<commit_message>
Update releasenote cover table
</commit_message>
<xml_diff>
--- a/Releasenotes.docx
+++ b/Releasenotes.docx
@@ -588,7 +588,7 @@
         </w:rPr>
         <w:fldChar w:fldCharType="separate"/>
       </w:r>
-      <w:hyperlink w:anchor="_Toc9645521" w:history="1">
+      <w:hyperlink w:anchor="_Toc12026542" w:history="1">
         <w:r>
           <w:rPr>
             <w:rStyle w:val="Hyperlink"/>
@@ -636,7 +636,7 @@
             <w:noProof/>
             <w:webHidden/>
           </w:rPr>
-          <w:instrText xml:space="preserve"> PAGEREF _Toc9645521 \h </w:instrText>
+          <w:instrText xml:space="preserve"> PAGEREF _Toc12026542 \h </w:instrText>
         </w:r>
         <w:r>
           <w:rPr>
@@ -656,7 +656,7 @@
             <w:noProof/>
             <w:webHidden/>
           </w:rPr>
-          <w:t>5</w:t>
+          <w:t>7</w:t>
         </w:r>
         <w:r>
           <w:rPr>
@@ -679,7 +679,7 @@
           <w:lang w:eastAsia="zh-TW"/>
         </w:rPr>
       </w:pPr>
-      <w:hyperlink w:anchor="_Toc9645522" w:history="1">
+      <w:hyperlink w:anchor="_Toc12026543" w:history="1">
         <w:r>
           <w:rPr>
             <w:rStyle w:val="Hyperlink"/>
@@ -724,7 +724,7 @@
             <w:noProof/>
             <w:webHidden/>
           </w:rPr>
-          <w:instrText xml:space="preserve"> PAGEREF _Toc9645522 \h </w:instrText>
+          <w:instrText xml:space="preserve"> PAGEREF _Toc12026543 \h </w:instrText>
         </w:r>
         <w:r>
           <w:rPr>
@@ -744,7 +744,7 @@
             <w:noProof/>
             <w:webHidden/>
           </w:rPr>
-          <w:t>5</w:t>
+          <w:t>7</w:t>
         </w:r>
         <w:r>
           <w:rPr>
@@ -767,7 +767,7 @@
           <w:lang w:eastAsia="zh-TW"/>
         </w:rPr>
       </w:pPr>
-      <w:hyperlink w:anchor="_Toc9645523" w:history="1">
+      <w:hyperlink w:anchor="_Toc12026544" w:history="1">
         <w:r>
           <w:rPr>
             <w:rStyle w:val="Hyperlink"/>
@@ -812,7 +812,7 @@
             <w:noProof/>
             <w:webHidden/>
           </w:rPr>
-          <w:instrText xml:space="preserve"> PAGEREF _Toc9645523 \h </w:instrText>
+          <w:instrText xml:space="preserve"> PAGEREF _Toc12026544 \h </w:instrText>
         </w:r>
         <w:r>
           <w:rPr>
@@ -832,7 +832,7 @@
             <w:noProof/>
             <w:webHidden/>
           </w:rPr>
-          <w:t>5</w:t>
+          <w:t>7</w:t>
         </w:r>
         <w:r>
           <w:rPr>
@@ -855,7 +855,7 @@
           <w:lang w:eastAsia="zh-TW"/>
         </w:rPr>
       </w:pPr>
-      <w:hyperlink w:anchor="_Toc9645524" w:history="1">
+      <w:hyperlink w:anchor="_Toc12026545" w:history="1">
         <w:r>
           <w:rPr>
             <w:rStyle w:val="Hyperlink"/>
@@ -900,7 +900,7 @@
             <w:noProof/>
             <w:webHidden/>
           </w:rPr>
-          <w:instrText xml:space="preserve"> PAGEREF _Toc9645524 \h </w:instrText>
+          <w:instrText xml:space="preserve"> PAGEREF _Toc12026545 \h </w:instrText>
         </w:r>
         <w:r>
           <w:rPr>
@@ -920,7 +920,7 @@
             <w:noProof/>
             <w:webHidden/>
           </w:rPr>
-          <w:t>5</w:t>
+          <w:t>7</w:t>
         </w:r>
         <w:r>
           <w:rPr>
@@ -944,7 +944,7 @@
           <w:lang w:eastAsia="zh-TW"/>
         </w:rPr>
       </w:pPr>
-      <w:hyperlink w:anchor="_Toc9645525" w:history="1">
+      <w:hyperlink w:anchor="_Toc12026546" w:history="1">
         <w:r>
           <w:rPr>
             <w:rStyle w:val="Hyperlink"/>
@@ -992,7 +992,7 @@
             <w:noProof/>
             <w:webHidden/>
           </w:rPr>
-          <w:instrText xml:space="preserve"> PAGEREF _Toc9645525 \h </w:instrText>
+          <w:instrText xml:space="preserve"> PAGEREF _Toc12026546 \h </w:instrText>
         </w:r>
         <w:r>
           <w:rPr>
@@ -1012,7 +1012,7 @@
             <w:noProof/>
             <w:webHidden/>
           </w:rPr>
-          <w:t>6</w:t>
+          <w:t>8</w:t>
         </w:r>
         <w:r>
           <w:rPr>
@@ -1035,7 +1035,7 @@
           <w:lang w:eastAsia="zh-TW"/>
         </w:rPr>
       </w:pPr>
-      <w:hyperlink w:anchor="_Toc9645526" w:history="1">
+      <w:hyperlink w:anchor="_Toc12026547" w:history="1">
         <w:r>
           <w:rPr>
             <w:rStyle w:val="Hyperlink"/>
@@ -1080,7 +1080,7 @@
             <w:noProof/>
             <w:webHidden/>
           </w:rPr>
-          <w:instrText xml:space="preserve"> PAGEREF _Toc9645526 \h </w:instrText>
+          <w:instrText xml:space="preserve"> PAGEREF _Toc12026547 \h </w:instrText>
         </w:r>
         <w:r>
           <w:rPr>
@@ -1100,7 +1100,7 @@
             <w:noProof/>
             <w:webHidden/>
           </w:rPr>
-          <w:t>6</w:t>
+          <w:t>8</w:t>
         </w:r>
         <w:r>
           <w:rPr>
@@ -1123,7 +1123,7 @@
           <w:lang w:eastAsia="zh-TW"/>
         </w:rPr>
       </w:pPr>
-      <w:hyperlink w:anchor="_Toc9645527" w:history="1">
+      <w:hyperlink w:anchor="_Toc12026548" w:history="1">
         <w:r>
           <w:rPr>
             <w:rStyle w:val="Hyperlink"/>
@@ -1168,7 +1168,7 @@
             <w:noProof/>
             <w:webHidden/>
           </w:rPr>
-          <w:instrText xml:space="preserve"> PAGEREF _Toc9645527 \h </w:instrText>
+          <w:instrText xml:space="preserve"> PAGEREF _Toc12026548 \h </w:instrText>
         </w:r>
         <w:r>
           <w:rPr>
@@ -1188,7 +1188,7 @@
             <w:noProof/>
             <w:webHidden/>
           </w:rPr>
-          <w:t>6</w:t>
+          <w:t>8</w:t>
         </w:r>
         <w:r>
           <w:rPr>
@@ -1211,7 +1211,7 @@
           <w:lang w:eastAsia="zh-TW"/>
         </w:rPr>
       </w:pPr>
-      <w:hyperlink w:anchor="_Toc9645528" w:history="1">
+      <w:hyperlink w:anchor="_Toc12026549" w:history="1">
         <w:r>
           <w:rPr>
             <w:rStyle w:val="Hyperlink"/>
@@ -1256,7 +1256,7 @@
             <w:noProof/>
             <w:webHidden/>
           </w:rPr>
-          <w:instrText xml:space="preserve"> PAGEREF _Toc9645528 \h </w:instrText>
+          <w:instrText xml:space="preserve"> PAGEREF _Toc12026549 \h </w:instrText>
         </w:r>
         <w:r>
           <w:rPr>
@@ -1276,7 +1276,7 @@
             <w:noProof/>
             <w:webHidden/>
           </w:rPr>
-          <w:t>6</w:t>
+          <w:t>8</w:t>
         </w:r>
         <w:r>
           <w:rPr>
@@ -1300,7 +1300,7 @@
           <w:lang w:eastAsia="zh-TW"/>
         </w:rPr>
       </w:pPr>
-      <w:hyperlink w:anchor="_Toc9645529" w:history="1">
+      <w:hyperlink w:anchor="_Toc12026550" w:history="1">
         <w:r>
           <w:rPr>
             <w:rStyle w:val="Hyperlink"/>
@@ -1346,7 +1346,7 @@
             <w:noProof/>
             <w:webHidden/>
           </w:rPr>
-          <w:instrText xml:space="preserve"> PAGEREF _Toc9645529 \h </w:instrText>
+          <w:instrText xml:space="preserve"> PAGEREF _Toc12026550 \h </w:instrText>
         </w:r>
         <w:r>
           <w:rPr>
@@ -1366,7 +1366,7 @@
             <w:noProof/>
             <w:webHidden/>
           </w:rPr>
-          <w:t>6</w:t>
+          <w:t>8</w:t>
         </w:r>
         <w:r>
           <w:rPr>
@@ -1389,7 +1389,7 @@
           <w:lang w:eastAsia="zh-TW"/>
         </w:rPr>
       </w:pPr>
-      <w:hyperlink w:anchor="_Toc9645530" w:history="1">
+      <w:hyperlink w:anchor="_Toc12026551" w:history="1">
         <w:r>
           <w:rPr>
             <w:rStyle w:val="Hyperlink"/>
@@ -1434,7 +1434,7 @@
             <w:noProof/>
             <w:webHidden/>
           </w:rPr>
-          <w:instrText xml:space="preserve"> PAGEREF _Toc9645530 \h </w:instrText>
+          <w:instrText xml:space="preserve"> PAGEREF _Toc12026551 \h </w:instrText>
         </w:r>
         <w:r>
           <w:rPr>
@@ -1454,7 +1454,183 @@
             <w:noProof/>
             <w:webHidden/>
           </w:rPr>
-          <w:t>6</w:t>
+          <w:t>8</w:t>
+        </w:r>
+        <w:r>
+          <w:rPr>
+            <w:noProof/>
+            <w:webHidden/>
+          </w:rPr>
+          <w:fldChar w:fldCharType="end"/>
+        </w:r>
+      </w:hyperlink>
+    </w:p>
+    <w:p>
+      <w:pPr>
+        <w:pStyle w:val="TOC2"/>
+        <w:rPr>
+          <w:rFonts w:asciiTheme="minorHAnsi" w:eastAsiaTheme="minorEastAsia" w:hAnsiTheme="minorHAnsi" w:cstheme="minorBidi"/>
+          <w:noProof/>
+          <w:color w:val="auto"/>
+          <w:sz w:val="22"/>
+          <w:szCs w:val="22"/>
+          <w:lang w:eastAsia="zh-TW"/>
+        </w:rPr>
+      </w:pPr>
+      <w:hyperlink w:anchor="_Toc12026552" w:history="1">
+        <w:r>
+          <w:rPr>
+            <w:rStyle w:val="Hyperlink"/>
+            <w:noProof/>
+          </w:rPr>
+          <w:t>3.2</w:t>
+        </w:r>
+        <w:r>
+          <w:rPr>
+            <w:rFonts w:asciiTheme="minorHAnsi" w:eastAsiaTheme="minorEastAsia" w:hAnsiTheme="minorHAnsi" w:cstheme="minorBidi"/>
+            <w:noProof/>
+            <w:color w:val="auto"/>
+            <w:sz w:val="22"/>
+            <w:szCs w:val="22"/>
+            <w:lang w:eastAsia="zh-TW"/>
+          </w:rPr>
+          <w:tab/>
+        </w:r>
+        <w:r>
+          <w:rPr>
+            <w:rStyle w:val="Hyperlink"/>
+            <w:noProof/>
+          </w:rPr>
+          <w:t>SIIP Sign Script</w:t>
+        </w:r>
+        <w:r>
+          <w:rPr>
+            <w:noProof/>
+            <w:webHidden/>
+          </w:rPr>
+          <w:tab/>
+        </w:r>
+        <w:r>
+          <w:rPr>
+            <w:noProof/>
+            <w:webHidden/>
+          </w:rPr>
+          <w:fldChar w:fldCharType="begin"/>
+        </w:r>
+        <w:r>
+          <w:rPr>
+            <w:noProof/>
+            <w:webHidden/>
+          </w:rPr>
+          <w:instrText xml:space="preserve"> PAGEREF _Toc12026552 \h </w:instrText>
+        </w:r>
+        <w:r>
+          <w:rPr>
+            <w:noProof/>
+            <w:webHidden/>
+          </w:rPr>
+        </w:r>
+        <w:r>
+          <w:rPr>
+            <w:noProof/>
+            <w:webHidden/>
+          </w:rPr>
+          <w:fldChar w:fldCharType="separate"/>
+        </w:r>
+        <w:r>
+          <w:rPr>
+            <w:noProof/>
+            <w:webHidden/>
+          </w:rPr>
+          <w:t>8</w:t>
+        </w:r>
+        <w:r>
+          <w:rPr>
+            <w:noProof/>
+            <w:webHidden/>
+          </w:rPr>
+          <w:fldChar w:fldCharType="end"/>
+        </w:r>
+      </w:hyperlink>
+    </w:p>
+    <w:p>
+      <w:pPr>
+        <w:pStyle w:val="TOC2"/>
+        <w:rPr>
+          <w:rFonts w:asciiTheme="minorHAnsi" w:eastAsiaTheme="minorEastAsia" w:hAnsiTheme="minorHAnsi" w:cstheme="minorBidi"/>
+          <w:noProof/>
+          <w:color w:val="auto"/>
+          <w:sz w:val="22"/>
+          <w:szCs w:val="22"/>
+          <w:lang w:eastAsia="zh-TW"/>
+        </w:rPr>
+      </w:pPr>
+      <w:hyperlink w:anchor="_Toc12026553" w:history="1">
+        <w:r>
+          <w:rPr>
+            <w:rStyle w:val="Hyperlink"/>
+            <w:noProof/>
+          </w:rPr>
+          <w:t>3.3</w:t>
+        </w:r>
+        <w:r>
+          <w:rPr>
+            <w:rFonts w:asciiTheme="minorHAnsi" w:eastAsiaTheme="minorEastAsia" w:hAnsiTheme="minorHAnsi" w:cstheme="minorBidi"/>
+            <w:noProof/>
+            <w:color w:val="auto"/>
+            <w:sz w:val="22"/>
+            <w:szCs w:val="22"/>
+            <w:lang w:eastAsia="zh-TW"/>
+          </w:rPr>
+          <w:tab/>
+        </w:r>
+        <w:r>
+          <w:rPr>
+            <w:rStyle w:val="Hyperlink"/>
+            <w:noProof/>
+          </w:rPr>
+          <w:t>Sub-Region Capsule Script</w:t>
+        </w:r>
+        <w:r>
+          <w:rPr>
+            <w:noProof/>
+            <w:webHidden/>
+          </w:rPr>
+          <w:tab/>
+        </w:r>
+        <w:r>
+          <w:rPr>
+            <w:noProof/>
+            <w:webHidden/>
+          </w:rPr>
+          <w:fldChar w:fldCharType="begin"/>
+        </w:r>
+        <w:r>
+          <w:rPr>
+            <w:noProof/>
+            <w:webHidden/>
+          </w:rPr>
+          <w:instrText xml:space="preserve"> PAGEREF _Toc12026553 \h </w:instrText>
+        </w:r>
+        <w:r>
+          <w:rPr>
+            <w:noProof/>
+            <w:webHidden/>
+          </w:rPr>
+        </w:r>
+        <w:r>
+          <w:rPr>
+            <w:noProof/>
+            <w:webHidden/>
+          </w:rPr>
+          <w:fldChar w:fldCharType="separate"/>
+        </w:r>
+        <w:r>
+          <w:rPr>
+            <w:noProof/>
+            <w:webHidden/>
+          </w:rPr>
+          <w:t>9</w:t>
         </w:r>
         <w:r>
           <w:rPr>
@@ -1478,7 +1654,7 @@
           <w:lang w:eastAsia="zh-TW"/>
         </w:rPr>
       </w:pPr>
-      <w:hyperlink w:anchor="_Toc9645531" w:history="1">
+      <w:hyperlink w:anchor="_Toc12026554" w:history="1">
         <w:r>
           <w:rPr>
             <w:rStyle w:val="Hyperlink"/>
@@ -1526,7 +1702,7 @@
             <w:noProof/>
             <w:webHidden/>
           </w:rPr>
-          <w:instrText xml:space="preserve"> PAGEREF _Toc9645531 \h </w:instrText>
+          <w:instrText xml:space="preserve"> PAGEREF _Toc12026554 \h </w:instrText>
         </w:r>
         <w:r>
           <w:rPr>
@@ -1546,7 +1722,7 @@
             <w:noProof/>
             <w:webHidden/>
           </w:rPr>
-          <w:t>6</w:t>
+          <w:t>9</w:t>
         </w:r>
         <w:r>
           <w:rPr>
@@ -1570,7 +1746,7 @@
           <w:lang w:eastAsia="zh-TW"/>
         </w:rPr>
       </w:pPr>
-      <w:hyperlink w:anchor="_Toc9645532" w:history="1">
+      <w:hyperlink w:anchor="_Toc12026555" w:history="1">
         <w:r>
           <w:rPr>
             <w:rStyle w:val="Hyperlink"/>
@@ -1616,7 +1792,7 @@
             <w:noProof/>
             <w:webHidden/>
           </w:rPr>
-          <w:instrText xml:space="preserve"> PAGEREF _Toc9645532 \h </w:instrText>
+          <w:instrText xml:space="preserve"> PAGEREF _Toc12026555 \h </w:instrText>
         </w:r>
         <w:r>
           <w:rPr>
@@ -1636,7 +1812,7 @@
             <w:noProof/>
             <w:webHidden/>
           </w:rPr>
-          <w:t>7</w:t>
+          <w:t>10</w:t>
         </w:r>
         <w:r>
           <w:rPr>
@@ -1660,7 +1836,7 @@
           <w:lang w:eastAsia="zh-TW"/>
         </w:rPr>
       </w:pPr>
-      <w:hyperlink w:anchor="_Toc9645533" w:history="1">
+      <w:hyperlink w:anchor="_Toc12026556" w:history="1">
         <w:r>
           <w:rPr>
             <w:rStyle w:val="Hyperlink"/>
@@ -1706,7 +1882,7 @@
             <w:noProof/>
             <w:webHidden/>
           </w:rPr>
-          <w:instrText xml:space="preserve"> PAGEREF _Toc9645533 \h </w:instrText>
+          <w:instrText xml:space="preserve"> PAGEREF _Toc12026556 \h </w:instrText>
         </w:r>
         <w:r>
           <w:rPr>
@@ -1726,7 +1902,7 @@
             <w:noProof/>
             <w:webHidden/>
           </w:rPr>
-          <w:t>7</w:t>
+          <w:t>10</w:t>
         </w:r>
         <w:r>
           <w:rPr>
@@ -1750,7 +1926,7 @@
           <w:lang w:eastAsia="zh-TW"/>
         </w:rPr>
       </w:pPr>
-      <w:hyperlink w:anchor="_Toc9645534" w:history="1">
+      <w:hyperlink w:anchor="_Toc12026557" w:history="1">
         <w:r>
           <w:rPr>
             <w:rStyle w:val="Hyperlink"/>
@@ -1798,7 +1974,7 @@
             <w:noProof/>
             <w:webHidden/>
           </w:rPr>
-          <w:instrText xml:space="preserve"> PAGEREF _Toc9645534 \h </w:instrText>
+          <w:instrText xml:space="preserve"> PAGEREF _Toc12026557 \h </w:instrText>
         </w:r>
         <w:r>
           <w:rPr>
@@ -1818,7 +1994,7 @@
             <w:noProof/>
             <w:webHidden/>
           </w:rPr>
-          <w:t>7</w:t>
+          <w:t>10</w:t>
         </w:r>
         <w:r>
           <w:rPr>
@@ -1841,7 +2017,7 @@
           <w:lang w:eastAsia="zh-TW"/>
         </w:rPr>
       </w:pPr>
-      <w:hyperlink w:anchor="_Toc9645535" w:history="1">
+      <w:hyperlink w:anchor="_Toc12026558" w:history="1">
         <w:r>
           <w:rPr>
             <w:rStyle w:val="Hyperlink"/>
@@ -1886,7 +2062,7 @@
             <w:noProof/>
             <w:webHidden/>
           </w:rPr>
-          <w:instrText xml:space="preserve"> PAGEREF _Toc9645535 \h </w:instrText>
+          <w:instrText xml:space="preserve"> PAGEREF _Toc12026558 \h </w:instrText>
         </w:r>
         <w:r>
           <w:rPr>
@@ -1906,7 +2082,7 @@
             <w:noProof/>
             <w:webHidden/>
           </w:rPr>
-          <w:t>7</w:t>
+          <w:t>10</w:t>
         </w:r>
         <w:r>
           <w:rPr>
@@ -1930,7 +2106,7 @@
           <w:lang w:eastAsia="zh-TW"/>
         </w:rPr>
       </w:pPr>
-      <w:hyperlink w:anchor="_Toc9645536" w:history="1">
+      <w:hyperlink w:anchor="_Toc12026559" w:history="1">
         <w:r>
           <w:rPr>
             <w:rStyle w:val="Hyperlink"/>
@@ -1978,7 +2154,7 @@
             <w:noProof/>
             <w:webHidden/>
           </w:rPr>
-          <w:instrText xml:space="preserve"> PAGEREF _Toc9645536 \h </w:instrText>
+          <w:instrText xml:space="preserve"> PAGEREF _Toc12026559 \h </w:instrText>
         </w:r>
         <w:r>
           <w:rPr>
@@ -1998,7 +2174,7 @@
             <w:noProof/>
             <w:webHidden/>
           </w:rPr>
-          <w:t>9</w:t>
+          <w:t>12</w:t>
         </w:r>
         <w:r>
           <w:rPr>
@@ -2021,7 +2197,7 @@
           <w:lang w:eastAsia="zh-TW"/>
         </w:rPr>
       </w:pPr>
-      <w:hyperlink w:anchor="_Toc9645537" w:history="1">
+      <w:hyperlink w:anchor="_Toc12026560" w:history="1">
         <w:r>
           <w:rPr>
             <w:rStyle w:val="Hyperlink"/>
@@ -2068,7 +2244,7 @@
             <w:noProof/>
             <w:webHidden/>
           </w:rPr>
-          <w:instrText xml:space="preserve"> PAGEREF _Toc9645537 \h </w:instrText>
+          <w:instrText xml:space="preserve"> PAGEREF _Toc12026560 \h </w:instrText>
         </w:r>
         <w:r>
           <w:rPr>
@@ -2088,7 +2264,7 @@
             <w:noProof/>
             <w:webHidden/>
           </w:rPr>
-          <w:t>9</w:t>
+          <w:t>12</w:t>
         </w:r>
         <w:r>
           <w:rPr>
@@ -2111,7 +2287,7 @@
           <w:lang w:eastAsia="zh-TW"/>
         </w:rPr>
       </w:pPr>
-      <w:hyperlink w:anchor="_Toc9645538" w:history="1">
+      <w:hyperlink w:anchor="_Toc12026561" w:history="1">
         <w:r>
           <w:rPr>
             <w:rStyle w:val="Hyperlink"/>
@@ -2158,7 +2334,7 @@
             <w:noProof/>
             <w:webHidden/>
           </w:rPr>
-          <w:instrText xml:space="preserve"> PAGEREF _Toc9645538 \h </w:instrText>
+          <w:instrText xml:space="preserve"> PAGEREF _Toc12026561 \h </w:instrText>
         </w:r>
         <w:r>
           <w:rPr>
@@ -2178,7 +2354,7 @@
             <w:noProof/>
             <w:webHidden/>
           </w:rPr>
-          <w:t>9</w:t>
+          <w:t>12</w:t>
         </w:r>
         <w:r>
           <w:rPr>
@@ -2250,13 +2426,13 @@
         </w:rPr>
         <w:fldChar w:fldCharType="separate"/>
       </w:r>
-      <w:hyperlink w:anchor="_Toc9645497" w:history="1">
+      <w:hyperlink w:anchor="_Toc12026536" w:history="1">
         <w:r>
           <w:rPr>
             <w:rStyle w:val="Hyperlink"/>
             <w:noProof/>
           </w:rPr>
-          <w:t>Table 1     Acronyms Used in Document</w:t>
+          <w:t>Table 1 Acronyms Used in Document</w:t>
         </w:r>
         <w:r>
           <w:rPr>
@@ -2277,7 +2453,7 @@
             <w:noProof/>
             <w:webHidden/>
           </w:rPr>
-          <w:instrText xml:space="preserve"> PAGEREF _Toc9645497 \h </w:instrText>
+          <w:instrText xml:space="preserve"> PAGEREF _Toc12026536 \h </w:instrText>
         </w:r>
         <w:r>
           <w:rPr>
@@ -2297,7 +2473,7 @@
             <w:noProof/>
             <w:webHidden/>
           </w:rPr>
-          <w:t>5</w:t>
+          <w:t>7</w:t>
         </w:r>
         <w:r>
           <w:rPr>
@@ -2320,7 +2496,7 @@
           <w:lang w:eastAsia="zh-TW"/>
         </w:rPr>
       </w:pPr>
-      <w:hyperlink w:anchor="_Toc9645498" w:history="1">
+      <w:hyperlink w:anchor="_Toc12026537" w:history="1">
         <w:r>
           <w:rPr>
             <w:rStyle w:val="Hyperlink"/>
@@ -2362,7 +2538,7 @@
             <w:noProof/>
             <w:webHidden/>
           </w:rPr>
-          <w:instrText xml:space="preserve"> PAGEREF _Toc9645498 \h </w:instrText>
+          <w:instrText xml:space="preserve"> PAGEREF _Toc12026537 \h </w:instrText>
         </w:r>
         <w:r>
           <w:rPr>
@@ -2382,7 +2558,7 @@
             <w:noProof/>
             <w:webHidden/>
           </w:rPr>
-          <w:t>7</w:t>
+          <w:t>10</w:t>
         </w:r>
         <w:r>
           <w:rPr>
@@ -2405,7 +2581,7 @@
           <w:lang w:eastAsia="zh-TW"/>
         </w:rPr>
       </w:pPr>
-      <w:hyperlink w:anchor="_Toc9645499" w:history="1">
+      <w:hyperlink w:anchor="_Toc12026538" w:history="1">
         <w:r>
           <w:rPr>
             <w:rStyle w:val="Hyperlink"/>
@@ -2432,7 +2608,7 @@
             <w:noProof/>
             <w:webHidden/>
           </w:rPr>
-          <w:instrText xml:space="preserve"> PAGEREF _Toc9645499 \h </w:instrText>
+          <w:instrText xml:space="preserve"> PAGEREF _Toc12026538 \h </w:instrText>
         </w:r>
         <w:r>
           <w:rPr>
@@ -2452,7 +2628,7 @@
             <w:noProof/>
             <w:webHidden/>
           </w:rPr>
-          <w:t>8</w:t>
+          <w:t>11</w:t>
         </w:r>
         <w:r>
           <w:rPr>
@@ -2475,7 +2651,7 @@
           <w:lang w:eastAsia="zh-TW"/>
         </w:rPr>
       </w:pPr>
-      <w:hyperlink w:anchor="_Toc9645500" w:history="1">
+      <w:hyperlink w:anchor="_Toc12026539" w:history="1">
         <w:r>
           <w:rPr>
             <w:rStyle w:val="Hyperlink"/>
@@ -2502,7 +2678,7 @@
             <w:noProof/>
             <w:webHidden/>
           </w:rPr>
-          <w:instrText xml:space="preserve"> PAGEREF _Toc9645500 \h </w:instrText>
+          <w:instrText xml:space="preserve"> PAGEREF _Toc12026539 \h </w:instrText>
         </w:r>
         <w:r>
           <w:rPr>
@@ -2522,7 +2698,7 @@
             <w:noProof/>
             <w:webHidden/>
           </w:rPr>
-          <w:t>8</w:t>
+          <w:t>11</w:t>
         </w:r>
         <w:r>
           <w:rPr>
@@ -2545,7 +2721,7 @@
           <w:lang w:eastAsia="zh-TW"/>
         </w:rPr>
       </w:pPr>
-      <w:hyperlink w:anchor="_Toc9645501" w:history="1">
+      <w:hyperlink w:anchor="_Toc12026540" w:history="1">
         <w:r>
           <w:rPr>
             <w:rStyle w:val="Hyperlink"/>
@@ -2572,7 +2748,7 @@
             <w:noProof/>
             <w:webHidden/>
           </w:rPr>
-          <w:instrText xml:space="preserve"> PAGEREF _Toc9645501 \h </w:instrText>
+          <w:instrText xml:space="preserve"> PAGEREF _Toc12026540 \h </w:instrText>
         </w:r>
         <w:r>
           <w:rPr>
@@ -2592,7 +2768,7 @@
             <w:noProof/>
             <w:webHidden/>
           </w:rPr>
-          <w:t>8</w:t>
+          <w:t>11</w:t>
         </w:r>
         <w:r>
           <w:rPr>
@@ -2615,7 +2791,7 @@
           <w:lang w:eastAsia="zh-TW"/>
         </w:rPr>
       </w:pPr>
-      <w:hyperlink w:anchor="_Toc9645502" w:history="1">
+      <w:hyperlink w:anchor="_Toc12026541" w:history="1">
         <w:r>
           <w:rPr>
             <w:rStyle w:val="Hyperlink"/>
@@ -2642,7 +2818,7 @@
             <w:noProof/>
             <w:webHidden/>
           </w:rPr>
-          <w:instrText xml:space="preserve"> PAGEREF _Toc9645502 \h </w:instrText>
+          <w:instrText xml:space="preserve"> PAGEREF _Toc12026541 \h </w:instrText>
         </w:r>
         <w:r>
           <w:rPr>
@@ -2662,7 +2838,7 @@
             <w:noProof/>
             <w:webHidden/>
           </w:rPr>
-          <w:t>8</w:t>
+          <w:t>11</w:t>
         </w:r>
         <w:r>
           <w:rPr>
@@ -4011,7 +4187,7 @@
       <w:bookmarkStart w:id="7" w:name="_Toc125788471"/>
       <w:bookmarkStart w:id="8" w:name="_Toc411413856"/>
       <w:bookmarkStart w:id="9" w:name="_Toc411430817"/>
-      <w:bookmarkStart w:id="10" w:name="_Toc9645521"/>
+      <w:bookmarkStart w:id="10" w:name="_Toc12026542"/>
       <w:r>
         <w:rPr>
           <w:rFonts w:cs="Intel Clear"/>
@@ -4037,7 +4213,7 @@
       <w:pPr>
         <w:pStyle w:val="Heading2"/>
       </w:pPr>
-      <w:bookmarkStart w:id="11" w:name="_Toc9645522"/>
+      <w:bookmarkStart w:id="11" w:name="_Toc12026543"/>
       <w:r>
         <w:t>Purpose</w:t>
       </w:r>
@@ -4196,7 +4372,7 @@
         <w:pStyle w:val="Heading2"/>
       </w:pPr>
       <w:bookmarkStart w:id="14" w:name="_Toc523136520"/>
-      <w:bookmarkStart w:id="15" w:name="_Toc9645523"/>
+      <w:bookmarkStart w:id="15" w:name="_Toc12026544"/>
       <w:r>
         <w:t>Audience</w:t>
       </w:r>
@@ -4250,7 +4426,7 @@
         <w:pStyle w:val="Heading2"/>
       </w:pPr>
       <w:bookmarkStart w:id="16" w:name="_Toc523136521"/>
-      <w:bookmarkStart w:id="17" w:name="_Toc9645524"/>
+      <w:bookmarkStart w:id="17" w:name="_Toc12026545"/>
       <w:r>
         <w:t>Acronyms</w:t>
       </w:r>
@@ -4273,7 +4449,7 @@
         <w:pStyle w:val="Caption"/>
       </w:pPr>
       <w:bookmarkStart w:id="18" w:name="_Toc523136935"/>
-      <w:bookmarkStart w:id="19" w:name="_Toc9645497"/>
+      <w:bookmarkStart w:id="19" w:name="_Toc12026536"/>
       <w:r>
         <w:t>Table</w:t>
       </w:r>
@@ -4311,7 +4487,10 @@
         <w:fldChar w:fldCharType="end"/>
       </w:r>
       <w:r>
-        <w:t xml:space="preserve">     Acronyms Used in Document</w:t>
+        <w:t xml:space="preserve"> </w:t>
+      </w:r>
+      <w:r>
+        <w:t>Acronyms Used in Document</w:t>
       </w:r>
       <w:bookmarkEnd w:id="18"/>
       <w:bookmarkEnd w:id="19"/>
@@ -4524,7 +4703,7 @@
         </w:rPr>
       </w:pPr>
       <w:bookmarkStart w:id="20" w:name="_Toc9638979"/>
-      <w:bookmarkStart w:id="21" w:name="_Toc9645525"/>
+      <w:bookmarkStart w:id="21" w:name="_Toc12026546"/>
       <w:r>
         <w:rPr>
           <w:rFonts w:cs="Intel Clear"/>
@@ -4541,7 +4720,7 @@
         <w:adjustRightInd w:val="0"/>
         <w:contextualSpacing/>
       </w:pPr>
-      <w:bookmarkStart w:id="22" w:name="_Toc9645526"/>
+      <w:bookmarkStart w:id="22" w:name="_Toc12026547"/>
       <w:r>
         <w:t>New Features</w:t>
       </w:r>
@@ -4554,7 +4733,6 @@
         <w:adjustRightInd w:val="0"/>
         <w:contextualSpacing/>
       </w:pPr>
-      <w:bookmarkStart w:id="23" w:name="_Toc9645527"/>
       <w:r>
         <w:t>None in this release</w:t>
       </w:r>
@@ -4565,6 +4743,7 @@
         <w:adjustRightInd w:val="0"/>
         <w:contextualSpacing/>
       </w:pPr>
+      <w:bookmarkStart w:id="23" w:name="_Toc12026548"/>
       <w:r>
         <w:t>Changes to Existing Features</w:t>
       </w:r>
@@ -4589,7 +4768,7 @@
         <w:ind w:left="-1296" w:firstLine="0"/>
         <w:contextualSpacing/>
       </w:pPr>
-      <w:bookmarkStart w:id="24" w:name="_Toc9645528"/>
+      <w:bookmarkStart w:id="24" w:name="_Toc12026549"/>
       <w:r>
         <w:t>Unsupported or Discontinued Features</w:t>
       </w:r>
@@ -4628,7 +4807,7 @@
         <w:pStyle w:val="Heading1"/>
         <w:pageBreakBefore w:val="0"/>
       </w:pPr>
-      <w:bookmarkStart w:id="25" w:name="_Toc9645529"/>
+      <w:bookmarkStart w:id="25" w:name="_Toc12026550"/>
       <w:r>
         <w:t>Fixed Issues</w:t>
       </w:r>
@@ -4639,7 +4818,7 @@
         <w:pStyle w:val="Heading2"/>
       </w:pPr>
       <w:bookmarkStart w:id="26" w:name="_Ref495051759"/>
-      <w:bookmarkStart w:id="27" w:name="_Toc9645530"/>
+      <w:bookmarkStart w:id="27" w:name="_Toc12026551"/>
       <w:r>
         <w:t>SIIP Stitch Script</w:t>
       </w:r>
@@ -4766,6 +4945,7 @@
       <w:pPr>
         <w:pStyle w:val="Heading2"/>
       </w:pPr>
+      <w:bookmarkStart w:id="28" w:name="_Toc12026552"/>
       <w:r>
         <w:t xml:space="preserve">SIIP </w:t>
       </w:r>
@@ -4775,6 +4955,7 @@
       <w:r>
         <w:t xml:space="preserve"> Script</w:t>
       </w:r>
+      <w:bookmarkEnd w:id="28"/>
     </w:p>
     <w:p>
       <w:pPr>
@@ -4788,6 +4969,7 @@
       <w:pPr>
         <w:pStyle w:val="Heading2"/>
       </w:pPr>
+      <w:bookmarkStart w:id="29" w:name="_Toc12026553"/>
       <w:r>
         <w:lastRenderedPageBreak/>
         <w:t>Sub-Region Capsule</w:t>
@@ -4795,6 +4977,7 @@
       <w:r>
         <w:t xml:space="preserve"> Script</w:t>
       </w:r>
+      <w:bookmarkEnd w:id="29"/>
     </w:p>
     <w:p>
       <w:pPr>
@@ -4828,7 +5011,7 @@
           <w:sz w:val="36"/>
         </w:rPr>
       </w:pPr>
-      <w:bookmarkStart w:id="28" w:name="_Ref495047278"/>
+      <w:bookmarkStart w:id="30" w:name="_Ref495047278"/>
       <w:bookmarkEnd w:id="26"/>
     </w:p>
     <w:p>
@@ -4840,15 +5023,15 @@
           <w:rFonts w:cs="Intel Clear"/>
         </w:rPr>
       </w:pPr>
-      <w:bookmarkStart w:id="29" w:name="_Toc9645531"/>
-      <w:bookmarkEnd w:id="28"/>
+      <w:bookmarkStart w:id="31" w:name="_Toc12026554"/>
+      <w:bookmarkEnd w:id="30"/>
       <w:r>
         <w:rPr>
           <w:rFonts w:cs="Intel Clear"/>
         </w:rPr>
         <w:t>Known Issues</w:t>
       </w:r>
-      <w:bookmarkEnd w:id="29"/>
+      <w:bookmarkEnd w:id="31"/>
     </w:p>
     <w:p>
       <w:pPr>
@@ -4896,11 +5079,11 @@
         <w:pStyle w:val="Heading1"/>
         <w:pageBreakBefore w:val="0"/>
       </w:pPr>
-      <w:bookmarkStart w:id="30" w:name="_Toc9645532"/>
+      <w:bookmarkStart w:id="32" w:name="_Toc12026555"/>
       <w:r>
         <w:t>Related Documentation</w:t>
       </w:r>
-      <w:bookmarkEnd w:id="30"/>
+      <w:bookmarkEnd w:id="32"/>
       <w:r>
         <w:t xml:space="preserve"> </w:t>
       </w:r>
@@ -4941,11 +5124,11 @@
         <w:pStyle w:val="Heading1"/>
         <w:pageBreakBefore w:val="0"/>
       </w:pPr>
-      <w:bookmarkStart w:id="31" w:name="_Toc9645533"/>
+      <w:bookmarkStart w:id="33" w:name="_Toc12026556"/>
       <w:r>
         <w:t>Where to Find the Release</w:t>
       </w:r>
-      <w:bookmarkEnd w:id="31"/>
+      <w:bookmarkEnd w:id="33"/>
     </w:p>
     <w:p>
       <w:pPr>
@@ -4966,14 +5149,14 @@
           <w:rFonts w:cs="Intel Clear"/>
         </w:rPr>
       </w:pPr>
-      <w:bookmarkStart w:id="32" w:name="_Toc9645534"/>
+      <w:bookmarkStart w:id="34" w:name="_Toc12026557"/>
       <w:r>
         <w:rPr>
           <w:rFonts w:cs="Intel Clear"/>
         </w:rPr>
         <w:t>Release Content</w:t>
       </w:r>
-      <w:bookmarkEnd w:id="32"/>
+      <w:bookmarkEnd w:id="34"/>
       <w:r>
         <w:rPr>
           <w:rFonts w:cs="Intel Clear"/>
@@ -4985,31 +5168,53 @@
       <w:pPr>
         <w:pStyle w:val="Heading2"/>
       </w:pPr>
-      <w:bookmarkStart w:id="33" w:name="_Toc523136540"/>
-      <w:bookmarkStart w:id="34" w:name="_Toc9645535"/>
+      <w:bookmarkStart w:id="35" w:name="_Toc523136540"/>
+      <w:bookmarkStart w:id="36" w:name="_Toc12026558"/>
       <w:r>
         <w:t>Component Revision Numbers</w:t>
       </w:r>
-      <w:bookmarkEnd w:id="33"/>
-      <w:bookmarkEnd w:id="34"/>
+      <w:bookmarkEnd w:id="35"/>
+      <w:bookmarkEnd w:id="36"/>
     </w:p>
     <w:p>
       <w:pPr>
         <w:pStyle w:val="Caption"/>
         <w:keepLines/>
       </w:pPr>
-      <w:bookmarkStart w:id="35" w:name="_Toc9645498"/>
+      <w:bookmarkStart w:id="37" w:name="_Toc12026537"/>
       <w:r>
         <w:t xml:space="preserve">Table </w:t>
       </w:r>
-      <w:fldSimple w:instr=" SEQ Table \* ARABIC ">
-        <w:r>
-          <w:rPr>
-            <w:noProof/>
-          </w:rPr>
-          <w:t>2</w:t>
-        </w:r>
-      </w:fldSimple>
+      <w:r>
+        <w:rPr>
+          <w:noProof/>
+        </w:rPr>
+        <w:fldChar w:fldCharType="begin"/>
+      </w:r>
+      <w:r>
+        <w:rPr>
+          <w:noProof/>
+        </w:rPr>
+        <w:instrText xml:space="preserve"> SEQ Table \* ARABIC </w:instrText>
+      </w:r>
+      <w:r>
+        <w:rPr>
+          <w:noProof/>
+        </w:rPr>
+        <w:fldChar w:fldCharType="separate"/>
+      </w:r>
+      <w:r>
+        <w:rPr>
+          <w:noProof/>
+        </w:rPr>
+        <w:t>2</w:t>
+      </w:r>
+      <w:r>
+        <w:rPr>
+          <w:noProof/>
+        </w:rPr>
+        <w:fldChar w:fldCharType="end"/>
+      </w:r>
       <w:r>
         <w:rPr>
           <w:rFonts w:hint="eastAsia"/>
@@ -5026,7 +5231,7 @@
       <w:r>
         <w:t>Component Revision Numbers</w:t>
       </w:r>
-      <w:bookmarkEnd w:id="35"/>
+      <w:bookmarkEnd w:id="37"/>
     </w:p>
     <w:tbl>
       <w:tblPr>
@@ -5594,21 +5799,43 @@
           <w:noProof/>
         </w:rPr>
       </w:pPr>
-      <w:bookmarkStart w:id="36" w:name="_Toc9645499"/>
+      <w:bookmarkStart w:id="38" w:name="_Toc12026538"/>
       <w:bookmarkEnd w:id="4"/>
       <w:bookmarkEnd w:id="5"/>
       <w:r>
         <w:lastRenderedPageBreak/>
         <w:t xml:space="preserve">Table </w:t>
       </w:r>
-      <w:fldSimple w:instr=" SEQ Table \* ARABIC ">
-        <w:r>
-          <w:rPr>
-            <w:noProof/>
-          </w:rPr>
-          <w:t>3</w:t>
-        </w:r>
-      </w:fldSimple>
+      <w:r>
+        <w:rPr>
+          <w:noProof/>
+        </w:rPr>
+        <w:fldChar w:fldCharType="begin"/>
+      </w:r>
+      <w:r>
+        <w:rPr>
+          <w:noProof/>
+        </w:rPr>
+        <w:instrText xml:space="preserve"> SEQ Table \* ARABIC </w:instrText>
+      </w:r>
+      <w:r>
+        <w:rPr>
+          <w:noProof/>
+        </w:rPr>
+        <w:fldChar w:fldCharType="separate"/>
+      </w:r>
+      <w:r>
+        <w:rPr>
+          <w:noProof/>
+        </w:rPr>
+        <w:t>3</w:t>
+      </w:r>
+      <w:r>
+        <w:rPr>
+          <w:noProof/>
+        </w:rPr>
+        <w:fldChar w:fldCharType="end"/>
+      </w:r>
       <w:r>
         <w:t xml:space="preserve"> SIIP Stitch</w:t>
       </w:r>
@@ -5618,7 +5845,7 @@
         </w:rPr>
         <w:t xml:space="preserve"> Script Component Revision Numbers</w:t>
       </w:r>
-      <w:bookmarkEnd w:id="36"/>
+      <w:bookmarkEnd w:id="38"/>
     </w:p>
     <w:tbl>
       <w:tblPr>
@@ -5782,18 +6009,40 @@
         <w:pStyle w:val="Caption"/>
         <w:keepLines/>
       </w:pPr>
-      <w:bookmarkStart w:id="37" w:name="_Toc9645500"/>
+      <w:bookmarkStart w:id="39" w:name="_Toc12026539"/>
       <w:r>
         <w:t xml:space="preserve">Table </w:t>
       </w:r>
-      <w:fldSimple w:instr=" SEQ Table \* ARABIC ">
-        <w:r>
-          <w:rPr>
-            <w:noProof/>
-          </w:rPr>
-          <w:t>4</w:t>
-        </w:r>
-      </w:fldSimple>
+      <w:r>
+        <w:rPr>
+          <w:noProof/>
+        </w:rPr>
+        <w:fldChar w:fldCharType="begin"/>
+      </w:r>
+      <w:r>
+        <w:rPr>
+          <w:noProof/>
+        </w:rPr>
+        <w:instrText xml:space="preserve"> SEQ Table \* ARABIC </w:instrText>
+      </w:r>
+      <w:r>
+        <w:rPr>
+          <w:noProof/>
+        </w:rPr>
+        <w:fldChar w:fldCharType="separate"/>
+      </w:r>
+      <w:r>
+        <w:rPr>
+          <w:noProof/>
+        </w:rPr>
+        <w:t>4</w:t>
+      </w:r>
+      <w:r>
+        <w:rPr>
+          <w:noProof/>
+        </w:rPr>
+        <w:fldChar w:fldCharType="end"/>
+      </w:r>
       <w:r>
         <w:t xml:space="preserve"> </w:t>
       </w:r>
@@ -5812,7 +6061,7 @@
       <w:r>
         <w:t>on Numbers</w:t>
       </w:r>
-      <w:bookmarkEnd w:id="37"/>
+      <w:bookmarkEnd w:id="39"/>
     </w:p>
     <w:tbl>
       <w:tblPr>
@@ -5981,25 +6230,47 @@
         <w:pStyle w:val="Caption"/>
         <w:keepLines/>
       </w:pPr>
-      <w:bookmarkStart w:id="38" w:name="_Toc9645501"/>
+      <w:bookmarkStart w:id="40" w:name="_Toc12026540"/>
       <w:r>
         <w:t xml:space="preserve">Table </w:t>
       </w:r>
-      <w:fldSimple w:instr=" SEQ Table \* ARABIC ">
-        <w:r>
-          <w:rPr>
-            <w:noProof/>
-          </w:rPr>
-          <w:t>5</w:t>
-        </w:r>
-      </w:fldSimple>
+      <w:r>
+        <w:rPr>
+          <w:noProof/>
+        </w:rPr>
+        <w:fldChar w:fldCharType="begin"/>
+      </w:r>
+      <w:r>
+        <w:rPr>
+          <w:noProof/>
+        </w:rPr>
+        <w:instrText xml:space="preserve"> SEQ Table \* ARABIC </w:instrText>
+      </w:r>
+      <w:r>
+        <w:rPr>
+          <w:noProof/>
+        </w:rPr>
+        <w:fldChar w:fldCharType="separate"/>
+      </w:r>
+      <w:r>
+        <w:rPr>
+          <w:noProof/>
+        </w:rPr>
+        <w:t>5</w:t>
+      </w:r>
+      <w:r>
+        <w:rPr>
+          <w:noProof/>
+        </w:rPr>
+        <w:fldChar w:fldCharType="end"/>
+      </w:r>
       <w:r>
         <w:t xml:space="preserve"> Sub-Region Capsule Script</w:t>
       </w:r>
       <w:r>
         <w:t xml:space="preserve"> Component Revision Numbers</w:t>
       </w:r>
-      <w:bookmarkEnd w:id="38"/>
+      <w:bookmarkEnd w:id="40"/>
     </w:p>
     <w:tbl>
       <w:tblPr>
@@ -6305,18 +6576,40 @@
         <w:pStyle w:val="Caption"/>
         <w:keepLines/>
       </w:pPr>
-      <w:bookmarkStart w:id="39" w:name="_Toc9645502"/>
+      <w:bookmarkStart w:id="41" w:name="_Toc12026541"/>
       <w:r>
         <w:t xml:space="preserve">Table </w:t>
       </w:r>
-      <w:fldSimple w:instr=" SEQ Table \* ARABIC ">
-        <w:r>
-          <w:rPr>
-            <w:noProof/>
-          </w:rPr>
-          <w:t>6</w:t>
-        </w:r>
-      </w:fldSimple>
+      <w:r>
+        <w:rPr>
+          <w:noProof/>
+        </w:rPr>
+        <w:fldChar w:fldCharType="begin"/>
+      </w:r>
+      <w:r>
+        <w:rPr>
+          <w:noProof/>
+        </w:rPr>
+        <w:instrText xml:space="preserve"> SEQ Table \* ARABIC </w:instrText>
+      </w:r>
+      <w:r>
+        <w:rPr>
+          <w:noProof/>
+        </w:rPr>
+        <w:fldChar w:fldCharType="separate"/>
+      </w:r>
+      <w:r>
+        <w:rPr>
+          <w:noProof/>
+        </w:rPr>
+        <w:t>6</w:t>
+      </w:r>
+      <w:r>
+        <w:rPr>
+          <w:noProof/>
+        </w:rPr>
+        <w:fldChar w:fldCharType="end"/>
+      </w:r>
       <w:r>
         <w:t xml:space="preserve"> </w:t>
       </w:r>
@@ -6326,7 +6619,7 @@
       <w:r>
         <w:t xml:space="preserve"> Component Revision Numbers</w:t>
       </w:r>
-      <w:bookmarkEnd w:id="39"/>
+      <w:bookmarkEnd w:id="41"/>
     </w:p>
     <w:tbl>
       <w:tblPr>
@@ -6553,7 +6846,7 @@
           <w:rFonts w:cs="Intel Clear"/>
         </w:rPr>
       </w:pPr>
-      <w:bookmarkStart w:id="40" w:name="_Toc9645536"/>
+      <w:bookmarkStart w:id="42" w:name="_Toc12026559"/>
       <w:r>
         <w:rPr>
           <w:rFonts w:cs="Intel Clear"/>
@@ -6561,7 +6854,7 @@
         <w:lastRenderedPageBreak/>
         <w:t>Hardware and Software Compatibility</w:t>
       </w:r>
-      <w:bookmarkEnd w:id="40"/>
+      <w:bookmarkEnd w:id="42"/>
     </w:p>
     <w:p>
       <w:pPr>
@@ -6583,14 +6876,14 @@
           <w:rFonts w:cs="Intel Clear"/>
         </w:rPr>
       </w:pPr>
-      <w:bookmarkStart w:id="41" w:name="_Toc9645537"/>
+      <w:bookmarkStart w:id="43" w:name="_Toc12026560"/>
       <w:r>
         <w:rPr>
           <w:rFonts w:cs="Intel Clear"/>
         </w:rPr>
         <w:t>BIOS/Firmware Version</w:t>
       </w:r>
-      <w:bookmarkEnd w:id="41"/>
+      <w:bookmarkEnd w:id="43"/>
     </w:p>
     <w:p>
       <w:pPr>
@@ -6609,14 +6902,14 @@
           <w:rFonts w:cs="Intel Clear"/>
         </w:rPr>
       </w:pPr>
-      <w:bookmarkStart w:id="42" w:name="_Toc9645538"/>
+      <w:bookmarkStart w:id="44" w:name="_Toc12026561"/>
       <w:r>
         <w:rPr>
           <w:rFonts w:cs="Intel Clear"/>
         </w:rPr>
         <w:t>Supported Operating Systems</w:t>
       </w:r>
-      <w:bookmarkEnd w:id="42"/>
+      <w:bookmarkEnd w:id="44"/>
     </w:p>
     <w:p>
       <w:pPr>
@@ -6773,7 +7066,7 @@
         <w:rStyle w:val="PageNumber"/>
         <w:noProof/>
       </w:rPr>
-      <w:t>12</w:t>
+      <w:t>6</w:t>
     </w:r>
     <w:r>
       <w:rPr>
@@ -6885,7 +7178,7 @@
       <w:rPr>
         <w:noProof/>
       </w:rPr>
-      <w:t>11</w:t>
+      <w:t>5</w:t>
     </w:r>
     <w:r>
       <w:fldChar w:fldCharType="end"/>
@@ -13766,12 +14059,6 @@
 </file>
 
 <file path=customXml/item1.xml><?xml version="1.0" encoding="utf-8"?>
-<p:properties xmlns:p="http://schemas.microsoft.com/office/2006/metadata/properties" xmlns:xsi="http://www.w3.org/2001/XMLSchema-instance" xmlns:pc="http://schemas.microsoft.com/office/infopath/2007/PartnerControls">
-  <documentManagement/>
-</p:properties>
-</file>
-
-<file path=customXml/item2.xml><?xml version="1.0" encoding="utf-8"?>
 <ct:contentTypeSchema xmlns:ct="http://schemas.microsoft.com/office/2006/metadata/contentType" xmlns:ma="http://schemas.microsoft.com/office/2006/metadata/properties/metaAttributes" ct:_="" ma:_="" ma:contentTypeName="Document" ma:contentTypeID="0x010100789DAD0353735B4089C3D96F97037759" ma:contentTypeVersion="6" ma:contentTypeDescription="Create a new document." ma:contentTypeScope="" ma:versionID="2837065bfac87e5b4f3a80474167efdf">
   <xsd:schema xmlns:xsd="http://www.w3.org/2001/XMLSchema" xmlns:xs="http://www.w3.org/2001/XMLSchema" xmlns:p="http://schemas.microsoft.com/office/2006/metadata/properties" targetNamespace="http://schemas.microsoft.com/office/2006/metadata/properties" ma:root="true" ma:fieldsID="d046f4cc4d7169e90e0337784d408f0c">
     <xsd:element name="properties">
@@ -13885,6 +14172,12 @@
 </ct:contentTypeSchema>
 </file>
 
+<file path=customXml/item2.xml><?xml version="1.0" encoding="utf-8"?>
+<p:properties xmlns:p="http://schemas.microsoft.com/office/2006/metadata/properties" xmlns:xsi="http://www.w3.org/2001/XMLSchema-instance" xmlns:pc="http://schemas.microsoft.com/office/infopath/2007/PartnerControls">
+  <documentManagement/>
+</p:properties>
+</file>
+
 <file path=customXml/item3.xml><?xml version="1.0" encoding="utf-8"?>
 <?mso-contentType ?>
 <FormTemplates xmlns="http://schemas.microsoft.com/sharepoint/v3/contenttype/forms">
@@ -13899,15 +14192,6 @@
 </file>
 
 <file path=customXml/itemProps1.xml><?xml version="1.0" encoding="utf-8"?>
-<ds:datastoreItem xmlns:ds="http://schemas.openxmlformats.org/officeDocument/2006/customXml" ds:itemID="{436D0695-2ED2-463A-A298-093991986D52}">
-  <ds:schemaRefs>
-    <ds:schemaRef ds:uri="http://schemas.microsoft.com/office/2006/metadata/properties"/>
-    <ds:schemaRef ds:uri="http://schemas.microsoft.com/office/infopath/2007/PartnerControls"/>
-  </ds:schemaRefs>
-</ds:datastoreItem>
-</file>
-
-<file path=customXml/itemProps2.xml><?xml version="1.0" encoding="utf-8"?>
 <ds:datastoreItem xmlns:ds="http://schemas.openxmlformats.org/officeDocument/2006/customXml" ds:itemID="{FAD3F214-9459-49E0-9038-36F3BC31B1B2}">
   <ds:schemaRefs>
     <ds:schemaRef ds:uri="http://schemas.microsoft.com/office/2006/metadata/contentType"/>
@@ -13923,6 +14207,15 @@
 </ds:datastoreItem>
 </file>
 
+<file path=customXml/itemProps2.xml><?xml version="1.0" encoding="utf-8"?>
+<ds:datastoreItem xmlns:ds="http://schemas.openxmlformats.org/officeDocument/2006/customXml" ds:itemID="{436D0695-2ED2-463A-A298-093991986D52}">
+  <ds:schemaRefs>
+    <ds:schemaRef ds:uri="http://schemas.microsoft.com/office/2006/metadata/properties"/>
+    <ds:schemaRef ds:uri="http://schemas.microsoft.com/office/infopath/2007/PartnerControls"/>
+  </ds:schemaRefs>
+</ds:datastoreItem>
+</file>
+
 <file path=customXml/itemProps3.xml><?xml version="1.0" encoding="utf-8"?>
 <ds:datastoreItem xmlns:ds="http://schemas.openxmlformats.org/officeDocument/2006/customXml" ds:itemID="{8B1A8D28-8736-40B4-8FFF-03F1927B0994}">
   <ds:schemaRefs>
@@ -13932,7 +14225,7 @@
 </file>
 
 <file path=customXml/itemProps4.xml><?xml version="1.0" encoding="utf-8"?>
-<ds:datastoreItem xmlns:ds="http://schemas.openxmlformats.org/officeDocument/2006/customXml" ds:itemID="{4F013FA1-4257-430E-A178-44623DCAF64D}">
+<ds:datastoreItem xmlns:ds="http://schemas.openxmlformats.org/officeDocument/2006/customXml" ds:itemID="{5A82FE1D-79BB-4E96-9E05-88D9DC0FD549}">
   <ds:schemaRefs>
     <ds:schemaRef ds:uri="http://schemas.openxmlformats.org/officeDocument/2006/bibliography"/>
   </ds:schemaRefs>

</xml_diff>

<commit_message>
Update for Pre-Alpha Candidate2 release 1. Update SIIPStitch.py, SIIPSign.py and GenerateSubRegionCapsule.py '-h' command usage on Readme 2. Update scripts release version and Releasenote for Pre-Alpha RC2
Signed-off-by: dyu4 <donna.yu@intel.com>
</commit_message>
<xml_diff>
--- a/Releasenotes.docx
+++ b/Releasenotes.docx
@@ -87,12 +87,14 @@
           <w:rFonts w:cs="Intel Clear"/>
         </w:rPr>
       </w:pPr>
+      <w:proofErr w:type="spellStart"/>
       <w:r>
         <w:rPr>
           <w:rFonts w:cs="Intel Clear"/>
         </w:rPr>
         <w:t>Releasenote</w:t>
       </w:r>
+      <w:proofErr w:type="spellEnd"/>
     </w:p>
     <w:p>
       <w:pPr>
@@ -101,8 +103,6 @@
           <w:rFonts w:cs="Intel Clear"/>
         </w:rPr>
       </w:pPr>
-      <w:bookmarkStart w:id="3" w:name="_GoBack"/>
-      <w:bookmarkEnd w:id="3"/>
     </w:p>
     <w:p>
       <w:pPr>
@@ -161,7 +161,13 @@
         <w:rPr>
           <w:rFonts w:cs="Intel Clear"/>
         </w:rPr>
-        <w:t>.0</w:t>
+        <w:t>.</w:t>
+      </w:r>
+      <w:r>
+        <w:rPr>
+          <w:rFonts w:cs="Intel Clear"/>
+        </w:rPr>
+        <w:t>1</w:t>
       </w:r>
     </w:p>
     <w:p>
@@ -588,7 +594,7 @@
         </w:rPr>
         <w:fldChar w:fldCharType="separate"/>
       </w:r>
-      <w:hyperlink w:anchor="_Toc14265461" w:history="1">
+      <w:hyperlink w:anchor="_Toc15042862" w:history="1">
         <w:r>
           <w:rPr>
             <w:rStyle w:val="Hyperlink"/>
@@ -636,7 +642,7 @@
             <w:noProof/>
             <w:webHidden/>
           </w:rPr>
-          <w:instrText xml:space="preserve"> PAGEREF _Toc14265461 \h </w:instrText>
+          <w:instrText xml:space="preserve"> PAGEREF _Toc15042862 \h </w:instrText>
         </w:r>
         <w:r>
           <w:rPr>
@@ -656,7 +662,7 @@
             <w:noProof/>
             <w:webHidden/>
           </w:rPr>
-          <w:t>6</w:t>
+          <w:t>7</w:t>
         </w:r>
         <w:r>
           <w:rPr>
@@ -679,7 +685,7 @@
           <w:lang w:eastAsia="zh-TW"/>
         </w:rPr>
       </w:pPr>
-      <w:hyperlink w:anchor="_Toc14265462" w:history="1">
+      <w:hyperlink w:anchor="_Toc15042863" w:history="1">
         <w:r>
           <w:rPr>
             <w:rStyle w:val="Hyperlink"/>
@@ -724,7 +730,7 @@
             <w:noProof/>
             <w:webHidden/>
           </w:rPr>
-          <w:instrText xml:space="preserve"> PAGEREF _Toc14265462 \h </w:instrText>
+          <w:instrText xml:space="preserve"> PAGEREF _Toc15042863 \h </w:instrText>
         </w:r>
         <w:r>
           <w:rPr>
@@ -744,7 +750,7 @@
             <w:noProof/>
             <w:webHidden/>
           </w:rPr>
-          <w:t>6</w:t>
+          <w:t>7</w:t>
         </w:r>
         <w:r>
           <w:rPr>
@@ -767,7 +773,7 @@
           <w:lang w:eastAsia="zh-TW"/>
         </w:rPr>
       </w:pPr>
-      <w:hyperlink w:anchor="_Toc14265463" w:history="1">
+      <w:hyperlink w:anchor="_Toc15042864" w:history="1">
         <w:r>
           <w:rPr>
             <w:rStyle w:val="Hyperlink"/>
@@ -812,7 +818,7 @@
             <w:noProof/>
             <w:webHidden/>
           </w:rPr>
-          <w:instrText xml:space="preserve"> PAGEREF _Toc14265463 \h </w:instrText>
+          <w:instrText xml:space="preserve"> PAGEREF _Toc15042864 \h </w:instrText>
         </w:r>
         <w:r>
           <w:rPr>
@@ -832,7 +838,7 @@
             <w:noProof/>
             <w:webHidden/>
           </w:rPr>
-          <w:t>6</w:t>
+          <w:t>7</w:t>
         </w:r>
         <w:r>
           <w:rPr>
@@ -855,7 +861,7 @@
           <w:lang w:eastAsia="zh-TW"/>
         </w:rPr>
       </w:pPr>
-      <w:hyperlink w:anchor="_Toc14265464" w:history="1">
+      <w:hyperlink w:anchor="_Toc15042865" w:history="1">
         <w:r>
           <w:rPr>
             <w:rStyle w:val="Hyperlink"/>
@@ -900,7 +906,7 @@
             <w:noProof/>
             <w:webHidden/>
           </w:rPr>
-          <w:instrText xml:space="preserve"> PAGEREF _Toc14265464 \h </w:instrText>
+          <w:instrText xml:space="preserve"> PAGEREF _Toc15042865 \h </w:instrText>
         </w:r>
         <w:r>
           <w:rPr>
@@ -920,7 +926,7 @@
             <w:noProof/>
             <w:webHidden/>
           </w:rPr>
-          <w:t>6</w:t>
+          <w:t>7</w:t>
         </w:r>
         <w:r>
           <w:rPr>
@@ -944,7 +950,7 @@
           <w:lang w:eastAsia="zh-TW"/>
         </w:rPr>
       </w:pPr>
-      <w:hyperlink w:anchor="_Toc14265465" w:history="1">
+      <w:hyperlink w:anchor="_Toc15042866" w:history="1">
         <w:r>
           <w:rPr>
             <w:rStyle w:val="Hyperlink"/>
@@ -992,7 +998,7 @@
             <w:noProof/>
             <w:webHidden/>
           </w:rPr>
-          <w:instrText xml:space="preserve"> PAGEREF _Toc14265465 \h </w:instrText>
+          <w:instrText xml:space="preserve"> PAGEREF _Toc15042866 \h </w:instrText>
         </w:r>
         <w:r>
           <w:rPr>
@@ -1012,7 +1018,7 @@
             <w:noProof/>
             <w:webHidden/>
           </w:rPr>
-          <w:t>7</w:t>
+          <w:t>8</w:t>
         </w:r>
         <w:r>
           <w:rPr>
@@ -1035,7 +1041,7 @@
           <w:lang w:eastAsia="zh-TW"/>
         </w:rPr>
       </w:pPr>
-      <w:hyperlink w:anchor="_Toc14265466" w:history="1">
+      <w:hyperlink w:anchor="_Toc15042867" w:history="1">
         <w:r>
           <w:rPr>
             <w:rStyle w:val="Hyperlink"/>
@@ -1080,7 +1086,7 @@
             <w:noProof/>
             <w:webHidden/>
           </w:rPr>
-          <w:instrText xml:space="preserve"> PAGEREF _Toc14265466 \h </w:instrText>
+          <w:instrText xml:space="preserve"> PAGEREF _Toc15042867 \h </w:instrText>
         </w:r>
         <w:r>
           <w:rPr>
@@ -1100,7 +1106,7 @@
             <w:noProof/>
             <w:webHidden/>
           </w:rPr>
-          <w:t>7</w:t>
+          <w:t>8</w:t>
         </w:r>
         <w:r>
           <w:rPr>
@@ -1123,7 +1129,7 @@
           <w:lang w:eastAsia="zh-TW"/>
         </w:rPr>
       </w:pPr>
-      <w:hyperlink w:anchor="_Toc14265467" w:history="1">
+      <w:hyperlink w:anchor="_Toc15042868" w:history="1">
         <w:r>
           <w:rPr>
             <w:rStyle w:val="Hyperlink"/>
@@ -1168,7 +1174,7 @@
             <w:noProof/>
             <w:webHidden/>
           </w:rPr>
-          <w:instrText xml:space="preserve"> PAGEREF _Toc14265467 \h </w:instrText>
+          <w:instrText xml:space="preserve"> PAGEREF _Toc15042868 \h </w:instrText>
         </w:r>
         <w:r>
           <w:rPr>
@@ -1188,7 +1194,7 @@
             <w:noProof/>
             <w:webHidden/>
           </w:rPr>
-          <w:t>7</w:t>
+          <w:t>8</w:t>
         </w:r>
         <w:r>
           <w:rPr>
@@ -1211,7 +1217,7 @@
           <w:lang w:eastAsia="zh-TW"/>
         </w:rPr>
       </w:pPr>
-      <w:hyperlink w:anchor="_Toc14265468" w:history="1">
+      <w:hyperlink w:anchor="_Toc15042869" w:history="1">
         <w:r>
           <w:rPr>
             <w:rStyle w:val="Hyperlink"/>
@@ -1256,7 +1262,7 @@
             <w:noProof/>
             <w:webHidden/>
           </w:rPr>
-          <w:instrText xml:space="preserve"> PAGEREF _Toc14265468 \h </w:instrText>
+          <w:instrText xml:space="preserve"> PAGEREF _Toc15042869 \h </w:instrText>
         </w:r>
         <w:r>
           <w:rPr>
@@ -1276,7 +1282,7 @@
             <w:noProof/>
             <w:webHidden/>
           </w:rPr>
-          <w:t>7</w:t>
+          <w:t>8</w:t>
         </w:r>
         <w:r>
           <w:rPr>
@@ -1300,7 +1306,7 @@
           <w:lang w:eastAsia="zh-TW"/>
         </w:rPr>
       </w:pPr>
-      <w:hyperlink w:anchor="_Toc14265469" w:history="1">
+      <w:hyperlink w:anchor="_Toc15042870" w:history="1">
         <w:r>
           <w:rPr>
             <w:rStyle w:val="Hyperlink"/>
@@ -1346,7 +1352,7 @@
             <w:noProof/>
             <w:webHidden/>
           </w:rPr>
-          <w:instrText xml:space="preserve"> PAGEREF _Toc14265469 \h </w:instrText>
+          <w:instrText xml:space="preserve"> PAGEREF _Toc15042870 \h </w:instrText>
         </w:r>
         <w:r>
           <w:rPr>
@@ -1366,7 +1372,7 @@
             <w:noProof/>
             <w:webHidden/>
           </w:rPr>
-          <w:t>7</w:t>
+          <w:t>8</w:t>
         </w:r>
         <w:r>
           <w:rPr>
@@ -1389,7 +1395,7 @@
           <w:lang w:eastAsia="zh-TW"/>
         </w:rPr>
       </w:pPr>
-      <w:hyperlink w:anchor="_Toc14265470" w:history="1">
+      <w:hyperlink w:anchor="_Toc15042871" w:history="1">
         <w:r>
           <w:rPr>
             <w:rStyle w:val="Hyperlink"/>
@@ -1413,7 +1419,7 @@
             <w:rStyle w:val="Hyperlink"/>
             <w:noProof/>
           </w:rPr>
-          <w:t>SIIP Stitch Script</w:t>
+          <w:t>Overall</w:t>
         </w:r>
         <w:r>
           <w:rPr>
@@ -1434,7 +1440,7 @@
             <w:noProof/>
             <w:webHidden/>
           </w:rPr>
-          <w:instrText xml:space="preserve"> PAGEREF _Toc14265470 \h </w:instrText>
+          <w:instrText xml:space="preserve"> PAGEREF _Toc15042871 \h </w:instrText>
         </w:r>
         <w:r>
           <w:rPr>
@@ -1454,7 +1460,7 @@
             <w:noProof/>
             <w:webHidden/>
           </w:rPr>
-          <w:t>7</w:t>
+          <w:t>8</w:t>
         </w:r>
         <w:r>
           <w:rPr>
@@ -1477,7 +1483,7 @@
           <w:lang w:eastAsia="zh-TW"/>
         </w:rPr>
       </w:pPr>
-      <w:hyperlink w:anchor="_Toc14265471" w:history="1">
+      <w:hyperlink w:anchor="_Toc15042872" w:history="1">
         <w:r>
           <w:rPr>
             <w:rStyle w:val="Hyperlink"/>
@@ -1501,6 +1507,94 @@
             <w:rStyle w:val="Hyperlink"/>
             <w:noProof/>
           </w:rPr>
+          <w:t>SIIP Stitch Script</w:t>
+        </w:r>
+        <w:r>
+          <w:rPr>
+            <w:noProof/>
+            <w:webHidden/>
+          </w:rPr>
+          <w:tab/>
+        </w:r>
+        <w:r>
+          <w:rPr>
+            <w:noProof/>
+            <w:webHidden/>
+          </w:rPr>
+          <w:fldChar w:fldCharType="begin"/>
+        </w:r>
+        <w:r>
+          <w:rPr>
+            <w:noProof/>
+            <w:webHidden/>
+          </w:rPr>
+          <w:instrText xml:space="preserve"> PAGEREF _Toc15042872 \h </w:instrText>
+        </w:r>
+        <w:r>
+          <w:rPr>
+            <w:noProof/>
+            <w:webHidden/>
+          </w:rPr>
+        </w:r>
+        <w:r>
+          <w:rPr>
+            <w:noProof/>
+            <w:webHidden/>
+          </w:rPr>
+          <w:fldChar w:fldCharType="separate"/>
+        </w:r>
+        <w:r>
+          <w:rPr>
+            <w:noProof/>
+            <w:webHidden/>
+          </w:rPr>
+          <w:t>8</w:t>
+        </w:r>
+        <w:r>
+          <w:rPr>
+            <w:noProof/>
+            <w:webHidden/>
+          </w:rPr>
+          <w:fldChar w:fldCharType="end"/>
+        </w:r>
+      </w:hyperlink>
+    </w:p>
+    <w:p>
+      <w:pPr>
+        <w:pStyle w:val="TOC2"/>
+        <w:rPr>
+          <w:rFonts w:asciiTheme="minorHAnsi" w:eastAsiaTheme="minorEastAsia" w:hAnsiTheme="minorHAnsi" w:cstheme="minorBidi"/>
+          <w:noProof/>
+          <w:color w:val="auto"/>
+          <w:sz w:val="22"/>
+          <w:szCs w:val="22"/>
+          <w:lang w:eastAsia="zh-TW"/>
+        </w:rPr>
+      </w:pPr>
+      <w:hyperlink w:anchor="_Toc15042873" w:history="1">
+        <w:r>
+          <w:rPr>
+            <w:rStyle w:val="Hyperlink"/>
+            <w:noProof/>
+          </w:rPr>
+          <w:t>3.3</w:t>
+        </w:r>
+        <w:r>
+          <w:rPr>
+            <w:rFonts w:asciiTheme="minorHAnsi" w:eastAsiaTheme="minorEastAsia" w:hAnsiTheme="minorHAnsi" w:cstheme="minorBidi"/>
+            <w:noProof/>
+            <w:color w:val="auto"/>
+            <w:sz w:val="22"/>
+            <w:szCs w:val="22"/>
+            <w:lang w:eastAsia="zh-TW"/>
+          </w:rPr>
+          <w:tab/>
+        </w:r>
+        <w:r>
+          <w:rPr>
+            <w:rStyle w:val="Hyperlink"/>
+            <w:noProof/>
+          </w:rPr>
           <w:t>SIIP Sign Script</w:t>
         </w:r>
         <w:r>
@@ -1522,7 +1616,7 @@
             <w:noProof/>
             <w:webHidden/>
           </w:rPr>
-          <w:instrText xml:space="preserve"> PAGEREF _Toc14265471 \h </w:instrText>
+          <w:instrText xml:space="preserve"> PAGEREF _Toc15042873 \h </w:instrText>
         </w:r>
         <w:r>
           <w:rPr>
@@ -1542,7 +1636,95 @@
             <w:noProof/>
             <w:webHidden/>
           </w:rPr>
-          <w:t>7</w:t>
+          <w:t>8</w:t>
+        </w:r>
+        <w:r>
+          <w:rPr>
+            <w:noProof/>
+            <w:webHidden/>
+          </w:rPr>
+          <w:fldChar w:fldCharType="end"/>
+        </w:r>
+      </w:hyperlink>
+    </w:p>
+    <w:p>
+      <w:pPr>
+        <w:pStyle w:val="TOC2"/>
+        <w:rPr>
+          <w:rFonts w:asciiTheme="minorHAnsi" w:eastAsiaTheme="minorEastAsia" w:hAnsiTheme="minorHAnsi" w:cstheme="minorBidi"/>
+          <w:noProof/>
+          <w:color w:val="auto"/>
+          <w:sz w:val="22"/>
+          <w:szCs w:val="22"/>
+          <w:lang w:eastAsia="zh-TW"/>
+        </w:rPr>
+      </w:pPr>
+      <w:hyperlink w:anchor="_Toc15042874" w:history="1">
+        <w:r>
+          <w:rPr>
+            <w:rStyle w:val="Hyperlink"/>
+            <w:noProof/>
+          </w:rPr>
+          <w:t>3.4</w:t>
+        </w:r>
+        <w:r>
+          <w:rPr>
+            <w:rFonts w:asciiTheme="minorHAnsi" w:eastAsiaTheme="minorEastAsia" w:hAnsiTheme="minorHAnsi" w:cstheme="minorBidi"/>
+            <w:noProof/>
+            <w:color w:val="auto"/>
+            <w:sz w:val="22"/>
+            <w:szCs w:val="22"/>
+            <w:lang w:eastAsia="zh-TW"/>
+          </w:rPr>
+          <w:tab/>
+        </w:r>
+        <w:r>
+          <w:rPr>
+            <w:rStyle w:val="Hyperlink"/>
+            <w:noProof/>
+          </w:rPr>
+          <w:t>Sub-Region Capsule</w:t>
+        </w:r>
+        <w:r>
+          <w:rPr>
+            <w:noProof/>
+            <w:webHidden/>
+          </w:rPr>
+          <w:tab/>
+        </w:r>
+        <w:r>
+          <w:rPr>
+            <w:noProof/>
+            <w:webHidden/>
+          </w:rPr>
+          <w:fldChar w:fldCharType="begin"/>
+        </w:r>
+        <w:r>
+          <w:rPr>
+            <w:noProof/>
+            <w:webHidden/>
+          </w:rPr>
+          <w:instrText xml:space="preserve"> PAGEREF _Toc15042874 \h </w:instrText>
+        </w:r>
+        <w:r>
+          <w:rPr>
+            <w:noProof/>
+            <w:webHidden/>
+          </w:rPr>
+        </w:r>
+        <w:r>
+          <w:rPr>
+            <w:noProof/>
+            <w:webHidden/>
+          </w:rPr>
+          <w:fldChar w:fldCharType="separate"/>
+        </w:r>
+        <w:r>
+          <w:rPr>
+            <w:noProof/>
+            <w:webHidden/>
+          </w:rPr>
+          <w:t>9</w:t>
         </w:r>
         <w:r>
           <w:rPr>
@@ -1566,7 +1748,7 @@
           <w:lang w:eastAsia="zh-TW"/>
         </w:rPr>
       </w:pPr>
-      <w:hyperlink w:anchor="_Toc14265472" w:history="1">
+      <w:hyperlink w:anchor="_Toc15042875" w:history="1">
         <w:r>
           <w:rPr>
             <w:rStyle w:val="Hyperlink"/>
@@ -1614,7 +1796,7 @@
             <w:noProof/>
             <w:webHidden/>
           </w:rPr>
-          <w:instrText xml:space="preserve"> PAGEREF _Toc14265472 \h </w:instrText>
+          <w:instrText xml:space="preserve"> PAGEREF _Toc15042875 \h </w:instrText>
         </w:r>
         <w:r>
           <w:rPr>
@@ -1634,7 +1816,7 @@
             <w:noProof/>
             <w:webHidden/>
           </w:rPr>
-          <w:t>8</w:t>
+          <w:t>9</w:t>
         </w:r>
         <w:r>
           <w:rPr>
@@ -1658,7 +1840,7 @@
           <w:lang w:eastAsia="zh-TW"/>
         </w:rPr>
       </w:pPr>
-      <w:hyperlink w:anchor="_Toc14265473" w:history="1">
+      <w:hyperlink w:anchor="_Toc15042876" w:history="1">
         <w:r>
           <w:rPr>
             <w:rStyle w:val="Hyperlink"/>
@@ -1704,7 +1886,7 @@
             <w:noProof/>
             <w:webHidden/>
           </w:rPr>
-          <w:instrText xml:space="preserve"> PAGEREF _Toc14265473 \h </w:instrText>
+          <w:instrText xml:space="preserve"> PAGEREF _Toc15042876 \h </w:instrText>
         </w:r>
         <w:r>
           <w:rPr>
@@ -1724,7 +1906,7 @@
             <w:noProof/>
             <w:webHidden/>
           </w:rPr>
-          <w:t>9</w:t>
+          <w:t>10</w:t>
         </w:r>
         <w:r>
           <w:rPr>
@@ -1748,7 +1930,7 @@
           <w:lang w:eastAsia="zh-TW"/>
         </w:rPr>
       </w:pPr>
-      <w:hyperlink w:anchor="_Toc14265474" w:history="1">
+      <w:hyperlink w:anchor="_Toc15042877" w:history="1">
         <w:r>
           <w:rPr>
             <w:rStyle w:val="Hyperlink"/>
@@ -1794,7 +1976,7 @@
             <w:noProof/>
             <w:webHidden/>
           </w:rPr>
-          <w:instrText xml:space="preserve"> PAGEREF _Toc14265474 \h </w:instrText>
+          <w:instrText xml:space="preserve"> PAGEREF _Toc15042877 \h </w:instrText>
         </w:r>
         <w:r>
           <w:rPr>
@@ -1814,7 +1996,7 @@
             <w:noProof/>
             <w:webHidden/>
           </w:rPr>
-          <w:t>9</w:t>
+          <w:t>10</w:t>
         </w:r>
         <w:r>
           <w:rPr>
@@ -1838,7 +2020,7 @@
           <w:lang w:eastAsia="zh-TW"/>
         </w:rPr>
       </w:pPr>
-      <w:hyperlink w:anchor="_Toc14265475" w:history="1">
+      <w:hyperlink w:anchor="_Toc15042878" w:history="1">
         <w:r>
           <w:rPr>
             <w:rStyle w:val="Hyperlink"/>
@@ -1886,7 +2068,7 @@
             <w:noProof/>
             <w:webHidden/>
           </w:rPr>
-          <w:instrText xml:space="preserve"> PAGEREF _Toc14265475 \h </w:instrText>
+          <w:instrText xml:space="preserve"> PAGEREF _Toc15042878 \h </w:instrText>
         </w:r>
         <w:r>
           <w:rPr>
@@ -1906,7 +2088,7 @@
             <w:noProof/>
             <w:webHidden/>
           </w:rPr>
-          <w:t>9</w:t>
+          <w:t>10</w:t>
         </w:r>
         <w:r>
           <w:rPr>
@@ -1929,7 +2111,7 @@
           <w:lang w:eastAsia="zh-TW"/>
         </w:rPr>
       </w:pPr>
-      <w:hyperlink w:anchor="_Toc14265476" w:history="1">
+      <w:hyperlink w:anchor="_Toc15042879" w:history="1">
         <w:r>
           <w:rPr>
             <w:rStyle w:val="Hyperlink"/>
@@ -1974,7 +2156,7 @@
             <w:noProof/>
             <w:webHidden/>
           </w:rPr>
-          <w:instrText xml:space="preserve"> PAGEREF _Toc14265476 \h </w:instrText>
+          <w:instrText xml:space="preserve"> PAGEREF _Toc15042879 \h </w:instrText>
         </w:r>
         <w:r>
           <w:rPr>
@@ -1994,7 +2176,7 @@
             <w:noProof/>
             <w:webHidden/>
           </w:rPr>
-          <w:t>9</w:t>
+          <w:t>10</w:t>
         </w:r>
         <w:r>
           <w:rPr>
@@ -2018,7 +2200,7 @@
           <w:lang w:eastAsia="zh-TW"/>
         </w:rPr>
       </w:pPr>
-      <w:hyperlink w:anchor="_Toc14265477" w:history="1">
+      <w:hyperlink w:anchor="_Toc15042880" w:history="1">
         <w:r>
           <w:rPr>
             <w:rStyle w:val="Hyperlink"/>
@@ -2066,7 +2248,7 @@
             <w:noProof/>
             <w:webHidden/>
           </w:rPr>
-          <w:instrText xml:space="preserve"> PAGEREF _Toc14265477 \h </w:instrText>
+          <w:instrText xml:space="preserve"> PAGEREF _Toc15042880 \h </w:instrText>
         </w:r>
         <w:r>
           <w:rPr>
@@ -2086,7 +2268,7 @@
             <w:noProof/>
             <w:webHidden/>
           </w:rPr>
-          <w:t>11</w:t>
+          <w:t>12</w:t>
         </w:r>
         <w:r>
           <w:rPr>
@@ -2109,7 +2291,7 @@
           <w:lang w:eastAsia="zh-TW"/>
         </w:rPr>
       </w:pPr>
-      <w:hyperlink w:anchor="_Toc14265478" w:history="1">
+      <w:hyperlink w:anchor="_Toc15042881" w:history="1">
         <w:r>
           <w:rPr>
             <w:rStyle w:val="Hyperlink"/>
@@ -2156,7 +2338,7 @@
             <w:noProof/>
             <w:webHidden/>
           </w:rPr>
-          <w:instrText xml:space="preserve"> PAGEREF _Toc14265478 \h </w:instrText>
+          <w:instrText xml:space="preserve"> PAGEREF _Toc15042881 \h </w:instrText>
         </w:r>
         <w:r>
           <w:rPr>
@@ -2176,7 +2358,7 @@
             <w:noProof/>
             <w:webHidden/>
           </w:rPr>
-          <w:t>11</w:t>
+          <w:t>12</w:t>
         </w:r>
         <w:r>
           <w:rPr>
@@ -2199,7 +2381,7 @@
           <w:lang w:eastAsia="zh-TW"/>
         </w:rPr>
       </w:pPr>
-      <w:hyperlink w:anchor="_Toc14265479" w:history="1">
+      <w:hyperlink w:anchor="_Toc15042882" w:history="1">
         <w:r>
           <w:rPr>
             <w:rStyle w:val="Hyperlink"/>
@@ -2246,7 +2428,7 @@
             <w:noProof/>
             <w:webHidden/>
           </w:rPr>
-          <w:instrText xml:space="preserve"> PAGEREF _Toc14265479 \h </w:instrText>
+          <w:instrText xml:space="preserve"> PAGEREF _Toc15042882 \h </w:instrText>
         </w:r>
         <w:r>
           <w:rPr>
@@ -2266,7 +2448,7 @@
             <w:noProof/>
             <w:webHidden/>
           </w:rPr>
-          <w:t>11</w:t>
+          <w:t>12</w:t>
         </w:r>
         <w:r>
           <w:rPr>
@@ -2338,7 +2520,7 @@
         </w:rPr>
         <w:fldChar w:fldCharType="separate"/>
       </w:r>
-      <w:hyperlink w:anchor="_Toc14255841" w:history="1">
+      <w:hyperlink w:anchor="_Toc15042217" w:history="1">
         <w:r>
           <w:rPr>
             <w:rStyle w:val="Hyperlink"/>
@@ -2365,7 +2547,7 @@
             <w:noProof/>
             <w:webHidden/>
           </w:rPr>
-          <w:instrText xml:space="preserve"> PAGEREF _Toc14255841 \h </w:instrText>
+          <w:instrText xml:space="preserve"> PAGEREF _Toc15042217 \h </w:instrText>
         </w:r>
         <w:r>
           <w:rPr>
@@ -2385,7 +2567,7 @@
             <w:noProof/>
             <w:webHidden/>
           </w:rPr>
-          <w:t>8</w:t>
+          <w:t>7</w:t>
         </w:r>
         <w:r>
           <w:rPr>
@@ -2408,7 +2590,7 @@
           <w:lang w:eastAsia="zh-TW"/>
         </w:rPr>
       </w:pPr>
-      <w:hyperlink w:anchor="_Toc14255842" w:history="1">
+      <w:hyperlink w:anchor="_Toc15042218" w:history="1">
         <w:r>
           <w:rPr>
             <w:rStyle w:val="Hyperlink"/>
@@ -2450,7 +2632,7 @@
             <w:noProof/>
             <w:webHidden/>
           </w:rPr>
-          <w:instrText xml:space="preserve"> PAGEREF _Toc14255842 \h </w:instrText>
+          <w:instrText xml:space="preserve"> PAGEREF _Toc15042218 \h </w:instrText>
         </w:r>
         <w:r>
           <w:rPr>
@@ -2470,7 +2652,7 @@
             <w:noProof/>
             <w:webHidden/>
           </w:rPr>
-          <w:t>11</w:t>
+          <w:t>10</w:t>
         </w:r>
         <w:r>
           <w:rPr>
@@ -2493,7 +2675,7 @@
           <w:lang w:eastAsia="zh-TW"/>
         </w:rPr>
       </w:pPr>
-      <w:hyperlink w:anchor="_Toc14255843" w:history="1">
+      <w:hyperlink w:anchor="_Toc15042219" w:history="1">
         <w:r>
           <w:rPr>
             <w:rStyle w:val="Hyperlink"/>
@@ -2520,7 +2702,7 @@
             <w:noProof/>
             <w:webHidden/>
           </w:rPr>
-          <w:instrText xml:space="preserve"> PAGEREF _Toc14255843 \h </w:instrText>
+          <w:instrText xml:space="preserve"> PAGEREF _Toc15042219 \h </w:instrText>
         </w:r>
         <w:r>
           <w:rPr>
@@ -2540,7 +2722,7 @@
             <w:noProof/>
             <w:webHidden/>
           </w:rPr>
-          <w:t>12</w:t>
+          <w:t>10</w:t>
         </w:r>
         <w:r>
           <w:rPr>
@@ -2563,7 +2745,7 @@
           <w:lang w:eastAsia="zh-TW"/>
         </w:rPr>
       </w:pPr>
-      <w:hyperlink w:anchor="_Toc14255844" w:history="1">
+      <w:hyperlink w:anchor="_Toc15042220" w:history="1">
         <w:r>
           <w:rPr>
             <w:rStyle w:val="Hyperlink"/>
@@ -2590,7 +2772,7 @@
             <w:noProof/>
             <w:webHidden/>
           </w:rPr>
-          <w:instrText xml:space="preserve"> PAGEREF _Toc14255844 \h </w:instrText>
+          <w:instrText xml:space="preserve"> PAGEREF _Toc15042220 \h </w:instrText>
         </w:r>
         <w:r>
           <w:rPr>
@@ -2610,7 +2792,7 @@
             <w:noProof/>
             <w:webHidden/>
           </w:rPr>
-          <w:t>12</w:t>
+          <w:t>11</w:t>
         </w:r>
         <w:r>
           <w:rPr>
@@ -2633,7 +2815,7 @@
           <w:lang w:eastAsia="zh-TW"/>
         </w:rPr>
       </w:pPr>
-      <w:hyperlink w:anchor="_Toc14255845" w:history="1">
+      <w:hyperlink w:anchor="_Toc15042221" w:history="1">
         <w:r>
           <w:rPr>
             <w:rStyle w:val="Hyperlink"/>
@@ -2660,7 +2842,7 @@
             <w:noProof/>
             <w:webHidden/>
           </w:rPr>
-          <w:instrText xml:space="preserve"> PAGEREF _Toc14255845 \h </w:instrText>
+          <w:instrText xml:space="preserve"> PAGEREF _Toc15042221 \h </w:instrText>
         </w:r>
         <w:r>
           <w:rPr>
@@ -2680,7 +2862,7 @@
             <w:noProof/>
             <w:webHidden/>
           </w:rPr>
-          <w:t>12</w:t>
+          <w:t>11</w:t>
         </w:r>
         <w:r>
           <w:rPr>
@@ -2703,7 +2885,7 @@
           <w:lang w:eastAsia="zh-TW"/>
         </w:rPr>
       </w:pPr>
-      <w:hyperlink w:anchor="_Toc14255846" w:history="1">
+      <w:hyperlink w:anchor="_Toc15042222" w:history="1">
         <w:r>
           <w:rPr>
             <w:rStyle w:val="Hyperlink"/>
@@ -2730,7 +2912,7 @@
             <w:noProof/>
             <w:webHidden/>
           </w:rPr>
-          <w:instrText xml:space="preserve"> PAGEREF _Toc14255846 \h </w:instrText>
+          <w:instrText xml:space="preserve"> PAGEREF _Toc15042222 \h </w:instrText>
         </w:r>
         <w:r>
           <w:rPr>
@@ -2750,7 +2932,7 @@
             <w:noProof/>
             <w:webHidden/>
           </w:rPr>
-          <w:t>12</w:t>
+          <w:t>11</w:t>
         </w:r>
         <w:r>
           <w:rPr>
@@ -2926,6 +3108,716 @@
       </w:tr>
       <w:tr>
         <w:trPr>
+          <w:trHeight w:val="853"/>
+        </w:trPr>
+        <w:tc>
+          <w:tcPr>
+            <w:tcW w:w="1162" w:type="dxa"/>
+          </w:tcPr>
+          <w:p>
+            <w:pPr>
+              <w:keepNext/>
+              <w:keepLines/>
+              <w:spacing w:before="120" w:after="120" w:line="160" w:lineRule="exact"/>
+              <w:ind w:left="40" w:right="40"/>
+              <w:jc w:val="center"/>
+              <w:rPr>
+                <w:rFonts w:ascii="Intel Clear" w:hAnsi="Intel Clear"/>
+                <w:color w:val="000000" w:themeColor="text1"/>
+                <w:sz w:val="18"/>
+                <w:szCs w:val="20"/>
+              </w:rPr>
+            </w:pPr>
+            <w:r>
+              <w:rPr>
+                <w:rFonts w:ascii="Intel Clear" w:hAnsi="Intel Clear"/>
+                <w:color w:val="000000" w:themeColor="text1"/>
+                <w:sz w:val="18"/>
+                <w:szCs w:val="20"/>
+              </w:rPr>
+              <w:t>July 26, 2019</w:t>
+            </w:r>
+          </w:p>
+        </w:tc>
+        <w:tc>
+          <w:tcPr>
+            <w:tcW w:w="1170" w:type="dxa"/>
+          </w:tcPr>
+          <w:p>
+            <w:pPr>
+              <w:keepNext/>
+              <w:keepLines/>
+              <w:spacing w:before="120" w:after="120" w:line="160" w:lineRule="exact"/>
+              <w:ind w:left="40" w:right="40"/>
+              <w:jc w:val="center"/>
+              <w:rPr>
+                <w:rFonts w:ascii="Intel Clear" w:hAnsi="Intel Clear"/>
+                <w:color w:val="000000" w:themeColor="text1"/>
+                <w:sz w:val="18"/>
+                <w:szCs w:val="20"/>
+              </w:rPr>
+            </w:pPr>
+            <w:r>
+              <w:rPr>
+                <w:rFonts w:ascii="Intel Clear" w:hAnsi="Intel Clear"/>
+                <w:color w:val="000000" w:themeColor="text1"/>
+                <w:sz w:val="18"/>
+                <w:szCs w:val="20"/>
+              </w:rPr>
+              <w:t>0.6.1</w:t>
+            </w:r>
+          </w:p>
+        </w:tc>
+        <w:tc>
+          <w:tcPr>
+            <w:tcW w:w="6398" w:type="dxa"/>
+          </w:tcPr>
+          <w:p>
+            <w:pPr>
+              <w:pStyle w:val="CellHeadingCenter"/>
+              <w:spacing w:after="0" w:line="240" w:lineRule="atLeast"/>
+              <w:contextualSpacing/>
+              <w:jc w:val="left"/>
+              <w:rPr>
+                <w:rFonts w:cs="Intel Clear"/>
+                <w:b w:val="0"/>
+                <w:color w:val="auto"/>
+              </w:rPr>
+            </w:pPr>
+            <w:r>
+              <w:rPr>
+                <w:rFonts w:cs="Intel Clear"/>
+                <w:b w:val="0"/>
+                <w:color w:val="auto"/>
+              </w:rPr>
+              <w:t xml:space="preserve">Pre-Alpha </w:t>
+            </w:r>
+            <w:r>
+              <w:rPr>
+                <w:rFonts w:cs="Intel Clear"/>
+                <w:b w:val="0"/>
+                <w:color w:val="auto"/>
+              </w:rPr>
+              <w:t xml:space="preserve">Release </w:t>
+            </w:r>
+            <w:r>
+              <w:rPr>
+                <w:rFonts w:cs="Intel Clear"/>
+                <w:b w:val="0"/>
+                <w:color w:val="auto"/>
+              </w:rPr>
+              <w:t xml:space="preserve">Candidate2 </w:t>
+            </w:r>
+            <w:r>
+              <w:rPr>
+                <w:rFonts w:cs="Intel Clear"/>
+                <w:b w:val="0"/>
+                <w:color w:val="auto"/>
+              </w:rPr>
+              <w:t>corresponding to SIIP Scripts version 0.</w:t>
+            </w:r>
+            <w:r>
+              <w:rPr>
+                <w:rFonts w:cs="Intel Clear"/>
+                <w:b w:val="0"/>
+                <w:color w:val="auto"/>
+              </w:rPr>
+              <w:t>6</w:t>
+            </w:r>
+            <w:r>
+              <w:rPr>
+                <w:rFonts w:cs="Intel Clear"/>
+                <w:b w:val="0"/>
+                <w:color w:val="auto"/>
+              </w:rPr>
+              <w:t>.</w:t>
+            </w:r>
+            <w:r>
+              <w:rPr>
+                <w:rFonts w:cs="Intel Clear"/>
+                <w:b w:val="0"/>
+                <w:color w:val="auto"/>
+              </w:rPr>
+              <w:t>1</w:t>
+            </w:r>
+            <w:r>
+              <w:rPr>
+                <w:rFonts w:cs="Intel Clear"/>
+                <w:b w:val="0"/>
+                <w:color w:val="auto"/>
+              </w:rPr>
+              <w:t xml:space="preserve"> with the following changes:</w:t>
+            </w:r>
+          </w:p>
+          <w:p>
+            <w:pPr>
+              <w:pStyle w:val="CellHeadingCenter"/>
+              <w:numPr>
+                <w:ilvl w:val="0"/>
+                <w:numId w:val="24"/>
+              </w:numPr>
+              <w:spacing w:after="0" w:line="240" w:lineRule="atLeast"/>
+              <w:contextualSpacing/>
+              <w:jc w:val="left"/>
+              <w:rPr>
+                <w:rFonts w:cs="Intel Clear"/>
+                <w:b w:val="0"/>
+                <w:color w:val="auto"/>
+              </w:rPr>
+            </w:pPr>
+            <w:r>
+              <w:rPr>
+                <w:rFonts w:cs="Intel Clear"/>
+                <w:b w:val="0"/>
+                <w:color w:val="auto"/>
+              </w:rPr>
+              <w:t>Overall:</w:t>
+            </w:r>
+          </w:p>
+          <w:p>
+            <w:pPr>
+              <w:pStyle w:val="CellHeadingCenter"/>
+              <w:numPr>
+                <w:ilvl w:val="1"/>
+                <w:numId w:val="24"/>
+              </w:numPr>
+              <w:spacing w:after="0" w:line="240" w:lineRule="atLeast"/>
+              <w:contextualSpacing/>
+              <w:jc w:val="left"/>
+              <w:rPr>
+                <w:rFonts w:cs="Intel Clear"/>
+                <w:b w:val="0"/>
+                <w:color w:val="auto"/>
+              </w:rPr>
+            </w:pPr>
+            <w:r>
+              <w:rPr>
+                <w:rFonts w:cs="Intel Clear"/>
+                <w:b w:val="0"/>
+                <w:color w:val="auto"/>
+              </w:rPr>
+              <w:t xml:space="preserve">Update Readme </w:t>
+            </w:r>
+            <w:r>
+              <w:rPr>
+                <w:rFonts w:cs="Intel Clear"/>
+                <w:b w:val="0"/>
+                <w:color w:val="auto"/>
+              </w:rPr>
+              <w:t>to match the latest code for all scripts</w:t>
+            </w:r>
+          </w:p>
+          <w:p>
+            <w:pPr>
+              <w:pStyle w:val="CellHeadingCenter"/>
+              <w:numPr>
+                <w:ilvl w:val="1"/>
+                <w:numId w:val="24"/>
+              </w:numPr>
+              <w:spacing w:after="0" w:line="240" w:lineRule="atLeast"/>
+              <w:contextualSpacing/>
+              <w:jc w:val="left"/>
+              <w:rPr>
+                <w:rFonts w:cs="Intel Clear"/>
+                <w:b w:val="0"/>
+                <w:color w:val="auto"/>
+              </w:rPr>
+            </w:pPr>
+            <w:r>
+              <w:rPr>
+                <w:rFonts w:cs="Intel Clear"/>
+                <w:b w:val="0"/>
+                <w:color w:val="auto"/>
+              </w:rPr>
+              <w:t>Fixed i</w:t>
+            </w:r>
+            <w:r>
+              <w:rPr>
+                <w:rFonts w:cs="Intel Clear"/>
+                <w:b w:val="0"/>
+                <w:color w:val="auto"/>
+              </w:rPr>
+              <w:t>nconsistent data handling</w:t>
+            </w:r>
+          </w:p>
+          <w:p>
+            <w:pPr>
+              <w:pStyle w:val="CellHeadingCenter"/>
+              <w:numPr>
+                <w:ilvl w:val="0"/>
+                <w:numId w:val="24"/>
+              </w:numPr>
+              <w:spacing w:after="0" w:line="240" w:lineRule="atLeast"/>
+              <w:contextualSpacing/>
+              <w:jc w:val="left"/>
+              <w:rPr>
+                <w:rFonts w:cs="Intel Clear"/>
+                <w:b w:val="0"/>
+                <w:color w:val="auto"/>
+              </w:rPr>
+            </w:pPr>
+            <w:r>
+              <w:rPr>
+                <w:rFonts w:cs="Intel Clear"/>
+                <w:b w:val="0"/>
+                <w:color w:val="auto"/>
+              </w:rPr>
+              <w:t>SIIP Sign Script:</w:t>
+            </w:r>
+          </w:p>
+          <w:p>
+            <w:pPr>
+              <w:pStyle w:val="CellHeadingCenter"/>
+              <w:numPr>
+                <w:ilvl w:val="1"/>
+                <w:numId w:val="24"/>
+              </w:numPr>
+              <w:spacing w:after="0" w:line="240" w:lineRule="atLeast"/>
+              <w:contextualSpacing/>
+              <w:jc w:val="left"/>
+              <w:rPr>
+                <w:rFonts w:cs="Intel Clear"/>
+                <w:b w:val="0"/>
+                <w:color w:val="auto"/>
+              </w:rPr>
+            </w:pPr>
+            <w:r>
+              <w:rPr>
+                <w:rFonts w:cs="Intel Clear"/>
+                <w:b w:val="0"/>
+                <w:color w:val="auto"/>
+              </w:rPr>
+              <w:t>RTC#304639: Fix coding styles</w:t>
+            </w:r>
+          </w:p>
+          <w:p>
+            <w:pPr>
+              <w:pStyle w:val="CellHeadingCenter"/>
+              <w:numPr>
+                <w:ilvl w:val="0"/>
+                <w:numId w:val="24"/>
+              </w:numPr>
+              <w:spacing w:after="0" w:line="240" w:lineRule="atLeast"/>
+              <w:contextualSpacing/>
+              <w:jc w:val="left"/>
+              <w:rPr>
+                <w:rFonts w:cs="Intel Clear"/>
+                <w:b w:val="0"/>
+                <w:color w:val="auto"/>
+              </w:rPr>
+            </w:pPr>
+            <w:r>
+              <w:rPr>
+                <w:rFonts w:cs="Intel Clear"/>
+                <w:b w:val="0"/>
+                <w:color w:val="auto"/>
+              </w:rPr>
+              <w:t>SIIP Stitch Script:</w:t>
+            </w:r>
+          </w:p>
+          <w:p>
+            <w:pPr>
+              <w:pStyle w:val="CellHeadingCenter"/>
+              <w:numPr>
+                <w:ilvl w:val="1"/>
+                <w:numId w:val="24"/>
+              </w:numPr>
+              <w:spacing w:after="0" w:line="240" w:lineRule="atLeast"/>
+              <w:contextualSpacing/>
+              <w:jc w:val="left"/>
+              <w:rPr>
+                <w:rFonts w:cs="Intel Clear"/>
+                <w:b w:val="0"/>
+                <w:color w:val="auto"/>
+              </w:rPr>
+            </w:pPr>
+            <w:r>
+              <w:rPr>
+                <w:rFonts w:cs="Intel Clear"/>
+                <w:b w:val="0"/>
+                <w:color w:val="auto"/>
+              </w:rPr>
+              <w:t>Fix</w:t>
+            </w:r>
+            <w:r>
+              <w:rPr>
+                <w:rFonts w:cs="Intel Clear"/>
+                <w:b w:val="0"/>
+                <w:color w:val="auto"/>
+              </w:rPr>
+              <w:t>ed</w:t>
+            </w:r>
+            <w:r>
+              <w:rPr>
+                <w:rFonts w:cs="Intel Clear"/>
+                <w:b w:val="0"/>
+                <w:color w:val="auto"/>
+              </w:rPr>
+              <w:t xml:space="preserve"> #304887,</w:t>
+            </w:r>
+            <w:r>
+              <w:rPr>
+                <w:rFonts w:cs="Intel Clear"/>
+                <w:b w:val="0"/>
+                <w:color w:val="auto"/>
+              </w:rPr>
+              <w:t xml:space="preserve"> </w:t>
+            </w:r>
+            <w:r>
+              <w:rPr>
+                <w:rFonts w:cs="Intel Clear"/>
+                <w:b w:val="0"/>
+                <w:color w:val="auto"/>
+              </w:rPr>
+              <w:t>Readme file is not updated based on ww29.3 Release</w:t>
+            </w:r>
+          </w:p>
+          <w:p>
+            <w:pPr>
+              <w:pStyle w:val="CellHeadingCenter"/>
+              <w:numPr>
+                <w:ilvl w:val="1"/>
+                <w:numId w:val="24"/>
+              </w:numPr>
+              <w:spacing w:after="0" w:line="240" w:lineRule="atLeast"/>
+              <w:contextualSpacing/>
+              <w:jc w:val="left"/>
+              <w:rPr>
+                <w:rFonts w:cs="Intel Clear"/>
+                <w:b w:val="0"/>
+                <w:color w:val="auto"/>
+              </w:rPr>
+            </w:pPr>
+            <w:r>
+              <w:rPr>
+                <w:rFonts w:cs="Intel Clear"/>
+                <w:b w:val="0"/>
+                <w:color w:val="auto"/>
+              </w:rPr>
+              <w:t xml:space="preserve">Fixed </w:t>
+            </w:r>
+            <w:r>
+              <w:rPr>
+                <w:rFonts w:cs="Intel Clear"/>
+                <w:b w:val="0"/>
+                <w:color w:val="auto"/>
+              </w:rPr>
+              <w:t>#304889,</w:t>
+            </w:r>
+            <w:r>
+              <w:rPr>
+                <w:rFonts w:cs="Intel Clear"/>
+                <w:b w:val="0"/>
+                <w:color w:val="auto"/>
+              </w:rPr>
+              <w:t xml:space="preserve"> </w:t>
+            </w:r>
+            <w:proofErr w:type="spellStart"/>
+            <w:r>
+              <w:rPr>
+                <w:rFonts w:cs="Intel Clear"/>
+                <w:b w:val="0"/>
+                <w:color w:val="auto"/>
+              </w:rPr>
+              <w:t>SIIPStitch</w:t>
+            </w:r>
+            <w:proofErr w:type="spellEnd"/>
+            <w:r>
+              <w:rPr>
+                <w:rFonts w:cs="Intel Clear"/>
+                <w:b w:val="0"/>
+                <w:color w:val="auto"/>
+              </w:rPr>
+              <w:t xml:space="preserve"> tools do not have a check on missing GenFv.exe</w:t>
+            </w:r>
+          </w:p>
+          <w:p>
+            <w:pPr>
+              <w:pStyle w:val="CellHeadingCenter"/>
+              <w:numPr>
+                <w:ilvl w:val="1"/>
+                <w:numId w:val="24"/>
+              </w:numPr>
+              <w:spacing w:after="0" w:line="240" w:lineRule="atLeast"/>
+              <w:contextualSpacing/>
+              <w:jc w:val="left"/>
+              <w:rPr>
+                <w:rFonts w:cs="Intel Clear"/>
+                <w:b w:val="0"/>
+                <w:color w:val="auto"/>
+              </w:rPr>
+            </w:pPr>
+            <w:r>
+              <w:rPr>
+                <w:rFonts w:cs="Intel Clear"/>
+                <w:b w:val="0"/>
+                <w:color w:val="auto"/>
+              </w:rPr>
+              <w:t xml:space="preserve">Fixed </w:t>
+            </w:r>
+            <w:r>
+              <w:rPr>
+                <w:rFonts w:cs="Intel Clear"/>
+                <w:b w:val="0"/>
+                <w:color w:val="auto"/>
+              </w:rPr>
+              <w:t>#304892,</w:t>
+            </w:r>
+            <w:r>
+              <w:rPr>
+                <w:rFonts w:cs="Intel Clear"/>
+                <w:b w:val="0"/>
+                <w:color w:val="auto"/>
+              </w:rPr>
+              <w:t xml:space="preserve"> </w:t>
+            </w:r>
+            <w:r>
+              <w:rPr>
+                <w:rFonts w:cs="Intel Clear"/>
+                <w:b w:val="0"/>
+                <w:color w:val="auto"/>
+              </w:rPr>
+              <w:t>Error message for missing required executable file is not updated based on latest directory name</w:t>
+            </w:r>
+          </w:p>
+          <w:p>
+            <w:pPr>
+              <w:pStyle w:val="CellHeadingCenter"/>
+              <w:numPr>
+                <w:ilvl w:val="1"/>
+                <w:numId w:val="24"/>
+              </w:numPr>
+              <w:spacing w:after="0" w:line="240" w:lineRule="atLeast"/>
+              <w:contextualSpacing/>
+              <w:jc w:val="left"/>
+              <w:rPr>
+                <w:rFonts w:cs="Intel Clear"/>
+                <w:b w:val="0"/>
+                <w:color w:val="auto"/>
+              </w:rPr>
+            </w:pPr>
+            <w:r>
+              <w:rPr>
+                <w:rFonts w:cs="Intel Clear"/>
+                <w:b w:val="0"/>
+                <w:color w:val="auto"/>
+              </w:rPr>
+              <w:t xml:space="preserve">Fixed </w:t>
+            </w:r>
+            <w:r>
+              <w:rPr>
+                <w:rFonts w:cs="Intel Clear"/>
+                <w:b w:val="0"/>
+                <w:color w:val="auto"/>
+              </w:rPr>
+              <w:t>#304893,</w:t>
+            </w:r>
+            <w:r>
+              <w:rPr>
+                <w:rFonts w:cs="Intel Clear"/>
+                <w:b w:val="0"/>
+                <w:color w:val="auto"/>
+              </w:rPr>
+              <w:t xml:space="preserve"> </w:t>
+            </w:r>
+            <w:r>
+              <w:rPr>
+                <w:rFonts w:cs="Intel Clear"/>
+                <w:b w:val="0"/>
+                <w:color w:val="auto"/>
+              </w:rPr>
+              <w:t xml:space="preserve">Misleading error message for </w:t>
+            </w:r>
+            <w:proofErr w:type="spellStart"/>
+            <w:r>
+              <w:rPr>
+                <w:rFonts w:cs="Intel Clear"/>
+                <w:b w:val="0"/>
+                <w:color w:val="auto"/>
+              </w:rPr>
+              <w:t>privatekey</w:t>
+            </w:r>
+            <w:proofErr w:type="spellEnd"/>
+            <w:r>
+              <w:rPr>
+                <w:rFonts w:cs="Intel Clear"/>
+                <w:b w:val="0"/>
+                <w:color w:val="auto"/>
+              </w:rPr>
+              <w:t xml:space="preserve"> when stitch with invalid private key's name</w:t>
+            </w:r>
+          </w:p>
+          <w:p>
+            <w:pPr>
+              <w:pStyle w:val="CellHeadingCenter"/>
+              <w:numPr>
+                <w:ilvl w:val="1"/>
+                <w:numId w:val="24"/>
+              </w:numPr>
+              <w:spacing w:after="0" w:line="240" w:lineRule="atLeast"/>
+              <w:contextualSpacing/>
+              <w:jc w:val="left"/>
+              <w:rPr>
+                <w:rFonts w:cs="Intel Clear"/>
+                <w:b w:val="0"/>
+                <w:color w:val="auto"/>
+              </w:rPr>
+            </w:pPr>
+            <w:r>
+              <w:rPr>
+                <w:rFonts w:cs="Intel Clear"/>
+                <w:b w:val="0"/>
+                <w:color w:val="auto"/>
+              </w:rPr>
+              <w:t xml:space="preserve">Fixed </w:t>
+            </w:r>
+            <w:r>
+              <w:rPr>
+                <w:rFonts w:cs="Intel Clear"/>
+                <w:b w:val="0"/>
+                <w:color w:val="auto"/>
+              </w:rPr>
+              <w:t>#304918</w:t>
+            </w:r>
+            <w:r>
+              <w:rPr>
+                <w:rFonts w:cs="Intel Clear"/>
+                <w:b w:val="0"/>
+                <w:color w:val="auto"/>
+              </w:rPr>
+              <w:t xml:space="preserve">, </w:t>
+            </w:r>
+            <w:r>
+              <w:rPr>
+                <w:rFonts w:cs="Intel Clear"/>
+                <w:b w:val="0"/>
+                <w:color w:val="000000"/>
+                <w:szCs w:val="18"/>
+                <w:shd w:val="clear" w:color="auto" w:fill="FFFFFF"/>
+              </w:rPr>
+              <w:t>Timeout time too short causing the failure of stitching</w:t>
+            </w:r>
+          </w:p>
+          <w:p>
+            <w:pPr>
+              <w:pStyle w:val="CellHeadingCenter"/>
+              <w:numPr>
+                <w:ilvl w:val="1"/>
+                <w:numId w:val="24"/>
+              </w:numPr>
+              <w:spacing w:after="0" w:line="240" w:lineRule="atLeast"/>
+              <w:contextualSpacing/>
+              <w:jc w:val="left"/>
+              <w:rPr>
+                <w:rFonts w:cs="Intel Clear"/>
+                <w:b w:val="0"/>
+                <w:color w:val="auto"/>
+              </w:rPr>
+            </w:pPr>
+            <w:r>
+              <w:rPr>
+                <w:rFonts w:cs="Intel Clear"/>
+                <w:b w:val="0"/>
+                <w:color w:val="auto"/>
+              </w:rPr>
+              <w:t xml:space="preserve">Updated siip_stitch.py to meet flake8 and </w:t>
+            </w:r>
+            <w:proofErr w:type="spellStart"/>
+            <w:r>
+              <w:rPr>
+                <w:rFonts w:cs="Intel Clear"/>
+                <w:b w:val="0"/>
+                <w:color w:val="auto"/>
+              </w:rPr>
+              <w:t>pycodestyle</w:t>
+            </w:r>
+            <w:proofErr w:type="spellEnd"/>
+          </w:p>
+          <w:p>
+            <w:pPr>
+              <w:pStyle w:val="CellHeadingCenter"/>
+              <w:numPr>
+                <w:ilvl w:val="0"/>
+                <w:numId w:val="24"/>
+              </w:numPr>
+              <w:spacing w:after="0" w:line="240" w:lineRule="atLeast"/>
+              <w:contextualSpacing/>
+              <w:jc w:val="left"/>
+              <w:rPr>
+                <w:rFonts w:cs="Intel Clear"/>
+                <w:b w:val="0"/>
+                <w:color w:val="auto"/>
+              </w:rPr>
+            </w:pPr>
+            <w:r>
+              <w:rPr>
+                <w:rFonts w:cs="Intel Clear"/>
+                <w:b w:val="0"/>
+                <w:color w:val="auto"/>
+              </w:rPr>
+              <w:t>Sub-Region Capsule:</w:t>
+            </w:r>
+          </w:p>
+          <w:p>
+            <w:pPr>
+              <w:pStyle w:val="CellHeadingCenter"/>
+              <w:numPr>
+                <w:ilvl w:val="1"/>
+                <w:numId w:val="24"/>
+              </w:numPr>
+              <w:spacing w:after="0" w:line="240" w:lineRule="atLeast"/>
+              <w:contextualSpacing/>
+              <w:jc w:val="left"/>
+              <w:rPr>
+                <w:rFonts w:cs="Intel Clear"/>
+                <w:b w:val="0"/>
+                <w:color w:val="auto"/>
+              </w:rPr>
+            </w:pPr>
+            <w:r>
+              <w:rPr>
+                <w:rFonts w:cs="Intel Clear"/>
+                <w:b w:val="0"/>
+                <w:color w:val="auto"/>
+              </w:rPr>
+              <w:t>Fixed #304639,</w:t>
+            </w:r>
+            <w:r>
+              <w:rPr>
+                <w:rFonts w:cs="Intel Clear"/>
+                <w:b w:val="0"/>
+                <w:color w:val="auto"/>
+              </w:rPr>
+              <w:t xml:space="preserve"> F</w:t>
+            </w:r>
+            <w:r>
+              <w:rPr>
+                <w:rFonts w:cs="Intel Clear"/>
+                <w:b w:val="0"/>
+                <w:color w:val="auto"/>
+              </w:rPr>
+              <w:t>ixing coding style issues</w:t>
+            </w:r>
+          </w:p>
+          <w:p>
+            <w:pPr>
+              <w:keepNext/>
+              <w:keepLines/>
+              <w:spacing w:before="120" w:after="120" w:line="160" w:lineRule="exact"/>
+              <w:ind w:left="40" w:right="40"/>
+              <w:jc w:val="center"/>
+              <w:rPr>
+                <w:rFonts w:ascii="Intel Clear" w:hAnsi="Intel Clear"/>
+                <w:color w:val="000000" w:themeColor="text1"/>
+                <w:sz w:val="18"/>
+                <w:szCs w:val="20"/>
+              </w:rPr>
+            </w:pPr>
+          </w:p>
+        </w:tc>
+      </w:tr>
+      <w:tr>
+        <w:trPr>
           <w:trHeight w:val="640"/>
         </w:trPr>
         <w:tc>
@@ -3044,7 +3936,23 @@
                 <w:b w:val="0"/>
                 <w:color w:val="auto"/>
               </w:rPr>
-              <w:t>Release corresponding to SIIP Scripts version 0.</w:t>
+              <w:t xml:space="preserve">Release </w:t>
+            </w:r>
+            <w:r>
+              <w:rPr>
+                <w:rFonts w:cs="Intel Clear"/>
+                <w:b w:val="0"/>
+                <w:color w:val="auto"/>
+              </w:rPr>
+              <w:t xml:space="preserve">Candidate </w:t>
+            </w:r>
+            <w:r>
+              <w:rPr>
+                <w:rFonts w:cs="Intel Clear"/>
+                <w:b w:val="0"/>
+                <w:color w:val="auto"/>
+              </w:rPr>
+              <w:t>corresponding to SIIP Scripts version 0.</w:t>
             </w:r>
             <w:r>
               <w:rPr>
@@ -3098,7 +4006,15 @@
               <w:t xml:space="preserve"> are provided from command line and r</w:t>
             </w:r>
             <w:r>
-              <w:t>emoved dead bash script 'test_me'</w:t>
+              <w:t>emoved dead bash script '</w:t>
+            </w:r>
+            <w:proofErr w:type="spellStart"/>
+            <w:r>
+              <w:t>test_me</w:t>
+            </w:r>
+            <w:proofErr w:type="spellEnd"/>
+            <w:r>
+              <w:t>'</w:t>
             </w:r>
           </w:p>
           <w:p>
@@ -3213,6 +4129,7 @@
               <w:spacing w:before="120" w:after="0" w:line="240" w:lineRule="atLeast"/>
             </w:pPr>
             <w:r>
+              <w:lastRenderedPageBreak/>
               <w:t>Fix</w:t>
             </w:r>
             <w:r>
@@ -3358,6 +4275,7 @@
                 <w:szCs w:val="18"/>
                 <w:lang w:eastAsia="zh-TW"/>
               </w:rPr>
+              <w:lastRenderedPageBreak/>
               <w:t>June 21, 2019</w:t>
             </w:r>
           </w:p>
@@ -3765,7 +4683,6 @@
                 <w:sz w:val="18"/>
                 <w:szCs w:val="18"/>
               </w:rPr>
-              <w:lastRenderedPageBreak/>
               <w:t>Removed unused files and tools</w:t>
             </w:r>
           </w:p>
@@ -4095,7 +5012,47 @@
                 <w:sz w:val="18"/>
                 <w:szCs w:val="18"/>
               </w:rPr>
-              <w:t>Fixed #299322 Stitch failed with error "Error base_tool is not located: GenSec" when manually set EDK_TOOLS_BIN path</w:t>
+              <w:t xml:space="preserve">Fixed #299322 Stitch failed with error "Error </w:t>
+            </w:r>
+            <w:proofErr w:type="spellStart"/>
+            <w:r>
+              <w:rPr>
+                <w:rFonts w:cs="Intel Clear"/>
+                <w:color w:val="000000"/>
+                <w:sz w:val="18"/>
+                <w:szCs w:val="18"/>
+              </w:rPr>
+              <w:t>base_tool</w:t>
+            </w:r>
+            <w:proofErr w:type="spellEnd"/>
+            <w:r>
+              <w:rPr>
+                <w:rFonts w:cs="Intel Clear"/>
+                <w:color w:val="000000"/>
+                <w:sz w:val="18"/>
+                <w:szCs w:val="18"/>
+              </w:rPr>
+              <w:t xml:space="preserve"> is not located: </w:t>
+            </w:r>
+            <w:proofErr w:type="spellStart"/>
+            <w:r>
+              <w:rPr>
+                <w:rFonts w:cs="Intel Clear"/>
+                <w:color w:val="000000"/>
+                <w:sz w:val="18"/>
+                <w:szCs w:val="18"/>
+              </w:rPr>
+              <w:t>GenSec</w:t>
+            </w:r>
+            <w:proofErr w:type="spellEnd"/>
+            <w:r>
+              <w:rPr>
+                <w:rFonts w:cs="Intel Clear"/>
+                <w:color w:val="000000"/>
+                <w:sz w:val="18"/>
+                <w:szCs w:val="18"/>
+              </w:rPr>
+              <w:t>" when manually set EDK_TOOLS_BIN path</w:t>
             </w:r>
           </w:p>
           <w:p>
@@ -4141,7 +5098,49 @@
                 <w:sz w:val="18"/>
                 <w:szCs w:val="18"/>
               </w:rPr>
-              <w:t>Fixed #300930 SIIPStitch should return a error when it does not find the firmware volume that match the requirement file to replace.</w:t>
+              <w:t xml:space="preserve">Fixed #300930 </w:t>
+            </w:r>
+            <w:proofErr w:type="spellStart"/>
+            <w:r>
+              <w:rPr>
+                <w:rFonts w:cs="Intel Clear"/>
+                <w:color w:val="000000"/>
+                <w:sz w:val="18"/>
+                <w:szCs w:val="18"/>
+              </w:rPr>
+              <w:t>SIIPStitch</w:t>
+            </w:r>
+            <w:proofErr w:type="spellEnd"/>
+            <w:r>
+              <w:rPr>
+                <w:rFonts w:cs="Intel Clear"/>
+                <w:color w:val="000000"/>
+                <w:sz w:val="18"/>
+                <w:szCs w:val="18"/>
+              </w:rPr>
+              <w:t xml:space="preserve"> should return </w:t>
+            </w:r>
+            <w:proofErr w:type="spellStart"/>
+            <w:proofErr w:type="gramStart"/>
+            <w:r>
+              <w:rPr>
+                <w:rFonts w:cs="Intel Clear"/>
+                <w:color w:val="000000"/>
+                <w:sz w:val="18"/>
+                <w:szCs w:val="18"/>
+              </w:rPr>
+              <w:t>a</w:t>
+            </w:r>
+            <w:proofErr w:type="spellEnd"/>
+            <w:proofErr w:type="gramEnd"/>
+            <w:r>
+              <w:rPr>
+                <w:rFonts w:cs="Intel Clear"/>
+                <w:color w:val="000000"/>
+                <w:sz w:val="18"/>
+                <w:szCs w:val="18"/>
+              </w:rPr>
+              <w:t xml:space="preserve"> error when it does not find the firmware volume that match the requirement file to replace.</w:t>
             </w:r>
           </w:p>
           <w:p>
@@ -4261,7 +5260,27 @@
                 <w:sz w:val="18"/>
                 <w:szCs w:val="18"/>
               </w:rPr>
-              <w:t>Fixed #300554 Stitch tool successfully stitch empty OseFw without error</w:t>
+              <w:t xml:space="preserve">Fixed #300554 Stitch tool successfully stitch empty </w:t>
+            </w:r>
+            <w:proofErr w:type="spellStart"/>
+            <w:r>
+              <w:rPr>
+                <w:rFonts w:cs="Intel Clear"/>
+                <w:color w:val="000000"/>
+                <w:sz w:val="18"/>
+                <w:szCs w:val="18"/>
+              </w:rPr>
+              <w:t>OseFw</w:t>
+            </w:r>
+            <w:proofErr w:type="spellEnd"/>
+            <w:r>
+              <w:rPr>
+                <w:rFonts w:cs="Intel Clear"/>
+                <w:color w:val="000000"/>
+                <w:sz w:val="18"/>
+                <w:szCs w:val="18"/>
+              </w:rPr>
+              <w:t xml:space="preserve"> without error</w:t>
             </w:r>
           </w:p>
           <w:p>
@@ -4344,7 +5363,28 @@
                 <w:sz w:val="18"/>
                 <w:szCs w:val="18"/>
               </w:rPr>
-              <w:t>Fixed #299945 Wrong Path for siipSupport folder in README file</w:t>
+              <w:lastRenderedPageBreak/>
+              <w:t xml:space="preserve">Fixed #299945 Wrong Path for </w:t>
+            </w:r>
+            <w:proofErr w:type="spellStart"/>
+            <w:r>
+              <w:rPr>
+                <w:rFonts w:cs="Intel Clear"/>
+                <w:color w:val="000000"/>
+                <w:sz w:val="18"/>
+                <w:szCs w:val="18"/>
+              </w:rPr>
+              <w:t>siipSupport</w:t>
+            </w:r>
+            <w:proofErr w:type="spellEnd"/>
+            <w:r>
+              <w:rPr>
+                <w:rFonts w:cs="Intel Clear"/>
+                <w:color w:val="000000"/>
+                <w:sz w:val="18"/>
+                <w:szCs w:val="18"/>
+              </w:rPr>
+              <w:t xml:space="preserve"> folder in README file</w:t>
             </w:r>
           </w:p>
           <w:p>
@@ -4860,7 +5900,27 @@
                 <w:sz w:val="18"/>
                 <w:szCs w:val="18"/>
               </w:rPr>
-              <w:t>Correct SIIPStitch version control from v0.6.0 to v0.5.2 for engineering drop release.</w:t>
+              <w:t xml:space="preserve">Correct </w:t>
+            </w:r>
+            <w:proofErr w:type="spellStart"/>
+            <w:r>
+              <w:rPr>
+                <w:rFonts w:cs="Intel Clear"/>
+                <w:color w:val="000000"/>
+                <w:sz w:val="18"/>
+                <w:szCs w:val="18"/>
+              </w:rPr>
+              <w:t>SIIPStitch</w:t>
+            </w:r>
+            <w:proofErr w:type="spellEnd"/>
+            <w:r>
+              <w:rPr>
+                <w:rFonts w:cs="Intel Clear"/>
+                <w:color w:val="000000"/>
+                <w:sz w:val="18"/>
+                <w:szCs w:val="18"/>
+              </w:rPr>
+              <w:t xml:space="preserve"> version control from v0.6.0 to v0.5.2 for engineering drop release.</w:t>
             </w:r>
           </w:p>
           <w:p>
@@ -5000,8 +6060,8 @@
           <w:docGrid w:linePitch="245"/>
         </w:sectPr>
       </w:pPr>
-      <w:bookmarkStart w:id="4" w:name="_Toc428761831"/>
-      <w:bookmarkStart w:id="5" w:name="_Toc431308718"/>
+      <w:bookmarkStart w:id="3" w:name="_Toc428761831"/>
+      <w:bookmarkStart w:id="4" w:name="_Toc431308718"/>
     </w:p>
     <w:p>
       <w:pPr>
@@ -5010,11 +6070,11 @@
           <w:rFonts w:cs="Intel Clear"/>
         </w:rPr>
       </w:pPr>
-      <w:bookmarkStart w:id="6" w:name="_Toc112736946"/>
-      <w:bookmarkStart w:id="7" w:name="_Toc125788471"/>
-      <w:bookmarkStart w:id="8" w:name="_Toc411413856"/>
-      <w:bookmarkStart w:id="9" w:name="_Toc411430817"/>
-      <w:bookmarkStart w:id="10" w:name="_Toc14265461"/>
+      <w:bookmarkStart w:id="5" w:name="_Toc112736946"/>
+      <w:bookmarkStart w:id="6" w:name="_Toc125788471"/>
+      <w:bookmarkStart w:id="7" w:name="_Toc411413856"/>
+      <w:bookmarkStart w:id="8" w:name="_Toc411430817"/>
+      <w:bookmarkStart w:id="9" w:name="_Toc15042862"/>
       <w:r>
         <w:rPr>
           <w:rFonts w:cs="Intel Clear"/>
@@ -5022,11 +6082,11 @@
         <w:lastRenderedPageBreak/>
         <w:t>Introduction</w:t>
       </w:r>
+      <w:bookmarkEnd w:id="5"/>
       <w:bookmarkEnd w:id="6"/>
       <w:bookmarkEnd w:id="7"/>
       <w:bookmarkEnd w:id="8"/>
       <w:bookmarkEnd w:id="9"/>
-      <w:bookmarkEnd w:id="10"/>
     </w:p>
     <w:p>
       <w:pPr>
@@ -5040,11 +6100,11 @@
       <w:pPr>
         <w:pStyle w:val="Heading2"/>
       </w:pPr>
-      <w:bookmarkStart w:id="11" w:name="_Toc14265462"/>
+      <w:bookmarkStart w:id="10" w:name="_Toc15042863"/>
       <w:r>
         <w:t>Purpose</w:t>
       </w:r>
-      <w:bookmarkEnd w:id="11"/>
+      <w:bookmarkEnd w:id="10"/>
     </w:p>
     <w:p>
       <w:pPr>
@@ -5186,25 +6246,25 @@
         </w:rPr>
         <w:t>README.md.html</w:t>
       </w:r>
-      <w:bookmarkStart w:id="12" w:name="_System_Requirements"/>
-      <w:bookmarkStart w:id="13" w:name="_What's_New"/>
+      <w:bookmarkStart w:id="11" w:name="_System_Requirements"/>
+      <w:bookmarkStart w:id="12" w:name="_What's_New"/>
+      <w:bookmarkEnd w:id="11"/>
       <w:bookmarkEnd w:id="12"/>
+      <w:r>
+        <w:br/>
+      </w:r>
+    </w:p>
+    <w:p>
+      <w:pPr>
+        <w:pStyle w:val="Heading2"/>
+      </w:pPr>
+      <w:bookmarkStart w:id="13" w:name="_Toc523136520"/>
+      <w:bookmarkStart w:id="14" w:name="_Toc15042864"/>
+      <w:r>
+        <w:t>Audience</w:t>
+      </w:r>
       <w:bookmarkEnd w:id="13"/>
-      <w:r>
-        <w:br/>
-      </w:r>
-    </w:p>
-    <w:p>
-      <w:pPr>
-        <w:pStyle w:val="Heading2"/>
-      </w:pPr>
-      <w:bookmarkStart w:id="14" w:name="_Toc523136520"/>
-      <w:bookmarkStart w:id="15" w:name="_Toc14265463"/>
-      <w:r>
-        <w:t>Audience</w:t>
-      </w:r>
       <w:bookmarkEnd w:id="14"/>
-      <w:bookmarkEnd w:id="15"/>
     </w:p>
     <w:p>
       <w:pPr>
@@ -5252,75 +6312,75 @@
       <w:pPr>
         <w:pStyle w:val="Heading2"/>
       </w:pPr>
-      <w:bookmarkStart w:id="16" w:name="_Toc523136521"/>
-      <w:bookmarkStart w:id="17" w:name="_Toc14265464"/>
+      <w:bookmarkStart w:id="15" w:name="_Toc523136521"/>
+      <w:bookmarkStart w:id="16" w:name="_Toc15042865"/>
       <w:r>
         <w:t>Acronyms</w:t>
       </w:r>
+      <w:bookmarkEnd w:id="15"/>
       <w:bookmarkEnd w:id="16"/>
+    </w:p>
+    <w:p>
+      <w:pPr>
+        <w:pStyle w:val="Body"/>
+      </w:pPr>
+      <w:r>
+        <w:t>The following acronyms are used in this document (arranged in alphabetic</w:t>
+      </w:r>
+      <w:r>
+        <w:t>al order).</w:t>
+      </w:r>
+    </w:p>
+    <w:p>
+      <w:pPr>
+        <w:pStyle w:val="Caption"/>
+      </w:pPr>
+      <w:bookmarkStart w:id="17" w:name="_Toc523136935"/>
+      <w:bookmarkStart w:id="18" w:name="_Toc15042217"/>
+      <w:r>
+        <w:t>Table</w:t>
+      </w:r>
+      <w:r>
+        <w:t xml:space="preserve"> </w:t>
+      </w:r>
+      <w:r>
+        <w:rPr>
+          <w:noProof/>
+        </w:rPr>
+        <w:fldChar w:fldCharType="begin"/>
+      </w:r>
+      <w:r>
+        <w:rPr>
+          <w:noProof/>
+        </w:rPr>
+        <w:instrText xml:space="preserve"> SEQ Table \* ARABIC </w:instrText>
+      </w:r>
+      <w:r>
+        <w:rPr>
+          <w:noProof/>
+        </w:rPr>
+        <w:fldChar w:fldCharType="separate"/>
+      </w:r>
+      <w:r>
+        <w:rPr>
+          <w:noProof/>
+        </w:rPr>
+        <w:t>1</w:t>
+      </w:r>
+      <w:r>
+        <w:rPr>
+          <w:noProof/>
+        </w:rPr>
+        <w:fldChar w:fldCharType="end"/>
+      </w:r>
+      <w:r>
+        <w:t xml:space="preserve"> </w:t>
+      </w:r>
+      <w:r>
+        <w:t>Acronyms Used in Document</w:t>
+      </w:r>
       <w:bookmarkEnd w:id="17"/>
-    </w:p>
-    <w:p>
-      <w:pPr>
-        <w:pStyle w:val="Body"/>
-      </w:pPr>
-      <w:r>
-        <w:t>The following acronyms are used in this document (arranged in alphabetic</w:t>
-      </w:r>
-      <w:r>
-        <w:t>al order).</w:t>
-      </w:r>
-    </w:p>
-    <w:p>
-      <w:pPr>
-        <w:pStyle w:val="Caption"/>
-      </w:pPr>
-      <w:bookmarkStart w:id="18" w:name="_Toc523136935"/>
-      <w:bookmarkStart w:id="19" w:name="_Toc14255841"/>
-      <w:r>
-        <w:t>Table</w:t>
-      </w:r>
-      <w:r>
-        <w:t xml:space="preserve"> </w:t>
-      </w:r>
-      <w:r>
-        <w:rPr>
-          <w:noProof/>
-        </w:rPr>
-        <w:fldChar w:fldCharType="begin"/>
-      </w:r>
-      <w:r>
-        <w:rPr>
-          <w:noProof/>
-        </w:rPr>
-        <w:instrText xml:space="preserve"> SEQ Table \* ARABIC </w:instrText>
-      </w:r>
-      <w:r>
-        <w:rPr>
-          <w:noProof/>
-        </w:rPr>
-        <w:fldChar w:fldCharType="separate"/>
-      </w:r>
-      <w:r>
-        <w:rPr>
-          <w:noProof/>
-        </w:rPr>
-        <w:t>1</w:t>
-      </w:r>
-      <w:r>
-        <w:rPr>
-          <w:noProof/>
-        </w:rPr>
-        <w:fldChar w:fldCharType="end"/>
-      </w:r>
-      <w:r>
-        <w:t xml:space="preserve"> </w:t>
-      </w:r>
-      <w:r>
-        <w:t>Acronyms Used in Document</w:t>
-      </w:r>
       <w:bookmarkEnd w:id="18"/>
-      <w:bookmarkEnd w:id="19"/>
     </w:p>
     <w:tbl>
       <w:tblPr>
@@ -5495,11 +6555,19 @@
                 <w:szCs w:val="18"/>
               </w:rPr>
             </w:pPr>
-            <w:r>
-              <w:rPr>
-                <w:szCs w:val="18"/>
-              </w:rPr>
-              <w:t>SoC Independent IP</w:t>
+            <w:proofErr w:type="spellStart"/>
+            <w:r>
+              <w:rPr>
+                <w:szCs w:val="18"/>
+              </w:rPr>
+              <w:t>SoC</w:t>
+            </w:r>
+            <w:proofErr w:type="spellEnd"/>
+            <w:r>
+              <w:rPr>
+                <w:szCs w:val="18"/>
+              </w:rPr>
+              <w:t xml:space="preserve"> Independent IP</w:t>
             </w:r>
           </w:p>
         </w:tc>
@@ -5521,8 +6589,8 @@
           <w:rFonts w:cs="Intel Clear"/>
         </w:rPr>
       </w:pPr>
-      <w:bookmarkStart w:id="20" w:name="_Toc9638979"/>
-      <w:bookmarkStart w:id="21" w:name="_Toc14265465"/>
+      <w:bookmarkStart w:id="19" w:name="_Toc9638979"/>
+      <w:bookmarkStart w:id="20" w:name="_Toc15042866"/>
       <w:r>
         <w:rPr>
           <w:rFonts w:cs="Intel Clear"/>
@@ -5530,8 +6598,8 @@
         <w:lastRenderedPageBreak/>
         <w:t>New in This Release</w:t>
       </w:r>
+      <w:bookmarkEnd w:id="19"/>
       <w:bookmarkEnd w:id="20"/>
-      <w:bookmarkEnd w:id="21"/>
     </w:p>
     <w:p>
       <w:pPr>
@@ -5539,53 +6607,11 @@
         <w:adjustRightInd w:val="0"/>
         <w:contextualSpacing/>
       </w:pPr>
-      <w:bookmarkStart w:id="22" w:name="_Toc14265466"/>
+      <w:bookmarkStart w:id="21" w:name="_Toc15042867"/>
       <w:r>
         <w:t>New Features</w:t>
       </w:r>
-      <w:bookmarkEnd w:id="22"/>
-    </w:p>
-    <w:p>
-      <w:pPr>
-        <w:pStyle w:val="Bullet0"/>
-      </w:pPr>
-      <w:r>
-        <w:t>Added stitching feature for GOP, PEM GFX and VBT images to BIOS, fixed signing as GOP image required to be signed before stitching</w:t>
-      </w:r>
-    </w:p>
-    <w:p>
-      <w:pPr>
-        <w:pStyle w:val="Heading2"/>
-        <w:adjustRightInd w:val="0"/>
-        <w:contextualSpacing/>
-      </w:pPr>
-      <w:bookmarkStart w:id="23" w:name="_Toc14265467"/>
-      <w:r>
-        <w:t>Changes to Existing Features</w:t>
-      </w:r>
-      <w:bookmarkEnd w:id="23"/>
-    </w:p>
-    <w:p>
-      <w:pPr>
-        <w:pStyle w:val="Bullet0"/>
-      </w:pPr>
-      <w:r>
-        <w:t>Update: separated FKM as a separate file</w:t>
-      </w:r>
-    </w:p>
-    <w:p>
-      <w:pPr>
-        <w:pStyle w:val="Heading2"/>
-        <w:adjustRightInd w:val="0"/>
-        <w:spacing w:before="100" w:beforeAutospacing="1" w:after="100" w:afterAutospacing="1" w:line="0" w:lineRule="atLeast"/>
-        <w:ind w:left="-1296" w:firstLine="0"/>
-        <w:contextualSpacing/>
-      </w:pPr>
-      <w:bookmarkStart w:id="24" w:name="_Toc14265468"/>
-      <w:r>
-        <w:t>Unsupported or Discontinued Features</w:t>
-      </w:r>
-      <w:bookmarkEnd w:id="24"/>
+      <w:bookmarkEnd w:id="21"/>
     </w:p>
     <w:p>
       <w:pPr>
@@ -5599,6 +6625,45 @@
       <w:r>
         <w:t>None in this release.</w:t>
       </w:r>
+    </w:p>
+    <w:p>
+      <w:pPr>
+        <w:pStyle w:val="Heading2"/>
+        <w:adjustRightInd w:val="0"/>
+        <w:contextualSpacing/>
+      </w:pPr>
+      <w:bookmarkStart w:id="22" w:name="_Toc15042868"/>
+      <w:r>
+        <w:t>Changes to Existing Features</w:t>
+      </w:r>
+      <w:bookmarkEnd w:id="22"/>
+    </w:p>
+    <w:p>
+      <w:pPr>
+        <w:pStyle w:val="Bullet0"/>
+        <w:keepNext/>
+        <w:keepLines/>
+        <w:adjustRightInd w:val="0"/>
+        <w:spacing w:before="100" w:beforeAutospacing="1" w:after="100" w:afterAutospacing="1"/>
+        <w:contextualSpacing/>
+      </w:pPr>
+      <w:r>
+        <w:t>None in this release.</w:t>
+      </w:r>
+    </w:p>
+    <w:p>
+      <w:pPr>
+        <w:pStyle w:val="Heading2"/>
+        <w:adjustRightInd w:val="0"/>
+        <w:spacing w:before="100" w:beforeAutospacing="1" w:after="100" w:afterAutospacing="1" w:line="0" w:lineRule="atLeast"/>
+        <w:ind w:left="-1296" w:firstLine="0"/>
+        <w:contextualSpacing/>
+      </w:pPr>
+      <w:bookmarkStart w:id="23" w:name="_Toc15042869"/>
+      <w:r>
+        <w:t>Unsupported or Discontinued Features</w:t>
+      </w:r>
+      <w:bookmarkEnd w:id="23"/>
     </w:p>
     <w:p>
       <w:pPr>
@@ -5614,38 +6679,79 @@
         <w:ind w:left="216"/>
         <w:contextualSpacing/>
       </w:pPr>
+      <w:r>
+        <w:t>None in this release.</w:t>
+      </w:r>
+    </w:p>
+    <w:p>
+      <w:pPr>
+        <w:pStyle w:val="Bullet0"/>
+        <w:keepNext/>
+        <w:keepLines/>
+        <w:numPr>
+          <w:ilvl w:val="0"/>
+          <w:numId w:val="0"/>
+        </w:numPr>
+        <w:adjustRightInd w:val="0"/>
+        <w:spacing w:before="100" w:beforeAutospacing="1" w:after="100" w:afterAutospacing="1"/>
+        <w:ind w:left="216"/>
+        <w:contextualSpacing/>
+      </w:pPr>
     </w:p>
     <w:p>
       <w:pPr>
         <w:pStyle w:val="Heading1"/>
         <w:pageBreakBefore w:val="0"/>
       </w:pPr>
-      <w:bookmarkStart w:id="25" w:name="_Toc14265469"/>
+      <w:bookmarkStart w:id="24" w:name="_Toc15042870"/>
       <w:r>
         <w:t>Fixed Issues</w:t>
       </w:r>
-      <w:bookmarkEnd w:id="25"/>
+      <w:bookmarkEnd w:id="24"/>
     </w:p>
     <w:p>
       <w:pPr>
         <w:pStyle w:val="Heading2"/>
       </w:pPr>
-      <w:bookmarkStart w:id="26" w:name="_Toc14265470"/>
-      <w:bookmarkStart w:id="27" w:name="_Ref495051759"/>
+      <w:bookmarkStart w:id="25" w:name="_Ref495051759"/>
+      <w:bookmarkStart w:id="26" w:name="_Toc15042871"/>
+      <w:r>
+        <w:t>Overall</w:t>
+      </w:r>
+      <w:bookmarkEnd w:id="26"/>
+    </w:p>
+    <w:p>
+      <w:pPr>
+        <w:pStyle w:val="Bullet0"/>
+      </w:pPr>
+      <w:r>
+        <w:t>Update Readme to match the latest code for all scripts</w:t>
+      </w:r>
+    </w:p>
+    <w:p>
+      <w:pPr>
+        <w:pStyle w:val="Bullet0"/>
+      </w:pPr>
+      <w:r>
+        <w:t>Fixed inconsistent data handling</w:t>
+      </w:r>
+    </w:p>
+    <w:p>
+      <w:pPr>
+        <w:pStyle w:val="Heading2"/>
+      </w:pPr>
+      <w:bookmarkStart w:id="27" w:name="_Toc15042872"/>
       <w:r>
         <w:t>SIIP Stitch Script</w:t>
       </w:r>
-      <w:bookmarkEnd w:id="26"/>
+      <w:bookmarkEnd w:id="27"/>
     </w:p>
     <w:p>
       <w:pPr>
         <w:pStyle w:val="Bullet0"/>
       </w:pPr>
       <w:r>
-        <w:t xml:space="preserve">Fixed #303203 Stitch passed but temporary working directory unable to remove when we switch the suggested root path to the other </w:t>
-      </w:r>
-      <w:r>
-        <w:t>path</w:t>
+        <w:t>Fixed #304887, Readme file is not updated based on ww29.3 Release</w:t>
       </w:r>
     </w:p>
     <w:p>
@@ -5653,14 +6759,67 @@
         <w:pStyle w:val="Bullet0"/>
       </w:pPr>
       <w:r>
-        <w:t>Fixed #302775 Typo in README.md and SIIPStitch.py file for version description</w:t>
-      </w:r>
+        <w:t xml:space="preserve">Fixed #304889, </w:t>
+      </w:r>
+      <w:proofErr w:type="spellStart"/>
+      <w:r>
+        <w:t>SIIPStitch</w:t>
+      </w:r>
+      <w:proofErr w:type="spellEnd"/>
+      <w:r>
+        <w:t xml:space="preserve"> tools do not have a check on missing GenFv.exe</w:t>
+      </w:r>
+    </w:p>
+    <w:p>
+      <w:pPr>
+        <w:pStyle w:val="Bullet0"/>
+      </w:pPr>
+      <w:r>
+        <w:t>Fixed #304892, Error message for missing required executable file is not updated based on latest directory name</w:t>
+      </w:r>
+    </w:p>
+    <w:p>
+      <w:pPr>
+        <w:pStyle w:val="Bullet0"/>
+      </w:pPr>
+      <w:r>
+        <w:t xml:space="preserve">Fixed #304893, Misleading error message for </w:t>
+      </w:r>
+      <w:proofErr w:type="spellStart"/>
+      <w:r>
+        <w:t>privatekey</w:t>
+      </w:r>
+      <w:proofErr w:type="spellEnd"/>
+      <w:r>
+        <w:t xml:space="preserve"> when stitch with invalid private key's name</w:t>
+      </w:r>
+    </w:p>
+    <w:p>
+      <w:pPr>
+        <w:pStyle w:val="Bullet0"/>
+      </w:pPr>
+      <w:r>
+        <w:t>Fixed #304918, Timeout time too short causing the failure of stitching</w:t>
+      </w:r>
+    </w:p>
+    <w:p>
+      <w:pPr>
+        <w:pStyle w:val="Bullet0"/>
+      </w:pPr>
+      <w:r>
+        <w:t xml:space="preserve">Updated siip_stitch.py to meet flake8 and </w:t>
+      </w:r>
+      <w:proofErr w:type="spellStart"/>
+      <w:r>
+        <w:t>pycodestyle</w:t>
+      </w:r>
+      <w:proofErr w:type="spellEnd"/>
     </w:p>
     <w:p>
       <w:pPr>
         <w:pStyle w:val="Heading2"/>
       </w:pPr>
-      <w:bookmarkStart w:id="28" w:name="_Toc14265471"/>
+      <w:bookmarkStart w:id="28" w:name="_Toc15042873"/>
       <w:r>
         <w:t xml:space="preserve">SIIP </w:t>
       </w:r>
@@ -5677,65 +6836,26 @@
         <w:pStyle w:val="Bullet0"/>
       </w:pPr>
       <w:r>
-        <w:t>Fixed #29951, previous fix was not complete to handle verify subcommand when two keys are provided from command line and removed dead bash script 'test_me'</w:t>
-      </w:r>
+        <w:t>RTC#304639: Fix coding styles</w:t>
+      </w:r>
+    </w:p>
+    <w:p>
+      <w:pPr>
+        <w:pStyle w:val="Heading2"/>
+      </w:pPr>
+      <w:bookmarkStart w:id="29" w:name="_Toc15042874"/>
+      <w:r>
+        <w:lastRenderedPageBreak/>
+        <w:t>Sub-Region Capsule</w:t>
+      </w:r>
+      <w:bookmarkEnd w:id="29"/>
     </w:p>
     <w:p>
       <w:pPr>
         <w:pStyle w:val="Bullet0"/>
       </w:pPr>
       <w:r>
-        <w:t>Fixed coding style (PEP8 and Flake8)</w:t>
-      </w:r>
-    </w:p>
-    <w:p>
-      <w:pPr>
-        <w:pStyle w:val="Bullet0"/>
-      </w:pPr>
-      <w:r>
-        <w:t>Fix script per security review feedback:</w:t>
-      </w:r>
-    </w:p>
-    <w:p>
-      <w:pPr>
-        <w:pStyle w:val="Bullet0"/>
-        <w:tabs>
-          <w:tab w:val="clear" w:pos="360"/>
-          <w:tab w:val="num" w:pos="576"/>
-        </w:tabs>
-        <w:ind w:left="432"/>
-      </w:pPr>
-      <w:r>
-        <w:t>SHA1 shall not be allowed as hashing option</w:t>
-      </w:r>
-    </w:p>
-    <w:p>
-      <w:pPr>
-        <w:pStyle w:val="Bullet0"/>
-        <w:tabs>
-          <w:tab w:val="clear" w:pos="360"/>
-          <w:tab w:val="num" w:pos="576"/>
-        </w:tabs>
-        <w:ind w:left="432"/>
-      </w:pPr>
-      <w:r>
-        <w:t>RSA key size shall not be less than 2048 bits long</w:t>
-      </w:r>
-    </w:p>
-    <w:p>
-      <w:pPr>
-        <w:pStyle w:val="Bullet0"/>
-      </w:pPr>
-      <w:r>
-        <w:t>Fixed signing issue for GOP/GFX/VBT</w:t>
-      </w:r>
-    </w:p>
-    <w:p>
-      <w:pPr>
-        <w:pStyle w:val="Bullet0"/>
-      </w:pPr>
-      <w:r>
-        <w:t>Fixed bug in stitching PEIM GFX driver, PEIM GFX driver should be compressed using PI_STD flag, instead of PI_NONE</w:t>
+        <w:t>Fixed #304639, Fixing coding style issues</w:t>
       </w:r>
     </w:p>
     <w:p>
@@ -5749,8 +6869,8 @@
           <w:sz w:val="36"/>
         </w:rPr>
       </w:pPr>
-      <w:bookmarkStart w:id="29" w:name="_Ref495047278"/>
-      <w:bookmarkEnd w:id="27"/>
+      <w:bookmarkStart w:id="30" w:name="_Ref495047278"/>
+      <w:bookmarkEnd w:id="25"/>
     </w:p>
     <w:p>
       <w:pPr>
@@ -5761,15 +6881,15 @@
           <w:rFonts w:cs="Intel Clear"/>
         </w:rPr>
       </w:pPr>
-      <w:bookmarkStart w:id="30" w:name="_Toc14265472"/>
-      <w:bookmarkEnd w:id="29"/>
+      <w:bookmarkStart w:id="31" w:name="_Toc15042875"/>
+      <w:bookmarkEnd w:id="30"/>
       <w:r>
         <w:rPr>
           <w:rFonts w:cs="Intel Clear"/>
         </w:rPr>
         <w:t>Known Issues</w:t>
       </w:r>
-      <w:bookmarkEnd w:id="30"/>
+      <w:bookmarkEnd w:id="31"/>
     </w:p>
     <w:p>
       <w:pPr>
@@ -5817,11 +6937,11 @@
         <w:pStyle w:val="Heading1"/>
         <w:pageBreakBefore w:val="0"/>
       </w:pPr>
-      <w:bookmarkStart w:id="31" w:name="_Toc14265473"/>
+      <w:bookmarkStart w:id="32" w:name="_Toc15042876"/>
       <w:r>
         <w:t>Related Documentation</w:t>
       </w:r>
-      <w:bookmarkEnd w:id="31"/>
+      <w:bookmarkEnd w:id="32"/>
       <w:r>
         <w:t xml:space="preserve"> </w:t>
       </w:r>
@@ -5862,11 +6982,11 @@
         <w:pStyle w:val="Heading1"/>
         <w:pageBreakBefore w:val="0"/>
       </w:pPr>
-      <w:bookmarkStart w:id="32" w:name="_Toc14265474"/>
+      <w:bookmarkStart w:id="33" w:name="_Toc15042877"/>
       <w:r>
         <w:t>Where to Find the Release</w:t>
       </w:r>
-      <w:bookmarkEnd w:id="32"/>
+      <w:bookmarkEnd w:id="33"/>
     </w:p>
     <w:p>
       <w:pPr>
@@ -5875,7 +6995,18 @@
         <w:keepLines/>
       </w:pPr>
       <w:r>
-        <w:t>Intel® Programmable Services Engine (PSE)</w:t>
+        <w:t>Intel® Programmable Services Engine (PSE</w:t>
+      </w:r>
+      <w:proofErr w:type="gramStart"/>
+      <w:r>
+        <w:t>)</w:t>
+      </w:r>
+      <w:r>
+        <w:t xml:space="preserve"> ,</w:t>
+      </w:r>
+      <w:proofErr w:type="gramEnd"/>
+      <w:r>
+        <w:t xml:space="preserve"> link: TBD</w:t>
       </w:r>
     </w:p>
     <w:p>
@@ -5887,14 +7018,14 @@
           <w:rFonts w:cs="Intel Clear"/>
         </w:rPr>
       </w:pPr>
-      <w:bookmarkStart w:id="33" w:name="_Toc14265475"/>
+      <w:bookmarkStart w:id="34" w:name="_Toc15042878"/>
       <w:r>
         <w:rPr>
           <w:rFonts w:cs="Intel Clear"/>
         </w:rPr>
         <w:t>Release Content</w:t>
       </w:r>
-      <w:bookmarkEnd w:id="33"/>
+      <w:bookmarkEnd w:id="34"/>
       <w:r>
         <w:rPr>
           <w:rFonts w:cs="Intel Clear"/>
@@ -5906,20 +7037,20 @@
       <w:pPr>
         <w:pStyle w:val="Heading2"/>
       </w:pPr>
-      <w:bookmarkStart w:id="34" w:name="_Toc523136540"/>
-      <w:bookmarkStart w:id="35" w:name="_Toc14265476"/>
+      <w:bookmarkStart w:id="35" w:name="_Toc523136540"/>
+      <w:bookmarkStart w:id="36" w:name="_Toc15042879"/>
       <w:r>
         <w:t>Component Revision Numbers</w:t>
       </w:r>
-      <w:bookmarkEnd w:id="34"/>
       <w:bookmarkEnd w:id="35"/>
+      <w:bookmarkEnd w:id="36"/>
     </w:p>
     <w:p>
       <w:pPr>
         <w:pStyle w:val="Caption"/>
         <w:keepLines/>
       </w:pPr>
-      <w:bookmarkStart w:id="36" w:name="_Toc14255842"/>
+      <w:bookmarkStart w:id="37" w:name="_Toc15042218"/>
       <w:r>
         <w:t xml:space="preserve">Table </w:t>
       </w:r>
@@ -5969,7 +7100,7 @@
       <w:r>
         <w:t>Component Revision Numbers</w:t>
       </w:r>
-      <w:bookmarkEnd w:id="36"/>
+      <w:bookmarkEnd w:id="37"/>
     </w:p>
     <w:tbl>
       <w:tblPr>
@@ -6081,12 +7212,28 @@
                 <w:szCs w:val="18"/>
               </w:rPr>
             </w:pPr>
-            <w:r>
-              <w:rPr>
-                <w:szCs w:val="18"/>
-              </w:rPr>
-              <w:t>SIIP_Scripts\siipSign</w:t>
-            </w:r>
+            <w:proofErr w:type="spellStart"/>
+            <w:r>
+              <w:rPr>
+                <w:szCs w:val="18"/>
+              </w:rPr>
+              <w:t>SIIP_Scripts</w:t>
+            </w:r>
+            <w:proofErr w:type="spellEnd"/>
+            <w:r>
+              <w:rPr>
+                <w:szCs w:val="18"/>
+              </w:rPr>
+              <w:t>\</w:t>
+            </w:r>
+            <w:proofErr w:type="spellStart"/>
+            <w:r>
+              <w:rPr>
+                <w:szCs w:val="18"/>
+              </w:rPr>
+              <w:t>siipSign</w:t>
+            </w:r>
+            <w:proofErr w:type="spellEnd"/>
           </w:p>
           <w:p>
             <w:pPr>
@@ -6096,12 +7243,28 @@
                 <w:szCs w:val="18"/>
               </w:rPr>
             </w:pPr>
-            <w:r>
-              <w:rPr>
-                <w:szCs w:val="18"/>
-              </w:rPr>
-              <w:t>SIIP_Scripts\siipStitch</w:t>
-            </w:r>
+            <w:proofErr w:type="spellStart"/>
+            <w:r>
+              <w:rPr>
+                <w:szCs w:val="18"/>
+              </w:rPr>
+              <w:t>SIIP_Scripts</w:t>
+            </w:r>
+            <w:proofErr w:type="spellEnd"/>
+            <w:r>
+              <w:rPr>
+                <w:szCs w:val="18"/>
+              </w:rPr>
+              <w:t>\</w:t>
+            </w:r>
+            <w:proofErr w:type="spellStart"/>
+            <w:r>
+              <w:rPr>
+                <w:szCs w:val="18"/>
+              </w:rPr>
+              <w:t>siipStitch</w:t>
+            </w:r>
+            <w:proofErr w:type="spellEnd"/>
           </w:p>
           <w:p>
             <w:pPr>
@@ -6111,12 +7274,28 @@
                 <w:szCs w:val="18"/>
               </w:rPr>
             </w:pPr>
-            <w:r>
-              <w:rPr>
-                <w:szCs w:val="18"/>
-              </w:rPr>
-              <w:t>SIIP_Scripts\siipSupport</w:t>
-            </w:r>
+            <w:proofErr w:type="spellStart"/>
+            <w:r>
+              <w:rPr>
+                <w:szCs w:val="18"/>
+              </w:rPr>
+              <w:t>SIIP_Scripts</w:t>
+            </w:r>
+            <w:proofErr w:type="spellEnd"/>
+            <w:r>
+              <w:rPr>
+                <w:szCs w:val="18"/>
+              </w:rPr>
+              <w:t>\</w:t>
+            </w:r>
+            <w:proofErr w:type="spellStart"/>
+            <w:r>
+              <w:rPr>
+                <w:szCs w:val="18"/>
+              </w:rPr>
+              <w:t>siipSupport</w:t>
+            </w:r>
+            <w:proofErr w:type="spellEnd"/>
           </w:p>
           <w:p>
             <w:pPr>
@@ -6126,12 +7305,28 @@
                 <w:szCs w:val="18"/>
               </w:rPr>
             </w:pPr>
-            <w:r>
-              <w:rPr>
-                <w:szCs w:val="18"/>
-              </w:rPr>
-              <w:t>SIIP_Scripts\SubRegionCapsule</w:t>
-            </w:r>
+            <w:proofErr w:type="spellStart"/>
+            <w:r>
+              <w:rPr>
+                <w:szCs w:val="18"/>
+              </w:rPr>
+              <w:t>SIIP_Scripts</w:t>
+            </w:r>
+            <w:proofErr w:type="spellEnd"/>
+            <w:r>
+              <w:rPr>
+                <w:szCs w:val="18"/>
+              </w:rPr>
+              <w:t>\</w:t>
+            </w:r>
+            <w:proofErr w:type="spellStart"/>
+            <w:r>
+              <w:rPr>
+                <w:szCs w:val="18"/>
+              </w:rPr>
+              <w:t>SubRegionCapsule</w:t>
+            </w:r>
+            <w:proofErr w:type="spellEnd"/>
           </w:p>
           <w:p>
             <w:pPr>
@@ -6145,7 +7340,25 @@
               <w:rPr>
                 <w:szCs w:val="18"/>
               </w:rPr>
-              <w:t>SIIP_Scripts\SIIPSupport.py</w:t>
+              <w:t>SIIP_Scripts\</w:t>
+            </w:r>
+            <w:r>
+              <w:rPr>
+                <w:szCs w:val="18"/>
+              </w:rPr>
+              <w:t>siip</w:t>
+            </w:r>
+            <w:r>
+              <w:rPr>
+                <w:szCs w:val="18"/>
+              </w:rPr>
+              <w:t>_</w:t>
+            </w:r>
+            <w:r>
+              <w:rPr>
+                <w:szCs w:val="18"/>
+              </w:rPr>
+              <w:t>support.py</w:t>
             </w:r>
           </w:p>
           <w:p>
@@ -6287,6 +7500,7 @@
                 <w:szCs w:val="18"/>
               </w:rPr>
             </w:pPr>
+            <w:proofErr w:type="spellStart"/>
             <w:r>
               <w:rPr>
                 <w:rFonts w:cs="Intel Clear"/>
@@ -6294,6 +7508,7 @@
               </w:rPr>
               <w:t>Releasenote</w:t>
             </w:r>
+            <w:proofErr w:type="spellEnd"/>
           </w:p>
         </w:tc>
         <w:tc>
@@ -6350,7 +7565,13 @@
               <w:rPr>
                 <w:lang w:val="en-US"/>
               </w:rPr>
-              <w:t>.0</w:t>
+              <w:t>.</w:t>
+            </w:r>
+            <w:r>
+              <w:rPr>
+                <w:lang w:val="en-US"/>
+              </w:rPr>
+              <w:t>1</w:t>
             </w:r>
           </w:p>
         </w:tc>
@@ -6371,9 +7592,9 @@
           <w:noProof/>
         </w:rPr>
       </w:pPr>
-      <w:bookmarkStart w:id="37" w:name="_Toc14255843"/>
+      <w:bookmarkStart w:id="38" w:name="_Toc15042219"/>
+      <w:bookmarkEnd w:id="3"/>
       <w:bookmarkEnd w:id="4"/>
-      <w:bookmarkEnd w:id="5"/>
       <w:r>
         <w:t xml:space="preserve">Table </w:t>
       </w:r>
@@ -6416,7 +7637,7 @@
         </w:rPr>
         <w:t xml:space="preserve"> Script Component Revision Numbers</w:t>
       </w:r>
-      <w:bookmarkEnd w:id="37"/>
+      <w:bookmarkEnd w:id="38"/>
     </w:p>
     <w:tbl>
       <w:tblPr>
@@ -6544,8 +7765,13 @@
               <w:pStyle w:val="CellBodyLeft"/>
               <w:keepNext/>
             </w:pPr>
-            <w:r>
-              <w:t>siipStitch\</w:t>
+            <w:proofErr w:type="spellStart"/>
+            <w:r>
+              <w:t>siipStitch</w:t>
+            </w:r>
+            <w:proofErr w:type="spellEnd"/>
+            <w:r>
+              <w:t>\</w:t>
             </w:r>
             <w:r>
               <w:rPr>
@@ -6586,7 +7812,7 @@
               <w:t>.</w:t>
             </w:r>
             <w:r>
-              <w:t>0</w:t>
+              <w:t>1</w:t>
             </w:r>
           </w:p>
         </w:tc>
@@ -6603,7 +7829,7 @@
         <w:pStyle w:val="Caption"/>
         <w:keepLines/>
       </w:pPr>
-      <w:bookmarkStart w:id="38" w:name="_Toc14255844"/>
+      <w:bookmarkStart w:id="39" w:name="_Toc15042220"/>
       <w:r>
         <w:t xml:space="preserve">Table </w:t>
       </w:r>
@@ -6655,7 +7881,7 @@
       <w:r>
         <w:t>on Numbers</w:t>
       </w:r>
-      <w:bookmarkEnd w:id="38"/>
+      <w:bookmarkEnd w:id="39"/>
     </w:p>
     <w:tbl>
       <w:tblPr>
@@ -6784,9 +8010,11 @@
               <w:keepNext/>
               <w:ind w:left="0"/>
             </w:pPr>
+            <w:proofErr w:type="spellStart"/>
             <w:r>
               <w:t>siipSign</w:t>
             </w:r>
+            <w:proofErr w:type="spellEnd"/>
             <w:r>
               <w:t>\</w:t>
             </w:r>
@@ -6827,7 +8055,10 @@
               <w:t>6</w:t>
             </w:r>
             <w:r>
-              <w:t>.0</w:t>
+              <w:t>.</w:t>
+            </w:r>
+            <w:r>
+              <w:t>1</w:t>
             </w:r>
           </w:p>
         </w:tc>
@@ -6844,7 +8075,7 @@
         <w:pStyle w:val="Caption"/>
         <w:keepLines/>
       </w:pPr>
-      <w:bookmarkStart w:id="39" w:name="_Toc14255845"/>
+      <w:bookmarkStart w:id="40" w:name="_Toc15042221"/>
       <w:r>
         <w:t xml:space="preserve">Table </w:t>
       </w:r>
@@ -6884,7 +8115,7 @@
       <w:r>
         <w:t xml:space="preserve"> Component Revision Numbers</w:t>
       </w:r>
-      <w:bookmarkEnd w:id="39"/>
+      <w:bookmarkEnd w:id="40"/>
     </w:p>
     <w:tbl>
       <w:tblPr>
@@ -7029,11 +8260,16 @@
               <w:pStyle w:val="CellBodyLeft"/>
               <w:keepNext/>
             </w:pPr>
+            <w:proofErr w:type="spellStart"/>
             <w:r>
               <w:t>SubRegionCaps</w:t>
             </w:r>
             <w:r>
-              <w:t>ule\</w:t>
+              <w:t>ule</w:t>
+            </w:r>
+            <w:proofErr w:type="spellEnd"/>
+            <w:r>
+              <w:t>\</w:t>
             </w:r>
             <w:r>
               <w:rPr>
@@ -7086,8 +8322,13 @@
               <w:t>6</w:t>
             </w:r>
             <w:r>
-              <w:t>.0</w:t>
-            </w:r>
+              <w:t>.</w:t>
+            </w:r>
+            <w:r>
+              <w:t>1</w:t>
+            </w:r>
+            <w:bookmarkStart w:id="41" w:name="_GoBack"/>
+            <w:bookmarkEnd w:id="41"/>
           </w:p>
         </w:tc>
       </w:tr>
@@ -7122,8 +8363,13 @@
               <w:pStyle w:val="CellBodyLeft"/>
               <w:keepNext/>
             </w:pPr>
-            <w:r>
-              <w:t>SubRegionCapsule\</w:t>
+            <w:proofErr w:type="spellStart"/>
+            <w:r>
+              <w:t>SubRegionCapsule</w:t>
+            </w:r>
+            <w:proofErr w:type="spellEnd"/>
+            <w:r>
+              <w:t>\</w:t>
             </w:r>
             <w:r>
               <w:t>Common</w:t>
@@ -7134,23 +8380,35 @@
               <w:pStyle w:val="CellBodyLeft"/>
               <w:keepNext/>
             </w:pPr>
+            <w:proofErr w:type="spellStart"/>
             <w:r>
               <w:t>SubRegionCapsul</w:t>
             </w:r>
             <w:r>
-              <w:t>e\</w:t>
-            </w:r>
+              <w:t>e</w:t>
+            </w:r>
+            <w:proofErr w:type="spellEnd"/>
+            <w:r>
+              <w:t>\</w:t>
+            </w:r>
+            <w:proofErr w:type="spellStart"/>
             <w:r>
               <w:t>CommonDataClass</w:t>
             </w:r>
+            <w:proofErr w:type="spellEnd"/>
           </w:p>
           <w:p>
             <w:pPr>
               <w:pStyle w:val="CellBodyLeft"/>
               <w:keepNext/>
             </w:pPr>
-            <w:r>
-              <w:t>SubRegionCapsule\Examples</w:t>
+            <w:proofErr w:type="spellStart"/>
+            <w:r>
+              <w:t>SubRegionCapsule</w:t>
+            </w:r>
+            <w:proofErr w:type="spellEnd"/>
+            <w:r>
+              <w:t>\Examples</w:t>
             </w:r>
           </w:p>
         </w:tc>
@@ -7183,7 +8441,7 @@
         <w:pStyle w:val="Caption"/>
         <w:keepLines/>
       </w:pPr>
-      <w:bookmarkStart w:id="40" w:name="_Toc14255846"/>
+      <w:bookmarkStart w:id="42" w:name="_Toc15042222"/>
       <w:r>
         <w:t xml:space="preserve">Table </w:t>
       </w:r>
@@ -7226,7 +8484,7 @@
       <w:r>
         <w:t xml:space="preserve"> Component Revision Numbers</w:t>
       </w:r>
-      <w:bookmarkEnd w:id="40"/>
+      <w:bookmarkEnd w:id="42"/>
     </w:p>
     <w:tbl>
       <w:tblPr>
@@ -7335,8 +8593,13 @@
               <w:pStyle w:val="CellBodyLeft"/>
               <w:keepNext/>
             </w:pPr>
-            <w:r>
-              <w:t>siipSupport\Bin\Win32\FMMT.exe</w:t>
+            <w:proofErr w:type="spellStart"/>
+            <w:r>
+              <w:t>siipSupport</w:t>
+            </w:r>
+            <w:proofErr w:type="spellEnd"/>
+            <w:r>
+              <w:t>\Bin\Win32\FMMT.exe</w:t>
             </w:r>
           </w:p>
           <w:p>
@@ -7344,8 +8607,13 @@
               <w:pStyle w:val="CellBodyLeft"/>
               <w:keepNext/>
             </w:pPr>
-            <w:r>
-              <w:t>siipSupport\Bin\Win32\FmmtConf.ini</w:t>
+            <w:proofErr w:type="spellStart"/>
+            <w:r>
+              <w:t>siipSupport</w:t>
+            </w:r>
+            <w:proofErr w:type="spellEnd"/>
+            <w:r>
+              <w:t>\Bin\Win32\FmmtConf.ini</w:t>
             </w:r>
           </w:p>
           <w:p>
@@ -7353,8 +8621,13 @@
               <w:pStyle w:val="CellBodyLeft"/>
               <w:keepNext/>
             </w:pPr>
-            <w:r>
-              <w:t>siipSupport\Bin\Win32\GenFfs.exe</w:t>
+            <w:proofErr w:type="spellStart"/>
+            <w:r>
+              <w:t>siipSupport</w:t>
+            </w:r>
+            <w:proofErr w:type="spellEnd"/>
+            <w:r>
+              <w:t>\Bin\Win32\GenFfs.exe</w:t>
             </w:r>
           </w:p>
           <w:p>
@@ -7362,8 +8635,13 @@
               <w:pStyle w:val="CellBodyLeft"/>
               <w:keepNext/>
             </w:pPr>
-            <w:r>
-              <w:t>siipSupport\Bin\Win32\GenFv.exe</w:t>
+            <w:proofErr w:type="spellStart"/>
+            <w:r>
+              <w:t>siipSupport</w:t>
+            </w:r>
+            <w:proofErr w:type="spellEnd"/>
+            <w:r>
+              <w:t>\Bin\Win32\GenFv.exe</w:t>
             </w:r>
           </w:p>
           <w:p>
@@ -7371,8 +8649,13 @@
               <w:pStyle w:val="CellBodyLeft"/>
               <w:keepNext/>
             </w:pPr>
-            <w:r>
-              <w:t>siipSupport\Bin\Win32\GenSec.exe</w:t>
+            <w:proofErr w:type="spellStart"/>
+            <w:r>
+              <w:t>siipSupport</w:t>
+            </w:r>
+            <w:proofErr w:type="spellEnd"/>
+            <w:r>
+              <w:t>\Bin\Win32\GenSec.exe</w:t>
             </w:r>
           </w:p>
           <w:p>
@@ -7380,8 +8663,13 @@
               <w:pStyle w:val="CellBodyLeft"/>
               <w:keepNext/>
             </w:pPr>
-            <w:r>
-              <w:t>siipSupport\Bin\Win32\LzmaCompress.exe</w:t>
+            <w:proofErr w:type="spellStart"/>
+            <w:r>
+              <w:t>siipSupport</w:t>
+            </w:r>
+            <w:proofErr w:type="spellEnd"/>
+            <w:r>
+              <w:t>\Bin\Win32\LzmaCompress.exe</w:t>
             </w:r>
           </w:p>
           <w:p>
@@ -7427,7 +8715,7 @@
           <w:rFonts w:cs="Intel Clear"/>
         </w:rPr>
       </w:pPr>
-      <w:bookmarkStart w:id="41" w:name="_Toc14265477"/>
+      <w:bookmarkStart w:id="43" w:name="_Toc15042880"/>
       <w:r>
         <w:rPr>
           <w:rFonts w:cs="Intel Clear"/>
@@ -7435,7 +8723,7 @@
         <w:lastRenderedPageBreak/>
         <w:t>Hardware and Software Compatibility</w:t>
       </w:r>
-      <w:bookmarkEnd w:id="41"/>
+      <w:bookmarkEnd w:id="43"/>
     </w:p>
     <w:p>
       <w:pPr>
@@ -7457,14 +8745,14 @@
           <w:rFonts w:cs="Intel Clear"/>
         </w:rPr>
       </w:pPr>
-      <w:bookmarkStart w:id="42" w:name="_Toc14265478"/>
+      <w:bookmarkStart w:id="44" w:name="_Toc15042881"/>
       <w:r>
         <w:rPr>
           <w:rFonts w:cs="Intel Clear"/>
         </w:rPr>
         <w:t>BIOS/Firmware Version</w:t>
       </w:r>
-      <w:bookmarkEnd w:id="42"/>
+      <w:bookmarkEnd w:id="44"/>
     </w:p>
     <w:p>
       <w:pPr>
@@ -7483,14 +8771,14 @@
           <w:rFonts w:cs="Intel Clear"/>
         </w:rPr>
       </w:pPr>
-      <w:bookmarkStart w:id="43" w:name="_Toc14265479"/>
+      <w:bookmarkStart w:id="45" w:name="_Toc15042882"/>
       <w:r>
         <w:rPr>
           <w:rFonts w:cs="Intel Clear"/>
         </w:rPr>
         <w:t>Supported Operating Systems</w:t>
       </w:r>
-      <w:bookmarkEnd w:id="43"/>
+      <w:bookmarkEnd w:id="45"/>
     </w:p>
     <w:p>
       <w:pPr>
@@ -7583,8 +8871,16 @@
       <w:rPr>
         <w:rStyle w:val="PageNumber"/>
       </w:rPr>
-      <w:t>SIIP Scripts Releasenoes</w:t>
+      <w:t xml:space="preserve">SIIP Scripts </w:t>
     </w:r>
+    <w:proofErr w:type="spellStart"/>
+    <w:r>
+      <w:rPr>
+        <w:rStyle w:val="PageNumber"/>
+      </w:rPr>
+      <w:t>Releasenoes</w:t>
+    </w:r>
+    <w:proofErr w:type="spellEnd"/>
     <w:r>
       <w:rPr>
         <w:rStyle w:val="PageNumber"/>
@@ -7630,7 +8926,7 @@
         <w:rStyle w:val="PageNumber"/>
         <w:noProof/>
       </w:rPr>
-      <w:t>2</w:t>
+      <w:t>12</w:t>
     </w:r>
     <w:r>
       <w:rPr>
@@ -7689,8 +8985,16 @@
       <w:rPr>
         <w:rStyle w:val="PageNumber"/>
       </w:rPr>
-      <w:t>SIIP Scripts Releasenotes</w:t>
+      <w:t xml:space="preserve">SIIP Scripts </w:t>
     </w:r>
+    <w:proofErr w:type="spellStart"/>
+    <w:r>
+      <w:rPr>
+        <w:rStyle w:val="PageNumber"/>
+      </w:rPr>
+      <w:t>Releasenotes</w:t>
+    </w:r>
+    <w:proofErr w:type="spellEnd"/>
   </w:p>
   <w:p>
     <w:pPr>
@@ -7731,7 +9035,7 @@
       <w:rPr>
         <w:noProof/>
       </w:rPr>
-      <w:t>3</w:t>
+      <w:t>11</w:t>
     </w:r>
     <w:r>
       <w:fldChar w:fldCharType="end"/>
@@ -8144,7 +9448,7 @@
       <w:rPr>
         <w:noProof/>
       </w:rPr>
-      <w:t>Introduction</w:t>
+      <w:t>Hardware and Software Compatibility</w:t>
     </w:r>
     <w:r>
       <w:rPr>
@@ -8282,7 +9586,7 @@
       <w:rPr>
         <w:noProof/>
       </w:rPr>
-      <w:t>New in This Release</w:t>
+      <w:t>Release Content</w:t>
     </w:r>
     <w:r>
       <w:rPr>
@@ -9290,6 +10594,95 @@
     </w:lvl>
   </w:abstractNum>
   <w:abstractNum w:abstractNumId="9" w15:restartNumberingAfterBreak="0">
+    <w:nsid w:val="2D281418"/>
+    <w:multiLevelType w:val="hybridMultilevel"/>
+    <w:tmpl w:val="F7BA1FAE"/>
+    <w:lvl w:ilvl="0" w:tplc="1D1C1E98">
+      <w:start w:val="1"/>
+      <w:numFmt w:val="decimal"/>
+      <w:lvlText w:val="%1."/>
+      <w:lvlJc w:val="left"/>
+      <w:pPr>
+        <w:ind w:left="400" w:hanging="360"/>
+      </w:pPr>
+      <w:rPr>
+        <w:rFonts w:hint="default"/>
+      </w:rPr>
+    </w:lvl>
+    <w:lvl w:ilvl="1" w:tplc="04090019">
+      <w:start w:val="1"/>
+      <w:numFmt w:val="lowerLetter"/>
+      <w:lvlText w:val="%2."/>
+      <w:lvlJc w:val="left"/>
+      <w:pPr>
+        <w:ind w:left="1120" w:hanging="360"/>
+      </w:pPr>
+    </w:lvl>
+    <w:lvl w:ilvl="2" w:tplc="0409001B" w:tentative="1">
+      <w:start w:val="1"/>
+      <w:numFmt w:val="lowerRoman"/>
+      <w:lvlText w:val="%3."/>
+      <w:lvlJc w:val="right"/>
+      <w:pPr>
+        <w:ind w:left="1840" w:hanging="180"/>
+      </w:pPr>
+    </w:lvl>
+    <w:lvl w:ilvl="3" w:tplc="0409000F" w:tentative="1">
+      <w:start w:val="1"/>
+      <w:numFmt w:val="decimal"/>
+      <w:lvlText w:val="%4."/>
+      <w:lvlJc w:val="left"/>
+      <w:pPr>
+        <w:ind w:left="2560" w:hanging="360"/>
+      </w:pPr>
+    </w:lvl>
+    <w:lvl w:ilvl="4" w:tplc="04090019" w:tentative="1">
+      <w:start w:val="1"/>
+      <w:numFmt w:val="lowerLetter"/>
+      <w:lvlText w:val="%5."/>
+      <w:lvlJc w:val="left"/>
+      <w:pPr>
+        <w:ind w:left="3280" w:hanging="360"/>
+      </w:pPr>
+    </w:lvl>
+    <w:lvl w:ilvl="5" w:tplc="0409001B" w:tentative="1">
+      <w:start w:val="1"/>
+      <w:numFmt w:val="lowerRoman"/>
+      <w:lvlText w:val="%6."/>
+      <w:lvlJc w:val="right"/>
+      <w:pPr>
+        <w:ind w:left="4000" w:hanging="180"/>
+      </w:pPr>
+    </w:lvl>
+    <w:lvl w:ilvl="6" w:tplc="0409000F" w:tentative="1">
+      <w:start w:val="1"/>
+      <w:numFmt w:val="decimal"/>
+      <w:lvlText w:val="%7."/>
+      <w:lvlJc w:val="left"/>
+      <w:pPr>
+        <w:ind w:left="4720" w:hanging="360"/>
+      </w:pPr>
+    </w:lvl>
+    <w:lvl w:ilvl="7" w:tplc="04090019" w:tentative="1">
+      <w:start w:val="1"/>
+      <w:numFmt w:val="lowerLetter"/>
+      <w:lvlText w:val="%8."/>
+      <w:lvlJc w:val="left"/>
+      <w:pPr>
+        <w:ind w:left="5440" w:hanging="360"/>
+      </w:pPr>
+    </w:lvl>
+    <w:lvl w:ilvl="8" w:tplc="0409001B" w:tentative="1">
+      <w:start w:val="1"/>
+      <w:numFmt w:val="lowerRoman"/>
+      <w:lvlText w:val="%9."/>
+      <w:lvlJc w:val="right"/>
+      <w:pPr>
+        <w:ind w:left="6160" w:hanging="180"/>
+      </w:pPr>
+    </w:lvl>
+  </w:abstractNum>
+  <w:abstractNum w:abstractNumId="10" w15:restartNumberingAfterBreak="0">
     <w:nsid w:val="3A8139B2"/>
     <w:multiLevelType w:val="multilevel"/>
     <w:tmpl w:val="8B8CFBCE"/>
@@ -9434,7 +10827,7 @@
       </w:rPr>
     </w:lvl>
   </w:abstractNum>
-  <w:abstractNum w:abstractNumId="10" w15:restartNumberingAfterBreak="0">
+  <w:abstractNum w:abstractNumId="11" w15:restartNumberingAfterBreak="0">
     <w:nsid w:val="49225A5B"/>
     <w:multiLevelType w:val="hybridMultilevel"/>
     <w:tmpl w:val="1E3E8462"/>
@@ -9548,7 +10941,7 @@
       </w:rPr>
     </w:lvl>
   </w:abstractNum>
-  <w:abstractNum w:abstractNumId="11" w15:restartNumberingAfterBreak="0">
+  <w:abstractNum w:abstractNumId="12" w15:restartNumberingAfterBreak="0">
     <w:nsid w:val="4CA3487A"/>
     <w:multiLevelType w:val="singleLevel"/>
     <w:tmpl w:val="507E547A"/>
@@ -9569,7 +10962,7 @@
       </w:rPr>
     </w:lvl>
   </w:abstractNum>
-  <w:abstractNum w:abstractNumId="12" w15:restartNumberingAfterBreak="0">
+  <w:abstractNum w:abstractNumId="13" w15:restartNumberingAfterBreak="0">
     <w:nsid w:val="53925564"/>
     <w:multiLevelType w:val="singleLevel"/>
     <w:tmpl w:val="3E2C6D0E"/>
@@ -9590,7 +10983,7 @@
       </w:rPr>
     </w:lvl>
   </w:abstractNum>
-  <w:abstractNum w:abstractNumId="13" w15:restartNumberingAfterBreak="0">
+  <w:abstractNum w:abstractNumId="14" w15:restartNumberingAfterBreak="0">
     <w:nsid w:val="54BE32D3"/>
     <w:multiLevelType w:val="singleLevel"/>
     <w:tmpl w:val="32AC6512"/>
@@ -9628,7 +11021,7 @@
       </w:rPr>
     </w:lvl>
   </w:abstractNum>
-  <w:abstractNum w:abstractNumId="14" w15:restartNumberingAfterBreak="0">
+  <w:abstractNum w:abstractNumId="15" w15:restartNumberingAfterBreak="0">
     <w:nsid w:val="55FB52CF"/>
     <w:multiLevelType w:val="singleLevel"/>
     <w:tmpl w:val="3BD6CFC8"/>
@@ -9649,7 +11042,7 @@
       </w:rPr>
     </w:lvl>
   </w:abstractNum>
-  <w:abstractNum w:abstractNumId="15" w15:restartNumberingAfterBreak="0">
+  <w:abstractNum w:abstractNumId="16" w15:restartNumberingAfterBreak="0">
     <w:nsid w:val="56554298"/>
     <w:multiLevelType w:val="hybridMultilevel"/>
     <w:tmpl w:val="647C6ACA"/>
@@ -9738,7 +11131,7 @@
       </w:pPr>
     </w:lvl>
   </w:abstractNum>
-  <w:abstractNum w:abstractNumId="16" w15:restartNumberingAfterBreak="0">
+  <w:abstractNum w:abstractNumId="17" w15:restartNumberingAfterBreak="0">
     <w:nsid w:val="5C045145"/>
     <w:multiLevelType w:val="hybridMultilevel"/>
     <w:tmpl w:val="7A78AB42"/>
@@ -9824,7 +11217,7 @@
       </w:pPr>
     </w:lvl>
   </w:abstractNum>
-  <w:abstractNum w:abstractNumId="17" w15:restartNumberingAfterBreak="0">
+  <w:abstractNum w:abstractNumId="18" w15:restartNumberingAfterBreak="0">
     <w:nsid w:val="5C7B2809"/>
     <w:multiLevelType w:val="multilevel"/>
     <w:tmpl w:val="1182F528"/>
@@ -10021,7 +11414,7 @@
       </w:rPr>
     </w:lvl>
   </w:abstractNum>
-  <w:abstractNum w:abstractNumId="18" w15:restartNumberingAfterBreak="0">
+  <w:abstractNum w:abstractNumId="19" w15:restartNumberingAfterBreak="0">
     <w:nsid w:val="5EED6331"/>
     <w:multiLevelType w:val="multilevel"/>
     <w:tmpl w:val="EF0E8A74"/>
@@ -10166,7 +11559,7 @@
       </w:rPr>
     </w:lvl>
   </w:abstractNum>
-  <w:abstractNum w:abstractNumId="19" w15:restartNumberingAfterBreak="0">
+  <w:abstractNum w:abstractNumId="20" w15:restartNumberingAfterBreak="0">
     <w:nsid w:val="6635598C"/>
     <w:multiLevelType w:val="multilevel"/>
     <w:tmpl w:val="61F8BD62"/>
@@ -10278,7 +11671,7 @@
       </w:pPr>
     </w:lvl>
   </w:abstractNum>
-  <w:abstractNum w:abstractNumId="20" w15:restartNumberingAfterBreak="0">
+  <w:abstractNum w:abstractNumId="21" w15:restartNumberingAfterBreak="0">
     <w:nsid w:val="6F462A22"/>
     <w:multiLevelType w:val="singleLevel"/>
     <w:tmpl w:val="F2E24984"/>
@@ -10316,7 +11709,7 @@
       </w:rPr>
     </w:lvl>
   </w:abstractNum>
-  <w:abstractNum w:abstractNumId="21" w15:restartNumberingAfterBreak="0">
+  <w:abstractNum w:abstractNumId="22" w15:restartNumberingAfterBreak="0">
     <w:nsid w:val="753D6B76"/>
     <w:multiLevelType w:val="hybridMultilevel"/>
     <w:tmpl w:val="CB1EC550"/>
@@ -10405,7 +11798,7 @@
       </w:pPr>
     </w:lvl>
   </w:abstractNum>
-  <w:abstractNum w:abstractNumId="22" w15:restartNumberingAfterBreak="0">
+  <w:abstractNum w:abstractNumId="23" w15:restartNumberingAfterBreak="0">
     <w:nsid w:val="75894765"/>
     <w:multiLevelType w:val="multilevel"/>
     <w:tmpl w:val="4022E2B6"/>
@@ -10520,40 +11913,40 @@
     </w:lvl>
   </w:abstractNum>
   <w:num w:numId="1">
-    <w:abstractNumId w:val="20"/>
+    <w:abstractNumId w:val="21"/>
   </w:num>
   <w:num w:numId="2">
-    <w:abstractNumId w:val="12"/>
+    <w:abstractNumId w:val="13"/>
   </w:num>
   <w:num w:numId="3">
+    <w:abstractNumId w:val="15"/>
+  </w:num>
+  <w:num w:numId="4">
     <w:abstractNumId w:val="14"/>
   </w:num>
-  <w:num w:numId="4">
-    <w:abstractNumId w:val="13"/>
-  </w:num>
   <w:num w:numId="5">
-    <w:abstractNumId w:val="22"/>
+    <w:abstractNumId w:val="23"/>
   </w:num>
   <w:num w:numId="6">
     <w:abstractNumId w:val="8"/>
   </w:num>
   <w:num w:numId="7">
-    <w:abstractNumId w:val="11"/>
+    <w:abstractNumId w:val="12"/>
   </w:num>
   <w:num w:numId="8">
     <w:abstractNumId w:val="5"/>
   </w:num>
   <w:num w:numId="9">
-    <w:abstractNumId w:val="9"/>
+    <w:abstractNumId w:val="10"/>
   </w:num>
   <w:num w:numId="10">
-    <w:abstractNumId w:val="19"/>
+    <w:abstractNumId w:val="20"/>
   </w:num>
   <w:num w:numId="11">
     <w:abstractNumId w:val="2"/>
   </w:num>
   <w:num w:numId="12">
-    <w:abstractNumId w:val="18"/>
+    <w:abstractNumId w:val="19"/>
   </w:num>
   <w:num w:numId="13">
     <w:abstractNumId w:val="7"/>
@@ -10562,10 +11955,10 @@
     <w:abstractNumId w:val="1"/>
   </w:num>
   <w:num w:numId="15">
-    <w:abstractNumId w:val="17"/>
+    <w:abstractNumId w:val="18"/>
   </w:num>
   <w:num w:numId="16">
-    <w:abstractNumId w:val="10"/>
+    <w:abstractNumId w:val="11"/>
   </w:num>
   <w:num w:numId="17">
     <w:abstractNumId w:val="3"/>
@@ -10574,10 +11967,10 @@
     <w:abstractNumId w:val="4"/>
   </w:num>
   <w:num w:numId="19">
-    <w:abstractNumId w:val="15"/>
+    <w:abstractNumId w:val="16"/>
   </w:num>
   <w:num w:numId="20">
-    <w:abstractNumId w:val="21"/>
+    <w:abstractNumId w:val="22"/>
   </w:num>
   <w:num w:numId="21">
     <w:abstractNumId w:val="0"/>
@@ -10586,7 +11979,10 @@
     <w:abstractNumId w:val="6"/>
   </w:num>
   <w:num w:numId="23">
-    <w:abstractNumId w:val="16"/>
+    <w:abstractNumId w:val="17"/>
+  </w:num>
+  <w:num w:numId="24">
+    <w:abstractNumId w:val="9"/>
   </w:num>
   <w:numIdMacAtCleanup w:val="23"/>
 </w:numbering>
@@ -12962,18 +14358,18 @@
 </file>
 
 <file path=customXml/item1.xml><?xml version="1.0" encoding="utf-8"?>
-<p:properties xmlns:p="http://schemas.microsoft.com/office/2006/metadata/properties" xmlns:xsi="http://www.w3.org/2001/XMLSchema-instance" xmlns:pc="http://schemas.microsoft.com/office/infopath/2007/PartnerControls">
-  <documentManagement/>
-</p:properties>
-</file>
-
-<file path=customXml/item2.xml><?xml version="1.0" encoding="utf-8"?>
 <?mso-contentType ?>
 <FormTemplates xmlns="http://schemas.microsoft.com/sharepoint/v3/contenttype/forms">
   <Display>DocumentLibraryForm</Display>
   <Edit>DocumentLibraryForm</Edit>
   <New>DocumentLibraryForm</New>
 </FormTemplates>
+</file>
+
+<file path=customXml/item2.xml><?xml version="1.0" encoding="utf-8"?>
+<p:properties xmlns:p="http://schemas.microsoft.com/office/2006/metadata/properties" xmlns:xsi="http://www.w3.org/2001/XMLSchema-instance" xmlns:pc="http://schemas.microsoft.com/office/infopath/2007/PartnerControls">
+  <documentManagement/>
+</p:properties>
 </file>
 
 <file path=customXml/item3.xml><?xml version="1.0" encoding="utf-8"?>
@@ -13095,18 +14491,18 @@
 </file>
 
 <file path=customXml/itemProps1.xml><?xml version="1.0" encoding="utf-8"?>
-<ds:datastoreItem xmlns:ds="http://schemas.openxmlformats.org/officeDocument/2006/customXml" ds:itemID="{436D0695-2ED2-463A-A298-093991986D52}">
+<ds:datastoreItem xmlns:ds="http://schemas.openxmlformats.org/officeDocument/2006/customXml" ds:itemID="{8B1A8D28-8736-40B4-8FFF-03F1927B0994}">
   <ds:schemaRefs>
-    <ds:schemaRef ds:uri="http://schemas.microsoft.com/office/2006/metadata/properties"/>
-    <ds:schemaRef ds:uri="http://schemas.microsoft.com/office/infopath/2007/PartnerControls"/>
+    <ds:schemaRef ds:uri="http://schemas.microsoft.com/sharepoint/v3/contenttype/forms"/>
   </ds:schemaRefs>
 </ds:datastoreItem>
 </file>
 
 <file path=customXml/itemProps2.xml><?xml version="1.0" encoding="utf-8"?>
-<ds:datastoreItem xmlns:ds="http://schemas.openxmlformats.org/officeDocument/2006/customXml" ds:itemID="{8B1A8D28-8736-40B4-8FFF-03F1927B0994}">
+<ds:datastoreItem xmlns:ds="http://schemas.openxmlformats.org/officeDocument/2006/customXml" ds:itemID="{436D0695-2ED2-463A-A298-093991986D52}">
   <ds:schemaRefs>
-    <ds:schemaRef ds:uri="http://schemas.microsoft.com/sharepoint/v3/contenttype/forms"/>
+    <ds:schemaRef ds:uri="http://schemas.microsoft.com/office/2006/metadata/properties"/>
+    <ds:schemaRef ds:uri="http://schemas.microsoft.com/office/infopath/2007/PartnerControls"/>
   </ds:schemaRefs>
 </ds:datastoreItem>
 </file>
@@ -13128,7 +14524,7 @@
 </file>
 
 <file path=customXml/itemProps4.xml><?xml version="1.0" encoding="utf-8"?>
-<ds:datastoreItem xmlns:ds="http://schemas.openxmlformats.org/officeDocument/2006/customXml" ds:itemID="{FD9EDDA3-7A5E-48BB-A203-2A091CCD08D5}">
+<ds:datastoreItem xmlns:ds="http://schemas.openxmlformats.org/officeDocument/2006/customXml" ds:itemID="{97D2E22A-3553-44B3-95D9-1FFE077B166D}">
   <ds:schemaRefs>
     <ds:schemaRef ds:uri="http://schemas.openxmlformats.org/officeDocument/2006/bibliography"/>
   </ds:schemaRefs>

</xml_diff>

<commit_message>
Update releasenote on known issues
Signed-off-by: dyu4 <donna.yu@intel.com>
</commit_message>
<xml_diff>
--- a/Releasenotes.docx
+++ b/Releasenotes.docx
@@ -6445,6 +6445,7 @@
       <w:tr>
         <w:trPr>
           <w:cantSplit/>
+          <w:tblHeader/>
         </w:trPr>
         <w:tc>
           <w:tcPr>
@@ -6458,16 +6459,19 @@
           </w:tcPr>
           <w:p>
             <w:pPr>
-              <w:pStyle w:val="CellBodyLeft"/>
-              <w:rPr>
-                <w:szCs w:val="18"/>
+              <w:pStyle w:val="CellHeadingCenter"/>
+              <w:jc w:val="left"/>
+              <w:rPr>
+                <w:b w:val="0"/>
+                <w:color w:val="000000" w:themeColor="text1"/>
               </w:rPr>
             </w:pPr>
             <w:r>
               <w:rPr>
-                <w:szCs w:val="18"/>
-              </w:rPr>
-              <w:t>PSE</w:t>
+                <w:b w:val="0"/>
+                <w:color w:val="000000" w:themeColor="text1"/>
+              </w:rPr>
+              <w:t>FMMT</w:t>
             </w:r>
           </w:p>
         </w:tc>
@@ -6483,28 +6487,19 @@
           </w:tcPr>
           <w:p>
             <w:pPr>
-              <w:pStyle w:val="CellBodyLeft"/>
-              <w:rPr>
-                <w:szCs w:val="18"/>
+              <w:pStyle w:val="CellHeadingCenter"/>
+              <w:jc w:val="left"/>
+              <w:rPr>
+                <w:b w:val="0"/>
+                <w:color w:val="000000" w:themeColor="text1"/>
               </w:rPr>
             </w:pPr>
             <w:r>
               <w:rPr>
-                <w:szCs w:val="18"/>
-              </w:rPr>
-              <w:t>I</w:t>
-            </w:r>
-            <w:r>
-              <w:rPr>
-                <w:szCs w:val="18"/>
-              </w:rPr>
-              <w:t>ntel® P</w:t>
-            </w:r>
-            <w:r>
-              <w:rPr>
-                <w:szCs w:val="18"/>
-              </w:rPr>
-              <w:t>rogrammable Services Engine</w:t>
+                <w:b w:val="0"/>
+                <w:color w:val="000000" w:themeColor="text1"/>
+              </w:rPr>
+              <w:t>Intel(R) Firmware Module Management Tool</w:t>
             </w:r>
           </w:p>
         </w:tc>
@@ -6534,7 +6529,7 @@
               <w:rPr>
                 <w:szCs w:val="18"/>
               </w:rPr>
-              <w:t xml:space="preserve">SIIP </w:t>
+              <w:t>PSE</w:t>
             </w:r>
           </w:p>
         </w:tc>
@@ -6555,6 +6550,73 @@
                 <w:szCs w:val="18"/>
               </w:rPr>
             </w:pPr>
+            <w:r>
+              <w:rPr>
+                <w:szCs w:val="18"/>
+              </w:rPr>
+              <w:t>I</w:t>
+            </w:r>
+            <w:r>
+              <w:rPr>
+                <w:szCs w:val="18"/>
+              </w:rPr>
+              <w:t>ntel® P</w:t>
+            </w:r>
+            <w:r>
+              <w:rPr>
+                <w:szCs w:val="18"/>
+              </w:rPr>
+              <w:t>rogrammable Services Engine</w:t>
+            </w:r>
+          </w:p>
+        </w:tc>
+      </w:tr>
+      <w:tr>
+        <w:trPr>
+          <w:cantSplit/>
+        </w:trPr>
+        <w:tc>
+          <w:tcPr>
+            <w:tcW w:w="1999" w:type="dxa"/>
+            <w:tcBorders>
+              <w:top w:val="single" w:sz="6" w:space="0" w:color="auto"/>
+              <w:left w:val="single" w:sz="6" w:space="0" w:color="auto"/>
+              <w:bottom w:val="single" w:sz="6" w:space="0" w:color="auto"/>
+              <w:right w:val="single" w:sz="6" w:space="0" w:color="auto"/>
+            </w:tcBorders>
+          </w:tcPr>
+          <w:p>
+            <w:pPr>
+              <w:pStyle w:val="CellBodyLeft"/>
+              <w:rPr>
+                <w:szCs w:val="18"/>
+              </w:rPr>
+            </w:pPr>
+            <w:r>
+              <w:rPr>
+                <w:szCs w:val="18"/>
+              </w:rPr>
+              <w:t xml:space="preserve">SIIP </w:t>
+            </w:r>
+          </w:p>
+        </w:tc>
+        <w:tc>
+          <w:tcPr>
+            <w:tcW w:w="5877" w:type="dxa"/>
+            <w:tcBorders>
+              <w:top w:val="single" w:sz="6" w:space="0" w:color="auto"/>
+              <w:left w:val="single" w:sz="6" w:space="0" w:color="auto"/>
+              <w:bottom w:val="single" w:sz="6" w:space="0" w:color="auto"/>
+              <w:right w:val="single" w:sz="6" w:space="0" w:color="auto"/>
+            </w:tcBorders>
+          </w:tcPr>
+          <w:p>
+            <w:pPr>
+              <w:pStyle w:val="CellBodyLeft"/>
+              <w:rPr>
+                <w:szCs w:val="18"/>
+              </w:rPr>
+            </w:pPr>
             <w:proofErr w:type="spellStart"/>
             <w:r>
               <w:rPr>
@@ -6713,12 +6775,12 @@
       <w:pPr>
         <w:pStyle w:val="Heading2"/>
       </w:pPr>
-      <w:bookmarkStart w:id="25" w:name="_Ref495051759"/>
-      <w:bookmarkStart w:id="26" w:name="_Toc15042871"/>
+      <w:bookmarkStart w:id="25" w:name="_Toc15042871"/>
+      <w:bookmarkStart w:id="26" w:name="_Ref495051759"/>
       <w:r>
         <w:t>Overall</w:t>
       </w:r>
-      <w:bookmarkEnd w:id="26"/>
+      <w:bookmarkEnd w:id="25"/>
     </w:p>
     <w:p>
       <w:pPr>
@@ -6870,7 +6932,7 @@
         </w:rPr>
       </w:pPr>
       <w:bookmarkStart w:id="30" w:name="_Ref495047278"/>
-      <w:bookmarkEnd w:id="25"/>
+      <w:bookmarkEnd w:id="26"/>
     </w:p>
     <w:p>
       <w:pPr>
@@ -6894,6 +6956,10 @@
     <w:p>
       <w:pPr>
         <w:pStyle w:val="Body"/>
+        <w:numPr>
+          <w:ilvl w:val="0"/>
+          <w:numId w:val="26"/>
+        </w:numPr>
         <w:rPr>
           <w:rFonts w:cs="Intel Clear"/>
         </w:rPr>
@@ -6914,34 +6980,222 @@
     <w:p>
       <w:pPr>
         <w:pStyle w:val="Body"/>
-        <w:keepNext/>
-        <w:keepLines/>
+        <w:numPr>
+          <w:ilvl w:val="0"/>
+          <w:numId w:val="26"/>
+        </w:numPr>
         <w:rPr>
           <w:rFonts w:cs="Intel Clear"/>
-          <w:lang w:eastAsia="zh-TW"/>
-        </w:rPr>
-      </w:pPr>
+        </w:rPr>
+      </w:pPr>
+      <w:r>
+        <w:rPr>
+          <w:rFonts w:cs="Intel Clear"/>
+        </w:rPr>
+        <w:t xml:space="preserve">[SIIP Stitch]: There’s </w:t>
+      </w:r>
+      <w:r>
+        <w:rPr>
+          <w:rFonts w:cs="Intel Clear"/>
+        </w:rPr>
+        <w:t>known</w:t>
+      </w:r>
+      <w:r>
+        <w:rPr>
+          <w:rFonts w:cs="Intel Clear"/>
+        </w:rPr>
+        <w:t xml:space="preserve"> issue on</w:t>
+      </w:r>
+      <w:r>
+        <w:rPr>
+          <w:rFonts w:cs="Intel Clear"/>
+        </w:rPr>
+        <w:t xml:space="preserve"> </w:t>
+      </w:r>
+      <w:r>
+        <w:rPr>
+          <w:rFonts w:cs="Intel Clear"/>
+        </w:rPr>
+        <w:t xml:space="preserve">time out </w:t>
+      </w:r>
+      <w:r>
+        <w:rPr>
+          <w:rFonts w:cs="Intel Clear"/>
+        </w:rPr>
+        <w:t xml:space="preserve">failure when </w:t>
+      </w:r>
+      <w:r>
+        <w:rPr>
+          <w:rFonts w:cs="Intel Clear"/>
+        </w:rPr>
+        <w:t>execute siip_stitch</w:t>
+      </w:r>
+      <w:r>
+        <w:rPr>
+          <w:rFonts w:cs="Intel Clear"/>
+        </w:rPr>
+        <w:t xml:space="preserve">.py to stitch </w:t>
+      </w:r>
+      <w:r>
+        <w:rPr>
+          <w:rFonts w:cs="Intel Clear"/>
+        </w:rPr>
+        <w:t>BIOS and PSE FW binaries</w:t>
+      </w:r>
+      <w:r>
+        <w:rPr>
+          <w:rFonts w:cs="Intel Clear"/>
+        </w:rPr>
+        <w:t>. T</w:t>
+      </w:r>
+      <w:r>
+        <w:rPr>
+          <w:rFonts w:cs="Intel Clear"/>
+        </w:rPr>
+        <w:t xml:space="preserve">his is due to FMMT </w:t>
+      </w:r>
+      <w:r>
+        <w:rPr>
+          <w:rFonts w:cs="Intel Clear"/>
+        </w:rPr>
+        <w:t>require</w:t>
+      </w:r>
+      <w:r>
+        <w:rPr>
+          <w:rFonts w:cs="Intel Clear"/>
+        </w:rPr>
+        <w:t>s</w:t>
+      </w:r>
+      <w:r>
+        <w:rPr>
+          <w:rFonts w:cs="Intel Clear"/>
+        </w:rPr>
+        <w:t xml:space="preserve"> more time to </w:t>
+      </w:r>
+      <w:r>
+        <w:rPr>
+          <w:rFonts w:cs="Intel Clear"/>
+        </w:rPr>
+        <w:t xml:space="preserve">process checking </w:t>
+      </w:r>
+      <w:r>
+        <w:rPr>
+          <w:rFonts w:cs="Intel Clear"/>
+        </w:rPr>
+        <w:t>input file forma</w:t>
+      </w:r>
+      <w:r>
+        <w:rPr>
+          <w:rFonts w:cs="Intel Clear"/>
+        </w:rPr>
+        <w:t>t</w:t>
+      </w:r>
+      <w:bookmarkStart w:id="32" w:name="_GoBack"/>
+      <w:bookmarkEnd w:id="32"/>
+      <w:r>
+        <w:rPr>
+          <w:rFonts w:cs="Intel Clear"/>
+        </w:rPr>
+        <w:t xml:space="preserve">. </w:t>
+      </w:r>
     </w:p>
     <w:p>
       <w:pPr>
         <w:pStyle w:val="Body"/>
-        <w:keepNext/>
-        <w:keepLines/>
+        <w:numPr>
+          <w:ilvl w:val="1"/>
+          <w:numId w:val="26"/>
+        </w:numPr>
         <w:rPr>
           <w:rFonts w:cs="Intel Clear"/>
         </w:rPr>
       </w:pPr>
+      <w:r>
+        <w:rPr>
+          <w:rFonts w:cs="Intel Clear"/>
+        </w:rPr>
+        <w:t>Workaround: increase ‘</w:t>
+      </w:r>
+      <w:r>
+        <w:rPr>
+          <w:rFonts w:cs="Intel Clear"/>
+          <w:b/>
+        </w:rPr>
+        <w:t>timeout’</w:t>
+      </w:r>
+      <w:r>
+        <w:rPr>
+          <w:rFonts w:cs="Intel Clear"/>
+        </w:rPr>
+        <w:t xml:space="preserve"> in siip_stitch.</w:t>
+      </w:r>
+      <w:r>
+        <w:rPr>
+          <w:rFonts w:cs="Intel Clear"/>
+        </w:rPr>
+        <w:t>py, default is 10 second</w:t>
+      </w:r>
+      <w:r>
+        <w:rPr>
+          <w:rFonts w:cs="Intel Clear"/>
+        </w:rPr>
+        <w:t>s</w:t>
+      </w:r>
+      <w:r>
+        <w:rPr>
+          <w:rFonts w:cs="Intel Clear"/>
+        </w:rPr>
+        <w:t xml:space="preserve">, </w:t>
+      </w:r>
+      <w:r>
+        <w:rPr>
+          <w:rFonts w:cs="Intel Clear"/>
+        </w:rPr>
+        <w:t xml:space="preserve">recommend </w:t>
+      </w:r>
+      <w:r>
+        <w:rPr>
+          <w:rFonts w:cs="Intel Clear"/>
+          <w:b/>
+        </w:rPr>
+        <w:t>timeout</w:t>
+      </w:r>
+      <w:r>
+        <w:rPr>
+          <w:rFonts w:cs="Intel Clear"/>
+        </w:rPr>
+        <w:t xml:space="preserve"> to ~</w:t>
+      </w:r>
+      <w:r>
+        <w:rPr>
+          <w:rFonts w:cs="Intel Clear"/>
+        </w:rPr>
+        <w:t>60</w:t>
+      </w:r>
+      <w:r>
+        <w:rPr>
+          <w:rFonts w:cs="Intel Clear"/>
+        </w:rPr>
+        <w:t xml:space="preserve"> seco</w:t>
+      </w:r>
+      <w:r>
+        <w:rPr>
+          <w:rFonts w:cs="Intel Clear"/>
+        </w:rPr>
+        <w:t>nds.</w:t>
+      </w:r>
     </w:p>
     <w:p>
       <w:pPr>
         <w:pStyle w:val="Heading1"/>
         <w:pageBreakBefore w:val="0"/>
       </w:pPr>
-      <w:bookmarkStart w:id="32" w:name="_Toc15042876"/>
-      <w:r>
+      <w:bookmarkStart w:id="33" w:name="_Toc15042876"/>
+      <w:r>
+        <w:lastRenderedPageBreak/>
         <w:t>Related Documentation</w:t>
       </w:r>
-      <w:bookmarkEnd w:id="32"/>
+      <w:bookmarkEnd w:id="33"/>
       <w:r>
         <w:t xml:space="preserve"> </w:t>
       </w:r>
@@ -6982,11 +7236,11 @@
         <w:pStyle w:val="Heading1"/>
         <w:pageBreakBefore w:val="0"/>
       </w:pPr>
-      <w:bookmarkStart w:id="33" w:name="_Toc15042877"/>
+      <w:bookmarkStart w:id="34" w:name="_Toc15042877"/>
       <w:r>
         <w:t>Where to Find the Release</w:t>
       </w:r>
-      <w:bookmarkEnd w:id="33"/>
+      <w:bookmarkEnd w:id="34"/>
     </w:p>
     <w:p>
       <w:pPr>
@@ -7018,14 +7272,14 @@
           <w:rFonts w:cs="Intel Clear"/>
         </w:rPr>
       </w:pPr>
-      <w:bookmarkStart w:id="34" w:name="_Toc15042878"/>
+      <w:bookmarkStart w:id="35" w:name="_Toc15042878"/>
       <w:r>
         <w:rPr>
           <w:rFonts w:cs="Intel Clear"/>
         </w:rPr>
         <w:t>Release Content</w:t>
       </w:r>
-      <w:bookmarkEnd w:id="34"/>
+      <w:bookmarkEnd w:id="35"/>
       <w:r>
         <w:rPr>
           <w:rFonts w:cs="Intel Clear"/>
@@ -7037,20 +7291,20 @@
       <w:pPr>
         <w:pStyle w:val="Heading2"/>
       </w:pPr>
-      <w:bookmarkStart w:id="35" w:name="_Toc523136540"/>
-      <w:bookmarkStart w:id="36" w:name="_Toc15042879"/>
+      <w:bookmarkStart w:id="36" w:name="_Toc523136540"/>
+      <w:bookmarkStart w:id="37" w:name="_Toc15042879"/>
       <w:r>
         <w:t>Component Revision Numbers</w:t>
       </w:r>
-      <w:bookmarkEnd w:id="35"/>
       <w:bookmarkEnd w:id="36"/>
+      <w:bookmarkEnd w:id="37"/>
     </w:p>
     <w:p>
       <w:pPr>
         <w:pStyle w:val="Caption"/>
         <w:keepLines/>
       </w:pPr>
-      <w:bookmarkStart w:id="37" w:name="_Toc15042218"/>
+      <w:bookmarkStart w:id="38" w:name="_Toc15042218"/>
       <w:r>
         <w:t xml:space="preserve">Table </w:t>
       </w:r>
@@ -7100,7 +7354,7 @@
       <w:r>
         <w:t>Component Revision Numbers</w:t>
       </w:r>
-      <w:bookmarkEnd w:id="37"/>
+      <w:bookmarkEnd w:id="38"/>
     </w:p>
     <w:tbl>
       <w:tblPr>
@@ -7592,7 +7846,7 @@
           <w:noProof/>
         </w:rPr>
       </w:pPr>
-      <w:bookmarkStart w:id="38" w:name="_Toc15042219"/>
+      <w:bookmarkStart w:id="39" w:name="_Toc15042219"/>
       <w:bookmarkEnd w:id="3"/>
       <w:bookmarkEnd w:id="4"/>
       <w:r>
@@ -7637,7 +7891,7 @@
         </w:rPr>
         <w:t xml:space="preserve"> Script Component Revision Numbers</w:t>
       </w:r>
-      <w:bookmarkEnd w:id="38"/>
+      <w:bookmarkEnd w:id="39"/>
     </w:p>
     <w:tbl>
       <w:tblPr>
@@ -7677,7 +7931,6 @@
               <w:pStyle w:val="CellHeadingCenter"/>
             </w:pPr>
             <w:r>
-              <w:lastRenderedPageBreak/>
               <w:t>Subproject (Component)</w:t>
             </w:r>
           </w:p>
@@ -7829,7 +8082,7 @@
         <w:pStyle w:val="Caption"/>
         <w:keepLines/>
       </w:pPr>
-      <w:bookmarkStart w:id="39" w:name="_Toc15042220"/>
+      <w:bookmarkStart w:id="40" w:name="_Toc15042220"/>
       <w:r>
         <w:t xml:space="preserve">Table </w:t>
       </w:r>
@@ -7881,7 +8134,7 @@
       <w:r>
         <w:t>on Numbers</w:t>
       </w:r>
-      <w:bookmarkEnd w:id="39"/>
+      <w:bookmarkEnd w:id="40"/>
     </w:p>
     <w:tbl>
       <w:tblPr>
@@ -7921,6 +8174,7 @@
               <w:pStyle w:val="CellHeadingCenter"/>
             </w:pPr>
             <w:r>
+              <w:lastRenderedPageBreak/>
               <w:t>Subproject (Component)</w:t>
             </w:r>
           </w:p>
@@ -8075,7 +8329,7 @@
         <w:pStyle w:val="Caption"/>
         <w:keepLines/>
       </w:pPr>
-      <w:bookmarkStart w:id="40" w:name="_Toc15042221"/>
+      <w:bookmarkStart w:id="41" w:name="_Toc15042221"/>
       <w:r>
         <w:t xml:space="preserve">Table </w:t>
       </w:r>
@@ -8115,7 +8369,7 @@
       <w:r>
         <w:t xml:space="preserve"> Component Revision Numbers</w:t>
       </w:r>
-      <w:bookmarkEnd w:id="40"/>
+      <w:bookmarkEnd w:id="41"/>
     </w:p>
     <w:tbl>
       <w:tblPr>
@@ -8327,8 +8581,6 @@
             <w:r>
               <w:t>1</w:t>
             </w:r>
-            <w:bookmarkStart w:id="41" w:name="_GoBack"/>
-            <w:bookmarkEnd w:id="41"/>
           </w:p>
         </w:tc>
       </w:tr>
@@ -9035,7 +9287,7 @@
       <w:rPr>
         <w:noProof/>
       </w:rPr>
-      <w:t>11</w:t>
+      <w:t>9</w:t>
     </w:r>
     <w:r>
       <w:fldChar w:fldCharType="end"/>
@@ -9586,7 +9838,7 @@
       <w:rPr>
         <w:noProof/>
       </w:rPr>
-      <w:t>Release Content</w:t>
+      <w:t>Known Issues</w:t>
     </w:r>
     <w:r>
       <w:rPr>
@@ -10683,6 +10935,119 @@
     </w:lvl>
   </w:abstractNum>
   <w:abstractNum w:abstractNumId="10" w15:restartNumberingAfterBreak="0">
+    <w:nsid w:val="30B12BFC"/>
+    <w:multiLevelType w:val="hybridMultilevel"/>
+    <w:tmpl w:val="1B12CF66"/>
+    <w:lvl w:ilvl="0" w:tplc="04090001">
+      <w:start w:val="1"/>
+      <w:numFmt w:val="bullet"/>
+      <w:lvlText w:val=""/>
+      <w:lvlJc w:val="left"/>
+      <w:pPr>
+        <w:ind w:left="360" w:hanging="360"/>
+      </w:pPr>
+      <w:rPr>
+        <w:rFonts w:ascii="Symbol" w:hAnsi="Symbol" w:hint="default"/>
+      </w:rPr>
+    </w:lvl>
+    <w:lvl w:ilvl="1" w:tplc="04090003">
+      <w:start w:val="1"/>
+      <w:numFmt w:val="bullet"/>
+      <w:lvlText w:val="o"/>
+      <w:lvlJc w:val="left"/>
+      <w:pPr>
+        <w:ind w:left="1080" w:hanging="360"/>
+      </w:pPr>
+      <w:rPr>
+        <w:rFonts w:ascii="Courier New" w:hAnsi="Courier New" w:cs="Courier New" w:hint="default"/>
+      </w:rPr>
+    </w:lvl>
+    <w:lvl w:ilvl="2" w:tplc="04090005" w:tentative="1">
+      <w:start w:val="1"/>
+      <w:numFmt w:val="bullet"/>
+      <w:lvlText w:val=""/>
+      <w:lvlJc w:val="left"/>
+      <w:pPr>
+        <w:ind w:left="1800" w:hanging="360"/>
+      </w:pPr>
+      <w:rPr>
+        <w:rFonts w:ascii="Wingdings" w:hAnsi="Wingdings" w:hint="default"/>
+      </w:rPr>
+    </w:lvl>
+    <w:lvl w:ilvl="3" w:tplc="04090001" w:tentative="1">
+      <w:start w:val="1"/>
+      <w:numFmt w:val="bullet"/>
+      <w:lvlText w:val=""/>
+      <w:lvlJc w:val="left"/>
+      <w:pPr>
+        <w:ind w:left="2520" w:hanging="360"/>
+      </w:pPr>
+      <w:rPr>
+        <w:rFonts w:ascii="Symbol" w:hAnsi="Symbol" w:hint="default"/>
+      </w:rPr>
+    </w:lvl>
+    <w:lvl w:ilvl="4" w:tplc="04090003" w:tentative="1">
+      <w:start w:val="1"/>
+      <w:numFmt w:val="bullet"/>
+      <w:lvlText w:val="o"/>
+      <w:lvlJc w:val="left"/>
+      <w:pPr>
+        <w:ind w:left="3240" w:hanging="360"/>
+      </w:pPr>
+      <w:rPr>
+        <w:rFonts w:ascii="Courier New" w:hAnsi="Courier New" w:cs="Courier New" w:hint="default"/>
+      </w:rPr>
+    </w:lvl>
+    <w:lvl w:ilvl="5" w:tplc="04090005" w:tentative="1">
+      <w:start w:val="1"/>
+      <w:numFmt w:val="bullet"/>
+      <w:lvlText w:val=""/>
+      <w:lvlJc w:val="left"/>
+      <w:pPr>
+        <w:ind w:left="3960" w:hanging="360"/>
+      </w:pPr>
+      <w:rPr>
+        <w:rFonts w:ascii="Wingdings" w:hAnsi="Wingdings" w:hint="default"/>
+      </w:rPr>
+    </w:lvl>
+    <w:lvl w:ilvl="6" w:tplc="04090001" w:tentative="1">
+      <w:start w:val="1"/>
+      <w:numFmt w:val="bullet"/>
+      <w:lvlText w:val=""/>
+      <w:lvlJc w:val="left"/>
+      <w:pPr>
+        <w:ind w:left="4680" w:hanging="360"/>
+      </w:pPr>
+      <w:rPr>
+        <w:rFonts w:ascii="Symbol" w:hAnsi="Symbol" w:hint="default"/>
+      </w:rPr>
+    </w:lvl>
+    <w:lvl w:ilvl="7" w:tplc="04090003" w:tentative="1">
+      <w:start w:val="1"/>
+      <w:numFmt w:val="bullet"/>
+      <w:lvlText w:val="o"/>
+      <w:lvlJc w:val="left"/>
+      <w:pPr>
+        <w:ind w:left="5400" w:hanging="360"/>
+      </w:pPr>
+      <w:rPr>
+        <w:rFonts w:ascii="Courier New" w:hAnsi="Courier New" w:cs="Courier New" w:hint="default"/>
+      </w:rPr>
+    </w:lvl>
+    <w:lvl w:ilvl="8" w:tplc="04090005" w:tentative="1">
+      <w:start w:val="1"/>
+      <w:numFmt w:val="bullet"/>
+      <w:lvlText w:val=""/>
+      <w:lvlJc w:val="left"/>
+      <w:pPr>
+        <w:ind w:left="6120" w:hanging="360"/>
+      </w:pPr>
+      <w:rPr>
+        <w:rFonts w:ascii="Wingdings" w:hAnsi="Wingdings" w:hint="default"/>
+      </w:rPr>
+    </w:lvl>
+  </w:abstractNum>
+  <w:abstractNum w:abstractNumId="11" w15:restartNumberingAfterBreak="0">
     <w:nsid w:val="3A8139B2"/>
     <w:multiLevelType w:val="multilevel"/>
     <w:tmpl w:val="8B8CFBCE"/>
@@ -10827,7 +11192,7 @@
       </w:rPr>
     </w:lvl>
   </w:abstractNum>
-  <w:abstractNum w:abstractNumId="11" w15:restartNumberingAfterBreak="0">
+  <w:abstractNum w:abstractNumId="12" w15:restartNumberingAfterBreak="0">
     <w:nsid w:val="49225A5B"/>
     <w:multiLevelType w:val="hybridMultilevel"/>
     <w:tmpl w:val="1E3E8462"/>
@@ -10941,7 +11306,7 @@
       </w:rPr>
     </w:lvl>
   </w:abstractNum>
-  <w:abstractNum w:abstractNumId="12" w15:restartNumberingAfterBreak="0">
+  <w:abstractNum w:abstractNumId="13" w15:restartNumberingAfterBreak="0">
     <w:nsid w:val="4CA3487A"/>
     <w:multiLevelType w:val="singleLevel"/>
     <w:tmpl w:val="507E547A"/>
@@ -10962,7 +11327,7 @@
       </w:rPr>
     </w:lvl>
   </w:abstractNum>
-  <w:abstractNum w:abstractNumId="13" w15:restartNumberingAfterBreak="0">
+  <w:abstractNum w:abstractNumId="14" w15:restartNumberingAfterBreak="0">
     <w:nsid w:val="53925564"/>
     <w:multiLevelType w:val="singleLevel"/>
     <w:tmpl w:val="3E2C6D0E"/>
@@ -10983,7 +11348,7 @@
       </w:rPr>
     </w:lvl>
   </w:abstractNum>
-  <w:abstractNum w:abstractNumId="14" w15:restartNumberingAfterBreak="0">
+  <w:abstractNum w:abstractNumId="15" w15:restartNumberingAfterBreak="0">
     <w:nsid w:val="54BE32D3"/>
     <w:multiLevelType w:val="singleLevel"/>
     <w:tmpl w:val="32AC6512"/>
@@ -11021,7 +11386,7 @@
       </w:rPr>
     </w:lvl>
   </w:abstractNum>
-  <w:abstractNum w:abstractNumId="15" w15:restartNumberingAfterBreak="0">
+  <w:abstractNum w:abstractNumId="16" w15:restartNumberingAfterBreak="0">
     <w:nsid w:val="55FB52CF"/>
     <w:multiLevelType w:val="singleLevel"/>
     <w:tmpl w:val="3BD6CFC8"/>
@@ -11042,7 +11407,7 @@
       </w:rPr>
     </w:lvl>
   </w:abstractNum>
-  <w:abstractNum w:abstractNumId="16" w15:restartNumberingAfterBreak="0">
+  <w:abstractNum w:abstractNumId="17" w15:restartNumberingAfterBreak="0">
     <w:nsid w:val="56554298"/>
     <w:multiLevelType w:val="hybridMultilevel"/>
     <w:tmpl w:val="647C6ACA"/>
@@ -11131,7 +11496,7 @@
       </w:pPr>
     </w:lvl>
   </w:abstractNum>
-  <w:abstractNum w:abstractNumId="17" w15:restartNumberingAfterBreak="0">
+  <w:abstractNum w:abstractNumId="18" w15:restartNumberingAfterBreak="0">
     <w:nsid w:val="5C045145"/>
     <w:multiLevelType w:val="hybridMultilevel"/>
     <w:tmpl w:val="7A78AB42"/>
@@ -11217,7 +11582,7 @@
       </w:pPr>
     </w:lvl>
   </w:abstractNum>
-  <w:abstractNum w:abstractNumId="18" w15:restartNumberingAfterBreak="0">
+  <w:abstractNum w:abstractNumId="19" w15:restartNumberingAfterBreak="0">
     <w:nsid w:val="5C7B2809"/>
     <w:multiLevelType w:val="multilevel"/>
     <w:tmpl w:val="1182F528"/>
@@ -11414,7 +11779,7 @@
       </w:rPr>
     </w:lvl>
   </w:abstractNum>
-  <w:abstractNum w:abstractNumId="19" w15:restartNumberingAfterBreak="0">
+  <w:abstractNum w:abstractNumId="20" w15:restartNumberingAfterBreak="0">
     <w:nsid w:val="5EED6331"/>
     <w:multiLevelType w:val="multilevel"/>
     <w:tmpl w:val="EF0E8A74"/>
@@ -11559,7 +11924,7 @@
       </w:rPr>
     </w:lvl>
   </w:abstractNum>
-  <w:abstractNum w:abstractNumId="20" w15:restartNumberingAfterBreak="0">
+  <w:abstractNum w:abstractNumId="21" w15:restartNumberingAfterBreak="0">
     <w:nsid w:val="6635598C"/>
     <w:multiLevelType w:val="multilevel"/>
     <w:tmpl w:val="61F8BD62"/>
@@ -11671,7 +12036,7 @@
       </w:pPr>
     </w:lvl>
   </w:abstractNum>
-  <w:abstractNum w:abstractNumId="21" w15:restartNumberingAfterBreak="0">
+  <w:abstractNum w:abstractNumId="22" w15:restartNumberingAfterBreak="0">
     <w:nsid w:val="6F462A22"/>
     <w:multiLevelType w:val="singleLevel"/>
     <w:tmpl w:val="F2E24984"/>
@@ -11709,7 +12074,120 @@
       </w:rPr>
     </w:lvl>
   </w:abstractNum>
-  <w:abstractNum w:abstractNumId="22" w15:restartNumberingAfterBreak="0">
+  <w:abstractNum w:abstractNumId="23" w15:restartNumberingAfterBreak="0">
+    <w:nsid w:val="722B2B4E"/>
+    <w:multiLevelType w:val="hybridMultilevel"/>
+    <w:tmpl w:val="1002781C"/>
+    <w:lvl w:ilvl="0" w:tplc="04090001">
+      <w:start w:val="1"/>
+      <w:numFmt w:val="bullet"/>
+      <w:lvlText w:val=""/>
+      <w:lvlJc w:val="left"/>
+      <w:pPr>
+        <w:ind w:left="720" w:hanging="360"/>
+      </w:pPr>
+      <w:rPr>
+        <w:rFonts w:ascii="Symbol" w:hAnsi="Symbol" w:hint="default"/>
+      </w:rPr>
+    </w:lvl>
+    <w:lvl w:ilvl="1" w:tplc="04090003" w:tentative="1">
+      <w:start w:val="1"/>
+      <w:numFmt w:val="bullet"/>
+      <w:lvlText w:val="o"/>
+      <w:lvlJc w:val="left"/>
+      <w:pPr>
+        <w:ind w:left="1440" w:hanging="360"/>
+      </w:pPr>
+      <w:rPr>
+        <w:rFonts w:ascii="Courier New" w:hAnsi="Courier New" w:cs="Courier New" w:hint="default"/>
+      </w:rPr>
+    </w:lvl>
+    <w:lvl w:ilvl="2" w:tplc="04090005" w:tentative="1">
+      <w:start w:val="1"/>
+      <w:numFmt w:val="bullet"/>
+      <w:lvlText w:val=""/>
+      <w:lvlJc w:val="left"/>
+      <w:pPr>
+        <w:ind w:left="2160" w:hanging="360"/>
+      </w:pPr>
+      <w:rPr>
+        <w:rFonts w:ascii="Wingdings" w:hAnsi="Wingdings" w:hint="default"/>
+      </w:rPr>
+    </w:lvl>
+    <w:lvl w:ilvl="3" w:tplc="04090001">
+      <w:start w:val="1"/>
+      <w:numFmt w:val="bullet"/>
+      <w:lvlText w:val=""/>
+      <w:lvlJc w:val="left"/>
+      <w:pPr>
+        <w:ind w:left="2880" w:hanging="360"/>
+      </w:pPr>
+      <w:rPr>
+        <w:rFonts w:ascii="Symbol" w:hAnsi="Symbol" w:hint="default"/>
+      </w:rPr>
+    </w:lvl>
+    <w:lvl w:ilvl="4" w:tplc="04090003" w:tentative="1">
+      <w:start w:val="1"/>
+      <w:numFmt w:val="bullet"/>
+      <w:lvlText w:val="o"/>
+      <w:lvlJc w:val="left"/>
+      <w:pPr>
+        <w:ind w:left="3600" w:hanging="360"/>
+      </w:pPr>
+      <w:rPr>
+        <w:rFonts w:ascii="Courier New" w:hAnsi="Courier New" w:cs="Courier New" w:hint="default"/>
+      </w:rPr>
+    </w:lvl>
+    <w:lvl w:ilvl="5" w:tplc="04090005" w:tentative="1">
+      <w:start w:val="1"/>
+      <w:numFmt w:val="bullet"/>
+      <w:lvlText w:val=""/>
+      <w:lvlJc w:val="left"/>
+      <w:pPr>
+        <w:ind w:left="4320" w:hanging="360"/>
+      </w:pPr>
+      <w:rPr>
+        <w:rFonts w:ascii="Wingdings" w:hAnsi="Wingdings" w:hint="default"/>
+      </w:rPr>
+    </w:lvl>
+    <w:lvl w:ilvl="6" w:tplc="04090001" w:tentative="1">
+      <w:start w:val="1"/>
+      <w:numFmt w:val="bullet"/>
+      <w:lvlText w:val=""/>
+      <w:lvlJc w:val="left"/>
+      <w:pPr>
+        <w:ind w:left="5040" w:hanging="360"/>
+      </w:pPr>
+      <w:rPr>
+        <w:rFonts w:ascii="Symbol" w:hAnsi="Symbol" w:hint="default"/>
+      </w:rPr>
+    </w:lvl>
+    <w:lvl w:ilvl="7" w:tplc="04090003" w:tentative="1">
+      <w:start w:val="1"/>
+      <w:numFmt w:val="bullet"/>
+      <w:lvlText w:val="o"/>
+      <w:lvlJc w:val="left"/>
+      <w:pPr>
+        <w:ind w:left="5760" w:hanging="360"/>
+      </w:pPr>
+      <w:rPr>
+        <w:rFonts w:ascii="Courier New" w:hAnsi="Courier New" w:cs="Courier New" w:hint="default"/>
+      </w:rPr>
+    </w:lvl>
+    <w:lvl w:ilvl="8" w:tplc="04090005" w:tentative="1">
+      <w:start w:val="1"/>
+      <w:numFmt w:val="bullet"/>
+      <w:lvlText w:val=""/>
+      <w:lvlJc w:val="left"/>
+      <w:pPr>
+        <w:ind w:left="6480" w:hanging="360"/>
+      </w:pPr>
+      <w:rPr>
+        <w:rFonts w:ascii="Wingdings" w:hAnsi="Wingdings" w:hint="default"/>
+      </w:rPr>
+    </w:lvl>
+  </w:abstractNum>
+  <w:abstractNum w:abstractNumId="24" w15:restartNumberingAfterBreak="0">
     <w:nsid w:val="753D6B76"/>
     <w:multiLevelType w:val="hybridMultilevel"/>
     <w:tmpl w:val="CB1EC550"/>
@@ -11798,7 +12276,7 @@
       </w:pPr>
     </w:lvl>
   </w:abstractNum>
-  <w:abstractNum w:abstractNumId="23" w15:restartNumberingAfterBreak="0">
+  <w:abstractNum w:abstractNumId="25" w15:restartNumberingAfterBreak="0">
     <w:nsid w:val="75894765"/>
     <w:multiLevelType w:val="multilevel"/>
     <w:tmpl w:val="4022E2B6"/>
@@ -11913,40 +12391,40 @@
     </w:lvl>
   </w:abstractNum>
   <w:num w:numId="1">
-    <w:abstractNumId w:val="21"/>
+    <w:abstractNumId w:val="22"/>
   </w:num>
   <w:num w:numId="2">
-    <w:abstractNumId w:val="13"/>
+    <w:abstractNumId w:val="14"/>
   </w:num>
   <w:num w:numId="3">
+    <w:abstractNumId w:val="16"/>
+  </w:num>
+  <w:num w:numId="4">
     <w:abstractNumId w:val="15"/>
   </w:num>
-  <w:num w:numId="4">
-    <w:abstractNumId w:val="14"/>
-  </w:num>
   <w:num w:numId="5">
-    <w:abstractNumId w:val="23"/>
+    <w:abstractNumId w:val="25"/>
   </w:num>
   <w:num w:numId="6">
     <w:abstractNumId w:val="8"/>
   </w:num>
   <w:num w:numId="7">
-    <w:abstractNumId w:val="12"/>
+    <w:abstractNumId w:val="13"/>
   </w:num>
   <w:num w:numId="8">
     <w:abstractNumId w:val="5"/>
   </w:num>
   <w:num w:numId="9">
-    <w:abstractNumId w:val="10"/>
+    <w:abstractNumId w:val="11"/>
   </w:num>
   <w:num w:numId="10">
-    <w:abstractNumId w:val="20"/>
+    <w:abstractNumId w:val="21"/>
   </w:num>
   <w:num w:numId="11">
     <w:abstractNumId w:val="2"/>
   </w:num>
   <w:num w:numId="12">
-    <w:abstractNumId w:val="19"/>
+    <w:abstractNumId w:val="20"/>
   </w:num>
   <w:num w:numId="13">
     <w:abstractNumId w:val="7"/>
@@ -11955,10 +12433,10 @@
     <w:abstractNumId w:val="1"/>
   </w:num>
   <w:num w:numId="15">
-    <w:abstractNumId w:val="18"/>
+    <w:abstractNumId w:val="19"/>
   </w:num>
   <w:num w:numId="16">
-    <w:abstractNumId w:val="11"/>
+    <w:abstractNumId w:val="12"/>
   </w:num>
   <w:num w:numId="17">
     <w:abstractNumId w:val="3"/>
@@ -11967,10 +12445,10 @@
     <w:abstractNumId w:val="4"/>
   </w:num>
   <w:num w:numId="19">
-    <w:abstractNumId w:val="16"/>
+    <w:abstractNumId w:val="17"/>
   </w:num>
   <w:num w:numId="20">
-    <w:abstractNumId w:val="22"/>
+    <w:abstractNumId w:val="24"/>
   </w:num>
   <w:num w:numId="21">
     <w:abstractNumId w:val="0"/>
@@ -11979,10 +12457,16 @@
     <w:abstractNumId w:val="6"/>
   </w:num>
   <w:num w:numId="23">
-    <w:abstractNumId w:val="17"/>
+    <w:abstractNumId w:val="18"/>
   </w:num>
   <w:num w:numId="24">
     <w:abstractNumId w:val="9"/>
+  </w:num>
+  <w:num w:numId="25">
+    <w:abstractNumId w:val="23"/>
+  </w:num>
+  <w:num w:numId="26">
+    <w:abstractNumId w:val="10"/>
   </w:num>
   <w:numIdMacAtCleanup w:val="23"/>
 </w:numbering>
@@ -14358,18 +14842,18 @@
 </file>
 
 <file path=customXml/item1.xml><?xml version="1.0" encoding="utf-8"?>
+<p:properties xmlns:p="http://schemas.microsoft.com/office/2006/metadata/properties" xmlns:xsi="http://www.w3.org/2001/XMLSchema-instance" xmlns:pc="http://schemas.microsoft.com/office/infopath/2007/PartnerControls">
+  <documentManagement/>
+</p:properties>
+</file>
+
+<file path=customXml/item2.xml><?xml version="1.0" encoding="utf-8"?>
 <?mso-contentType ?>
 <FormTemplates xmlns="http://schemas.microsoft.com/sharepoint/v3/contenttype/forms">
   <Display>DocumentLibraryForm</Display>
   <Edit>DocumentLibraryForm</Edit>
   <New>DocumentLibraryForm</New>
 </FormTemplates>
-</file>
-
-<file path=customXml/item2.xml><?xml version="1.0" encoding="utf-8"?>
-<p:properties xmlns:p="http://schemas.microsoft.com/office/2006/metadata/properties" xmlns:xsi="http://www.w3.org/2001/XMLSchema-instance" xmlns:pc="http://schemas.microsoft.com/office/infopath/2007/PartnerControls">
-  <documentManagement/>
-</p:properties>
 </file>
 
 <file path=customXml/item3.xml><?xml version="1.0" encoding="utf-8"?>
@@ -14491,18 +14975,18 @@
 </file>
 
 <file path=customXml/itemProps1.xml><?xml version="1.0" encoding="utf-8"?>
-<ds:datastoreItem xmlns:ds="http://schemas.openxmlformats.org/officeDocument/2006/customXml" ds:itemID="{8B1A8D28-8736-40B4-8FFF-03F1927B0994}">
+<ds:datastoreItem xmlns:ds="http://schemas.openxmlformats.org/officeDocument/2006/customXml" ds:itemID="{436D0695-2ED2-463A-A298-093991986D52}">
   <ds:schemaRefs>
-    <ds:schemaRef ds:uri="http://schemas.microsoft.com/sharepoint/v3/contenttype/forms"/>
+    <ds:schemaRef ds:uri="http://schemas.microsoft.com/office/2006/metadata/properties"/>
+    <ds:schemaRef ds:uri="http://schemas.microsoft.com/office/infopath/2007/PartnerControls"/>
   </ds:schemaRefs>
 </ds:datastoreItem>
 </file>
 
 <file path=customXml/itemProps2.xml><?xml version="1.0" encoding="utf-8"?>
-<ds:datastoreItem xmlns:ds="http://schemas.openxmlformats.org/officeDocument/2006/customXml" ds:itemID="{436D0695-2ED2-463A-A298-093991986D52}">
+<ds:datastoreItem xmlns:ds="http://schemas.openxmlformats.org/officeDocument/2006/customXml" ds:itemID="{8B1A8D28-8736-40B4-8FFF-03F1927B0994}">
   <ds:schemaRefs>
-    <ds:schemaRef ds:uri="http://schemas.microsoft.com/office/2006/metadata/properties"/>
-    <ds:schemaRef ds:uri="http://schemas.microsoft.com/office/infopath/2007/PartnerControls"/>
+    <ds:schemaRef ds:uri="http://schemas.microsoft.com/sharepoint/v3/contenttype/forms"/>
   </ds:schemaRefs>
 </ds:datastoreItem>
 </file>
@@ -14524,7 +15008,7 @@
 </file>
 
 <file path=customXml/itemProps4.xml><?xml version="1.0" encoding="utf-8"?>
-<ds:datastoreItem xmlns:ds="http://schemas.openxmlformats.org/officeDocument/2006/customXml" ds:itemID="{97D2E22A-3553-44B3-95D9-1FFE077B166D}">
+<ds:datastoreItem xmlns:ds="http://schemas.openxmlformats.org/officeDocument/2006/customXml" ds:itemID="{74D13058-46CE-49E4-9950-7F334266E0CA}">
   <ds:schemaRefs>
     <ds:schemaRef ds:uri="http://schemas.openxmlformats.org/officeDocument/2006/bibliography"/>
   </ds:schemaRefs>

</xml_diff>

<commit_message>
Update releasenote for EHL and TGL 1. updae known issus for SIIPStitch 2. add releasenote for TGL
Signed-off-by: dyu4 <donna.yu@intel.com>
</commit_message>
<xml_diff>
--- a/Releasenotes.docx
+++ b/Releasenotes.docx
@@ -57,7 +57,15 @@
         <w:rPr>
           <w:rFonts w:cs="Intel Clear"/>
         </w:rPr>
-        <w:t>SIIP Scripts for Elkhart Lake</w:t>
+        <w:t>SIIP Scripts for Elkha</w:t>
+      </w:r>
+      <w:bookmarkStart w:id="3" w:name="_GoBack"/>
+      <w:bookmarkEnd w:id="3"/>
+      <w:r>
+        <w:rPr>
+          <w:rFonts w:cs="Intel Clear"/>
+        </w:rPr>
+        <w:t>rt Lake</w:t>
       </w:r>
       <w:r>
         <w:rPr>
@@ -594,7 +602,7 @@
         </w:rPr>
         <w:fldChar w:fldCharType="separate"/>
       </w:r>
-      <w:hyperlink w:anchor="_Toc15042862" w:history="1">
+      <w:hyperlink w:anchor="_Toc15517192" w:history="1">
         <w:r>
           <w:rPr>
             <w:rStyle w:val="Hyperlink"/>
@@ -642,7 +650,7 @@
             <w:noProof/>
             <w:webHidden/>
           </w:rPr>
-          <w:instrText xml:space="preserve"> PAGEREF _Toc15042862 \h </w:instrText>
+          <w:instrText xml:space="preserve"> PAGEREF _Toc15517192 \h </w:instrText>
         </w:r>
         <w:r>
           <w:rPr>
@@ -685,7 +693,7 @@
           <w:lang w:eastAsia="zh-TW"/>
         </w:rPr>
       </w:pPr>
-      <w:hyperlink w:anchor="_Toc15042863" w:history="1">
+      <w:hyperlink w:anchor="_Toc15517193" w:history="1">
         <w:r>
           <w:rPr>
             <w:rStyle w:val="Hyperlink"/>
@@ -730,7 +738,7 @@
             <w:noProof/>
             <w:webHidden/>
           </w:rPr>
-          <w:instrText xml:space="preserve"> PAGEREF _Toc15042863 \h </w:instrText>
+          <w:instrText xml:space="preserve"> PAGEREF _Toc15517193 \h </w:instrText>
         </w:r>
         <w:r>
           <w:rPr>
@@ -773,7 +781,7 @@
           <w:lang w:eastAsia="zh-TW"/>
         </w:rPr>
       </w:pPr>
-      <w:hyperlink w:anchor="_Toc15042864" w:history="1">
+      <w:hyperlink w:anchor="_Toc15517194" w:history="1">
         <w:r>
           <w:rPr>
             <w:rStyle w:val="Hyperlink"/>
@@ -818,7 +826,7 @@
             <w:noProof/>
             <w:webHidden/>
           </w:rPr>
-          <w:instrText xml:space="preserve"> PAGEREF _Toc15042864 \h </w:instrText>
+          <w:instrText xml:space="preserve"> PAGEREF _Toc15517194 \h </w:instrText>
         </w:r>
         <w:r>
           <w:rPr>
@@ -861,7 +869,7 @@
           <w:lang w:eastAsia="zh-TW"/>
         </w:rPr>
       </w:pPr>
-      <w:hyperlink w:anchor="_Toc15042865" w:history="1">
+      <w:hyperlink w:anchor="_Toc15517195" w:history="1">
         <w:r>
           <w:rPr>
             <w:rStyle w:val="Hyperlink"/>
@@ -906,7 +914,7 @@
             <w:noProof/>
             <w:webHidden/>
           </w:rPr>
-          <w:instrText xml:space="preserve"> PAGEREF _Toc15042865 \h </w:instrText>
+          <w:instrText xml:space="preserve"> PAGEREF _Toc15517195 \h </w:instrText>
         </w:r>
         <w:r>
           <w:rPr>
@@ -950,7 +958,7 @@
           <w:lang w:eastAsia="zh-TW"/>
         </w:rPr>
       </w:pPr>
-      <w:hyperlink w:anchor="_Toc15042866" w:history="1">
+      <w:hyperlink w:anchor="_Toc15517196" w:history="1">
         <w:r>
           <w:rPr>
             <w:rStyle w:val="Hyperlink"/>
@@ -998,7 +1006,7 @@
             <w:noProof/>
             <w:webHidden/>
           </w:rPr>
-          <w:instrText xml:space="preserve"> PAGEREF _Toc15042866 \h </w:instrText>
+          <w:instrText xml:space="preserve"> PAGEREF _Toc15517196 \h </w:instrText>
         </w:r>
         <w:r>
           <w:rPr>
@@ -1041,7 +1049,7 @@
           <w:lang w:eastAsia="zh-TW"/>
         </w:rPr>
       </w:pPr>
-      <w:hyperlink w:anchor="_Toc15042867" w:history="1">
+      <w:hyperlink w:anchor="_Toc15517197" w:history="1">
         <w:r>
           <w:rPr>
             <w:rStyle w:val="Hyperlink"/>
@@ -1086,7 +1094,7 @@
             <w:noProof/>
             <w:webHidden/>
           </w:rPr>
-          <w:instrText xml:space="preserve"> PAGEREF _Toc15042867 \h </w:instrText>
+          <w:instrText xml:space="preserve"> PAGEREF _Toc15517197 \h </w:instrText>
         </w:r>
         <w:r>
           <w:rPr>
@@ -1129,7 +1137,7 @@
           <w:lang w:eastAsia="zh-TW"/>
         </w:rPr>
       </w:pPr>
-      <w:hyperlink w:anchor="_Toc15042868" w:history="1">
+      <w:hyperlink w:anchor="_Toc15517198" w:history="1">
         <w:r>
           <w:rPr>
             <w:rStyle w:val="Hyperlink"/>
@@ -1174,7 +1182,7 @@
             <w:noProof/>
             <w:webHidden/>
           </w:rPr>
-          <w:instrText xml:space="preserve"> PAGEREF _Toc15042868 \h </w:instrText>
+          <w:instrText xml:space="preserve"> PAGEREF _Toc15517198 \h </w:instrText>
         </w:r>
         <w:r>
           <w:rPr>
@@ -1217,7 +1225,7 @@
           <w:lang w:eastAsia="zh-TW"/>
         </w:rPr>
       </w:pPr>
-      <w:hyperlink w:anchor="_Toc15042869" w:history="1">
+      <w:hyperlink w:anchor="_Toc15517199" w:history="1">
         <w:r>
           <w:rPr>
             <w:rStyle w:val="Hyperlink"/>
@@ -1262,7 +1270,7 @@
             <w:noProof/>
             <w:webHidden/>
           </w:rPr>
-          <w:instrText xml:space="preserve"> PAGEREF _Toc15042869 \h </w:instrText>
+          <w:instrText xml:space="preserve"> PAGEREF _Toc15517199 \h </w:instrText>
         </w:r>
         <w:r>
           <w:rPr>
@@ -1306,7 +1314,7 @@
           <w:lang w:eastAsia="zh-TW"/>
         </w:rPr>
       </w:pPr>
-      <w:hyperlink w:anchor="_Toc15042870" w:history="1">
+      <w:hyperlink w:anchor="_Toc15517200" w:history="1">
         <w:r>
           <w:rPr>
             <w:rStyle w:val="Hyperlink"/>
@@ -1352,7 +1360,7 @@
             <w:noProof/>
             <w:webHidden/>
           </w:rPr>
-          <w:instrText xml:space="preserve"> PAGEREF _Toc15042870 \h </w:instrText>
+          <w:instrText xml:space="preserve"> PAGEREF _Toc15517200 \h </w:instrText>
         </w:r>
         <w:r>
           <w:rPr>
@@ -1395,7 +1403,7 @@
           <w:lang w:eastAsia="zh-TW"/>
         </w:rPr>
       </w:pPr>
-      <w:hyperlink w:anchor="_Toc15042871" w:history="1">
+      <w:hyperlink w:anchor="_Toc15517201" w:history="1">
         <w:r>
           <w:rPr>
             <w:rStyle w:val="Hyperlink"/>
@@ -1440,7 +1448,7 @@
             <w:noProof/>
             <w:webHidden/>
           </w:rPr>
-          <w:instrText xml:space="preserve"> PAGEREF _Toc15042871 \h </w:instrText>
+          <w:instrText xml:space="preserve"> PAGEREF _Toc15517201 \h </w:instrText>
         </w:r>
         <w:r>
           <w:rPr>
@@ -1483,7 +1491,7 @@
           <w:lang w:eastAsia="zh-TW"/>
         </w:rPr>
       </w:pPr>
-      <w:hyperlink w:anchor="_Toc15042872" w:history="1">
+      <w:hyperlink w:anchor="_Toc15517202" w:history="1">
         <w:r>
           <w:rPr>
             <w:rStyle w:val="Hyperlink"/>
@@ -1528,7 +1536,7 @@
             <w:noProof/>
             <w:webHidden/>
           </w:rPr>
-          <w:instrText xml:space="preserve"> PAGEREF _Toc15042872 \h </w:instrText>
+          <w:instrText xml:space="preserve"> PAGEREF _Toc15517202 \h </w:instrText>
         </w:r>
         <w:r>
           <w:rPr>
@@ -1571,7 +1579,7 @@
           <w:lang w:eastAsia="zh-TW"/>
         </w:rPr>
       </w:pPr>
-      <w:hyperlink w:anchor="_Toc15042873" w:history="1">
+      <w:hyperlink w:anchor="_Toc15517203" w:history="1">
         <w:r>
           <w:rPr>
             <w:rStyle w:val="Hyperlink"/>
@@ -1616,7 +1624,7 @@
             <w:noProof/>
             <w:webHidden/>
           </w:rPr>
-          <w:instrText xml:space="preserve"> PAGEREF _Toc15042873 \h </w:instrText>
+          <w:instrText xml:space="preserve"> PAGEREF _Toc15517203 \h </w:instrText>
         </w:r>
         <w:r>
           <w:rPr>
@@ -1659,7 +1667,7 @@
           <w:lang w:eastAsia="zh-TW"/>
         </w:rPr>
       </w:pPr>
-      <w:hyperlink w:anchor="_Toc15042874" w:history="1">
+      <w:hyperlink w:anchor="_Toc15517204" w:history="1">
         <w:r>
           <w:rPr>
             <w:rStyle w:val="Hyperlink"/>
@@ -1704,7 +1712,7 @@
             <w:noProof/>
             <w:webHidden/>
           </w:rPr>
-          <w:instrText xml:space="preserve"> PAGEREF _Toc15042874 \h </w:instrText>
+          <w:instrText xml:space="preserve"> PAGEREF _Toc15517204 \h </w:instrText>
         </w:r>
         <w:r>
           <w:rPr>
@@ -1748,7 +1756,7 @@
           <w:lang w:eastAsia="zh-TW"/>
         </w:rPr>
       </w:pPr>
-      <w:hyperlink w:anchor="_Toc15042875" w:history="1">
+      <w:hyperlink w:anchor="_Toc15517205" w:history="1">
         <w:r>
           <w:rPr>
             <w:rStyle w:val="Hyperlink"/>
@@ -1796,7 +1804,7 @@
             <w:noProof/>
             <w:webHidden/>
           </w:rPr>
-          <w:instrText xml:space="preserve"> PAGEREF _Toc15042875 \h </w:instrText>
+          <w:instrText xml:space="preserve"> PAGEREF _Toc15517205 \h </w:instrText>
         </w:r>
         <w:r>
           <w:rPr>
@@ -1840,7 +1848,7 @@
           <w:lang w:eastAsia="zh-TW"/>
         </w:rPr>
       </w:pPr>
-      <w:hyperlink w:anchor="_Toc15042876" w:history="1">
+      <w:hyperlink w:anchor="_Toc15517206" w:history="1">
         <w:r>
           <w:rPr>
             <w:rStyle w:val="Hyperlink"/>
@@ -1886,7 +1894,7 @@
             <w:noProof/>
             <w:webHidden/>
           </w:rPr>
-          <w:instrText xml:space="preserve"> PAGEREF _Toc15042876 \h </w:instrText>
+          <w:instrText xml:space="preserve"> PAGEREF _Toc15517206 \h </w:instrText>
         </w:r>
         <w:r>
           <w:rPr>
@@ -1930,7 +1938,7 @@
           <w:lang w:eastAsia="zh-TW"/>
         </w:rPr>
       </w:pPr>
-      <w:hyperlink w:anchor="_Toc15042877" w:history="1">
+      <w:hyperlink w:anchor="_Toc15517207" w:history="1">
         <w:r>
           <w:rPr>
             <w:rStyle w:val="Hyperlink"/>
@@ -1976,7 +1984,7 @@
             <w:noProof/>
             <w:webHidden/>
           </w:rPr>
-          <w:instrText xml:space="preserve"> PAGEREF _Toc15042877 \h </w:instrText>
+          <w:instrText xml:space="preserve"> PAGEREF _Toc15517207 \h </w:instrText>
         </w:r>
         <w:r>
           <w:rPr>
@@ -2020,7 +2028,7 @@
           <w:lang w:eastAsia="zh-TW"/>
         </w:rPr>
       </w:pPr>
-      <w:hyperlink w:anchor="_Toc15042878" w:history="1">
+      <w:hyperlink w:anchor="_Toc15517208" w:history="1">
         <w:r>
           <w:rPr>
             <w:rStyle w:val="Hyperlink"/>
@@ -2068,7 +2076,7 @@
             <w:noProof/>
             <w:webHidden/>
           </w:rPr>
-          <w:instrText xml:space="preserve"> PAGEREF _Toc15042878 \h </w:instrText>
+          <w:instrText xml:space="preserve"> PAGEREF _Toc15517208 \h </w:instrText>
         </w:r>
         <w:r>
           <w:rPr>
@@ -2111,7 +2119,7 @@
           <w:lang w:eastAsia="zh-TW"/>
         </w:rPr>
       </w:pPr>
-      <w:hyperlink w:anchor="_Toc15042879" w:history="1">
+      <w:hyperlink w:anchor="_Toc15517209" w:history="1">
         <w:r>
           <w:rPr>
             <w:rStyle w:val="Hyperlink"/>
@@ -2156,7 +2164,7 @@
             <w:noProof/>
             <w:webHidden/>
           </w:rPr>
-          <w:instrText xml:space="preserve"> PAGEREF _Toc15042879 \h </w:instrText>
+          <w:instrText xml:space="preserve"> PAGEREF _Toc15517209 \h </w:instrText>
         </w:r>
         <w:r>
           <w:rPr>
@@ -2200,7 +2208,7 @@
           <w:lang w:eastAsia="zh-TW"/>
         </w:rPr>
       </w:pPr>
-      <w:hyperlink w:anchor="_Toc15042880" w:history="1">
+      <w:hyperlink w:anchor="_Toc15517210" w:history="1">
         <w:r>
           <w:rPr>
             <w:rStyle w:val="Hyperlink"/>
@@ -2248,7 +2256,7 @@
             <w:noProof/>
             <w:webHidden/>
           </w:rPr>
-          <w:instrText xml:space="preserve"> PAGEREF _Toc15042880 \h </w:instrText>
+          <w:instrText xml:space="preserve"> PAGEREF _Toc15517210 \h </w:instrText>
         </w:r>
         <w:r>
           <w:rPr>
@@ -2291,7 +2299,7 @@
           <w:lang w:eastAsia="zh-TW"/>
         </w:rPr>
       </w:pPr>
-      <w:hyperlink w:anchor="_Toc15042881" w:history="1">
+      <w:hyperlink w:anchor="_Toc15517211" w:history="1">
         <w:r>
           <w:rPr>
             <w:rStyle w:val="Hyperlink"/>
@@ -2338,7 +2346,7 @@
             <w:noProof/>
             <w:webHidden/>
           </w:rPr>
-          <w:instrText xml:space="preserve"> PAGEREF _Toc15042881 \h </w:instrText>
+          <w:instrText xml:space="preserve"> PAGEREF _Toc15517211 \h </w:instrText>
         </w:r>
         <w:r>
           <w:rPr>
@@ -2381,7 +2389,7 @@
           <w:lang w:eastAsia="zh-TW"/>
         </w:rPr>
       </w:pPr>
-      <w:hyperlink w:anchor="_Toc15042882" w:history="1">
+      <w:hyperlink w:anchor="_Toc15517212" w:history="1">
         <w:r>
           <w:rPr>
             <w:rStyle w:val="Hyperlink"/>
@@ -2428,7 +2436,7 @@
             <w:noProof/>
             <w:webHidden/>
           </w:rPr>
-          <w:instrText xml:space="preserve"> PAGEREF _Toc15042882 \h </w:instrText>
+          <w:instrText xml:space="preserve"> PAGEREF _Toc15517212 \h </w:instrText>
         </w:r>
         <w:r>
           <w:rPr>
@@ -2520,7 +2528,7 @@
         </w:rPr>
         <w:fldChar w:fldCharType="separate"/>
       </w:r>
-      <w:hyperlink w:anchor="_Toc15042217" w:history="1">
+      <w:hyperlink w:anchor="_Toc15517213" w:history="1">
         <w:r>
           <w:rPr>
             <w:rStyle w:val="Hyperlink"/>
@@ -2547,7 +2555,7 @@
             <w:noProof/>
             <w:webHidden/>
           </w:rPr>
-          <w:instrText xml:space="preserve"> PAGEREF _Toc15042217 \h </w:instrText>
+          <w:instrText xml:space="preserve"> PAGEREF _Toc15517213 \h </w:instrText>
         </w:r>
         <w:r>
           <w:rPr>
@@ -2590,7 +2598,7 @@
           <w:lang w:eastAsia="zh-TW"/>
         </w:rPr>
       </w:pPr>
-      <w:hyperlink w:anchor="_Toc15042218" w:history="1">
+      <w:hyperlink w:anchor="_Toc15517214" w:history="1">
         <w:r>
           <w:rPr>
             <w:rStyle w:val="Hyperlink"/>
@@ -2632,7 +2640,7 @@
             <w:noProof/>
             <w:webHidden/>
           </w:rPr>
-          <w:instrText xml:space="preserve"> PAGEREF _Toc15042218 \h </w:instrText>
+          <w:instrText xml:space="preserve"> PAGEREF _Toc15517214 \h </w:instrText>
         </w:r>
         <w:r>
           <w:rPr>
@@ -2675,7 +2683,7 @@
           <w:lang w:eastAsia="zh-TW"/>
         </w:rPr>
       </w:pPr>
-      <w:hyperlink w:anchor="_Toc15042219" w:history="1">
+      <w:hyperlink w:anchor="_Toc15517215" w:history="1">
         <w:r>
           <w:rPr>
             <w:rStyle w:val="Hyperlink"/>
@@ -2702,7 +2710,7 @@
             <w:noProof/>
             <w:webHidden/>
           </w:rPr>
-          <w:instrText xml:space="preserve"> PAGEREF _Toc15042219 \h </w:instrText>
+          <w:instrText xml:space="preserve"> PAGEREF _Toc15517215 \h </w:instrText>
         </w:r>
         <w:r>
           <w:rPr>
@@ -2745,7 +2753,7 @@
           <w:lang w:eastAsia="zh-TW"/>
         </w:rPr>
       </w:pPr>
-      <w:hyperlink w:anchor="_Toc15042220" w:history="1">
+      <w:hyperlink w:anchor="_Toc15517216" w:history="1">
         <w:r>
           <w:rPr>
             <w:rStyle w:val="Hyperlink"/>
@@ -2772,7 +2780,7 @@
             <w:noProof/>
             <w:webHidden/>
           </w:rPr>
-          <w:instrText xml:space="preserve"> PAGEREF _Toc15042220 \h </w:instrText>
+          <w:instrText xml:space="preserve"> PAGEREF _Toc15517216 \h </w:instrText>
         </w:r>
         <w:r>
           <w:rPr>
@@ -2792,7 +2800,7 @@
             <w:noProof/>
             <w:webHidden/>
           </w:rPr>
-          <w:t>11</w:t>
+          <w:t>10</w:t>
         </w:r>
         <w:r>
           <w:rPr>
@@ -2815,7 +2823,7 @@
           <w:lang w:eastAsia="zh-TW"/>
         </w:rPr>
       </w:pPr>
-      <w:hyperlink w:anchor="_Toc15042221" w:history="1">
+      <w:hyperlink w:anchor="_Toc15517217" w:history="1">
         <w:r>
           <w:rPr>
             <w:rStyle w:val="Hyperlink"/>
@@ -2842,7 +2850,7 @@
             <w:noProof/>
             <w:webHidden/>
           </w:rPr>
-          <w:instrText xml:space="preserve"> PAGEREF _Toc15042221 \h </w:instrText>
+          <w:instrText xml:space="preserve"> PAGEREF _Toc15517217 \h </w:instrText>
         </w:r>
         <w:r>
           <w:rPr>
@@ -2885,7 +2893,7 @@
           <w:lang w:eastAsia="zh-TW"/>
         </w:rPr>
       </w:pPr>
-      <w:hyperlink w:anchor="_Toc15042222" w:history="1">
+      <w:hyperlink w:anchor="_Toc15517218" w:history="1">
         <w:r>
           <w:rPr>
             <w:rStyle w:val="Hyperlink"/>
@@ -2912,7 +2920,7 @@
             <w:noProof/>
             <w:webHidden/>
           </w:rPr>
-          <w:instrText xml:space="preserve"> PAGEREF _Toc15042222 \h </w:instrText>
+          <w:instrText xml:space="preserve"> PAGEREF _Toc15517218 \h </w:instrText>
         </w:r>
         <w:r>
           <w:rPr>
@@ -6046,6 +6054,147 @@
           <w:rFonts w:ascii="Intel Clear" w:hAnsi="Intel Clear" w:cs="Intel Clear"/>
           <w:lang w:eastAsia="zh-TW"/>
         </w:rPr>
+      </w:pPr>
+      <w:bookmarkStart w:id="4" w:name="_Toc428761831"/>
+      <w:bookmarkStart w:id="5" w:name="_Toc431308718"/>
+    </w:p>
+    <w:p>
+      <w:pPr>
+        <w:rPr>
+          <w:rFonts w:ascii="Intel Clear" w:hAnsi="Intel Clear" w:cs="Intel Clear"/>
+          <w:lang w:eastAsia="zh-TW"/>
+        </w:rPr>
+      </w:pPr>
+    </w:p>
+    <w:p>
+      <w:pPr>
+        <w:rPr>
+          <w:rFonts w:ascii="Intel Clear" w:hAnsi="Intel Clear" w:cs="Intel Clear"/>
+          <w:lang w:eastAsia="zh-TW"/>
+        </w:rPr>
+      </w:pPr>
+    </w:p>
+    <w:p>
+      <w:pPr>
+        <w:rPr>
+          <w:rFonts w:ascii="Intel Clear" w:hAnsi="Intel Clear" w:cs="Intel Clear"/>
+          <w:lang w:eastAsia="zh-TW"/>
+        </w:rPr>
+      </w:pPr>
+    </w:p>
+    <w:p>
+      <w:pPr>
+        <w:rPr>
+          <w:rFonts w:ascii="Intel Clear" w:hAnsi="Intel Clear" w:cs="Intel Clear"/>
+          <w:lang w:eastAsia="zh-TW"/>
+        </w:rPr>
+      </w:pPr>
+    </w:p>
+    <w:p>
+      <w:pPr>
+        <w:rPr>
+          <w:rFonts w:ascii="Intel Clear" w:hAnsi="Intel Clear" w:cs="Intel Clear"/>
+          <w:lang w:eastAsia="zh-TW"/>
+        </w:rPr>
+      </w:pPr>
+    </w:p>
+    <w:p>
+      <w:pPr>
+        <w:rPr>
+          <w:rFonts w:ascii="Intel Clear" w:hAnsi="Intel Clear" w:cs="Intel Clear"/>
+          <w:lang w:eastAsia="zh-TW"/>
+        </w:rPr>
+      </w:pPr>
+    </w:p>
+    <w:p>
+      <w:pPr>
+        <w:rPr>
+          <w:rFonts w:ascii="Intel Clear" w:hAnsi="Intel Clear" w:cs="Intel Clear"/>
+          <w:lang w:eastAsia="zh-TW"/>
+        </w:rPr>
+      </w:pPr>
+    </w:p>
+    <w:p>
+      <w:pPr>
+        <w:rPr>
+          <w:rFonts w:ascii="Intel Clear" w:hAnsi="Intel Clear" w:cs="Intel Clear"/>
+          <w:lang w:eastAsia="zh-TW"/>
+        </w:rPr>
+      </w:pPr>
+    </w:p>
+    <w:p>
+      <w:pPr>
+        <w:rPr>
+          <w:rFonts w:ascii="Intel Clear" w:hAnsi="Intel Clear" w:cs="Intel Clear"/>
+          <w:lang w:eastAsia="zh-TW"/>
+        </w:rPr>
+      </w:pPr>
+    </w:p>
+    <w:p>
+      <w:pPr>
+        <w:rPr>
+          <w:rFonts w:ascii="Intel Clear" w:hAnsi="Intel Clear" w:cs="Intel Clear"/>
+          <w:lang w:eastAsia="zh-TW"/>
+        </w:rPr>
+      </w:pPr>
+    </w:p>
+    <w:p>
+      <w:pPr>
+        <w:rPr>
+          <w:rFonts w:ascii="Intel Clear" w:hAnsi="Intel Clear" w:cs="Intel Clear"/>
+          <w:lang w:eastAsia="zh-TW"/>
+        </w:rPr>
+      </w:pPr>
+    </w:p>
+    <w:p>
+      <w:pPr>
+        <w:rPr>
+          <w:rFonts w:ascii="Intel Clear" w:hAnsi="Intel Clear" w:cs="Intel Clear"/>
+          <w:lang w:eastAsia="zh-TW"/>
+        </w:rPr>
+      </w:pPr>
+    </w:p>
+    <w:p>
+      <w:pPr>
+        <w:rPr>
+          <w:rFonts w:ascii="Intel Clear" w:hAnsi="Intel Clear" w:cs="Intel Clear"/>
+          <w:lang w:eastAsia="zh-TW"/>
+        </w:rPr>
+      </w:pPr>
+    </w:p>
+    <w:p>
+      <w:pPr>
+        <w:rPr>
+          <w:rFonts w:ascii="Intel Clear" w:hAnsi="Intel Clear" w:cs="Intel Clear"/>
+          <w:lang w:eastAsia="zh-TW"/>
+        </w:rPr>
+      </w:pPr>
+    </w:p>
+    <w:p>
+      <w:pPr>
+        <w:rPr>
+          <w:rFonts w:ascii="Intel Clear" w:hAnsi="Intel Clear" w:cs="Intel Clear"/>
+          <w:lang w:eastAsia="zh-TW"/>
+        </w:rPr>
+      </w:pPr>
+    </w:p>
+    <w:p>
+      <w:pPr>
+        <w:rPr>
+          <w:rFonts w:ascii="Intel Clear" w:hAnsi="Intel Clear" w:cs="Intel Clear"/>
+          <w:lang w:eastAsia="zh-TW"/>
+        </w:rPr>
+      </w:pPr>
+    </w:p>
+    <w:p>
+      <w:pPr>
+        <w:tabs>
+          <w:tab w:val="center" w:pos="3950"/>
+        </w:tabs>
+        <w:rPr>
+          <w:rFonts w:ascii="Intel Clear" w:hAnsi="Intel Clear" w:cs="Intel Clear"/>
+          <w:lang w:eastAsia="zh-TW"/>
+        </w:rPr>
         <w:sectPr>
           <w:headerReference w:type="even" r:id="rId12"/>
           <w:headerReference w:type="default" r:id="rId13"/>
@@ -6060,8 +6209,13 @@
           <w:docGrid w:linePitch="245"/>
         </w:sectPr>
       </w:pPr>
-      <w:bookmarkStart w:id="3" w:name="_Toc428761831"/>
-      <w:bookmarkStart w:id="4" w:name="_Toc431308718"/>
+      <w:r>
+        <w:rPr>
+          <w:rFonts w:ascii="Intel Clear" w:hAnsi="Intel Clear" w:cs="Intel Clear"/>
+          <w:lang w:eastAsia="zh-TW"/>
+        </w:rPr>
+        <w:tab/>
+      </w:r>
     </w:p>
     <w:p>
       <w:pPr>
@@ -6070,11 +6224,11 @@
           <w:rFonts w:cs="Intel Clear"/>
         </w:rPr>
       </w:pPr>
-      <w:bookmarkStart w:id="5" w:name="_Toc112736946"/>
-      <w:bookmarkStart w:id="6" w:name="_Toc125788471"/>
-      <w:bookmarkStart w:id="7" w:name="_Toc411413856"/>
-      <w:bookmarkStart w:id="8" w:name="_Toc411430817"/>
-      <w:bookmarkStart w:id="9" w:name="_Toc15042862"/>
+      <w:bookmarkStart w:id="6" w:name="_Toc112736946"/>
+      <w:bookmarkStart w:id="7" w:name="_Toc125788471"/>
+      <w:bookmarkStart w:id="8" w:name="_Toc411413856"/>
+      <w:bookmarkStart w:id="9" w:name="_Toc411430817"/>
+      <w:bookmarkStart w:id="10" w:name="_Toc15517192"/>
       <w:r>
         <w:rPr>
           <w:rFonts w:cs="Intel Clear"/>
@@ -6082,11 +6236,11 @@
         <w:lastRenderedPageBreak/>
         <w:t>Introduction</w:t>
       </w:r>
-      <w:bookmarkEnd w:id="5"/>
       <w:bookmarkEnd w:id="6"/>
       <w:bookmarkEnd w:id="7"/>
       <w:bookmarkEnd w:id="8"/>
       <w:bookmarkEnd w:id="9"/>
+      <w:bookmarkEnd w:id="10"/>
     </w:p>
     <w:p>
       <w:pPr>
@@ -6100,11 +6254,11 @@
       <w:pPr>
         <w:pStyle w:val="Heading2"/>
       </w:pPr>
-      <w:bookmarkStart w:id="10" w:name="_Toc15042863"/>
+      <w:bookmarkStart w:id="11" w:name="_Toc15517193"/>
       <w:r>
         <w:t>Purpose</w:t>
       </w:r>
-      <w:bookmarkEnd w:id="10"/>
+      <w:bookmarkEnd w:id="11"/>
     </w:p>
     <w:p>
       <w:pPr>
@@ -6246,10 +6400,10 @@
         </w:rPr>
         <w:t>README.md.html</w:t>
       </w:r>
-      <w:bookmarkStart w:id="11" w:name="_System_Requirements"/>
-      <w:bookmarkStart w:id="12" w:name="_What's_New"/>
-      <w:bookmarkEnd w:id="11"/>
+      <w:bookmarkStart w:id="12" w:name="_System_Requirements"/>
+      <w:bookmarkStart w:id="13" w:name="_What's_New"/>
       <w:bookmarkEnd w:id="12"/>
+      <w:bookmarkEnd w:id="13"/>
       <w:r>
         <w:br/>
       </w:r>
@@ -6258,13 +6412,13 @@
       <w:pPr>
         <w:pStyle w:val="Heading2"/>
       </w:pPr>
-      <w:bookmarkStart w:id="13" w:name="_Toc523136520"/>
-      <w:bookmarkStart w:id="14" w:name="_Toc15042864"/>
+      <w:bookmarkStart w:id="14" w:name="_Toc523136520"/>
+      <w:bookmarkStart w:id="15" w:name="_Toc15517194"/>
       <w:r>
         <w:t>Audience</w:t>
       </w:r>
-      <w:bookmarkEnd w:id="13"/>
       <w:bookmarkEnd w:id="14"/>
+      <w:bookmarkEnd w:id="15"/>
     </w:p>
     <w:p>
       <w:pPr>
@@ -6312,13 +6466,13 @@
       <w:pPr>
         <w:pStyle w:val="Heading2"/>
       </w:pPr>
-      <w:bookmarkStart w:id="15" w:name="_Toc523136521"/>
-      <w:bookmarkStart w:id="16" w:name="_Toc15042865"/>
+      <w:bookmarkStart w:id="16" w:name="_Toc523136521"/>
+      <w:bookmarkStart w:id="17" w:name="_Toc15517195"/>
       <w:r>
         <w:t>Acronyms</w:t>
       </w:r>
-      <w:bookmarkEnd w:id="15"/>
       <w:bookmarkEnd w:id="16"/>
+      <w:bookmarkEnd w:id="17"/>
     </w:p>
     <w:p>
       <w:pPr>
@@ -6335,8 +6489,8 @@
       <w:pPr>
         <w:pStyle w:val="Caption"/>
       </w:pPr>
-      <w:bookmarkStart w:id="17" w:name="_Toc523136935"/>
-      <w:bookmarkStart w:id="18" w:name="_Toc15042217"/>
+      <w:bookmarkStart w:id="18" w:name="_Toc523136935"/>
+      <w:bookmarkStart w:id="19" w:name="_Toc15517213"/>
       <w:r>
         <w:t>Table</w:t>
       </w:r>
@@ -6379,8 +6533,8 @@
       <w:r>
         <w:t>Acronyms Used in Document</w:t>
       </w:r>
-      <w:bookmarkEnd w:id="17"/>
       <w:bookmarkEnd w:id="18"/>
+      <w:bookmarkEnd w:id="19"/>
     </w:p>
     <w:tbl>
       <w:tblPr>
@@ -6651,8 +6805,8 @@
           <w:rFonts w:cs="Intel Clear"/>
         </w:rPr>
       </w:pPr>
-      <w:bookmarkStart w:id="19" w:name="_Toc9638979"/>
-      <w:bookmarkStart w:id="20" w:name="_Toc15042866"/>
+      <w:bookmarkStart w:id="20" w:name="_Toc9638979"/>
+      <w:bookmarkStart w:id="21" w:name="_Toc15517196"/>
       <w:r>
         <w:rPr>
           <w:rFonts w:cs="Intel Clear"/>
@@ -6660,8 +6814,8 @@
         <w:lastRenderedPageBreak/>
         <w:t>New in This Release</w:t>
       </w:r>
-      <w:bookmarkEnd w:id="19"/>
       <w:bookmarkEnd w:id="20"/>
+      <w:bookmarkEnd w:id="21"/>
     </w:p>
     <w:p>
       <w:pPr>
@@ -6669,11 +6823,11 @@
         <w:adjustRightInd w:val="0"/>
         <w:contextualSpacing/>
       </w:pPr>
-      <w:bookmarkStart w:id="21" w:name="_Toc15042867"/>
+      <w:bookmarkStart w:id="22" w:name="_Toc15517197"/>
       <w:r>
         <w:t>New Features</w:t>
       </w:r>
-      <w:bookmarkEnd w:id="21"/>
+      <w:bookmarkEnd w:id="22"/>
     </w:p>
     <w:p>
       <w:pPr>
@@ -6694,11 +6848,11 @@
         <w:adjustRightInd w:val="0"/>
         <w:contextualSpacing/>
       </w:pPr>
-      <w:bookmarkStart w:id="22" w:name="_Toc15042868"/>
+      <w:bookmarkStart w:id="23" w:name="_Toc15517198"/>
       <w:r>
         <w:t>Changes to Existing Features</w:t>
       </w:r>
-      <w:bookmarkEnd w:id="22"/>
+      <w:bookmarkEnd w:id="23"/>
     </w:p>
     <w:p>
       <w:pPr>
@@ -6721,11 +6875,11 @@
         <w:ind w:left="-1296" w:firstLine="0"/>
         <w:contextualSpacing/>
       </w:pPr>
-      <w:bookmarkStart w:id="23" w:name="_Toc15042869"/>
+      <w:bookmarkStart w:id="24" w:name="_Toc15517199"/>
       <w:r>
         <w:t>Unsupported or Discontinued Features</w:t>
       </w:r>
-      <w:bookmarkEnd w:id="23"/>
+      <w:bookmarkEnd w:id="24"/>
     </w:p>
     <w:p>
       <w:pPr>
@@ -6765,22 +6919,22 @@
         <w:pStyle w:val="Heading1"/>
         <w:pageBreakBefore w:val="0"/>
       </w:pPr>
-      <w:bookmarkStart w:id="24" w:name="_Toc15042870"/>
+      <w:bookmarkStart w:id="25" w:name="_Toc15517200"/>
       <w:r>
         <w:t>Fixed Issues</w:t>
       </w:r>
-      <w:bookmarkEnd w:id="24"/>
+      <w:bookmarkEnd w:id="25"/>
     </w:p>
     <w:p>
       <w:pPr>
         <w:pStyle w:val="Heading2"/>
       </w:pPr>
-      <w:bookmarkStart w:id="25" w:name="_Toc15042871"/>
       <w:bookmarkStart w:id="26" w:name="_Ref495051759"/>
+      <w:bookmarkStart w:id="27" w:name="_Toc15517201"/>
       <w:r>
         <w:t>Overall</w:t>
       </w:r>
-      <w:bookmarkEnd w:id="25"/>
+      <w:bookmarkEnd w:id="27"/>
     </w:p>
     <w:p>
       <w:pPr>
@@ -6802,11 +6956,11 @@
       <w:pPr>
         <w:pStyle w:val="Heading2"/>
       </w:pPr>
-      <w:bookmarkStart w:id="27" w:name="_Toc15042872"/>
+      <w:bookmarkStart w:id="28" w:name="_Toc15517202"/>
       <w:r>
         <w:t>SIIP Stitch Script</w:t>
       </w:r>
-      <w:bookmarkEnd w:id="27"/>
+      <w:bookmarkEnd w:id="28"/>
     </w:p>
     <w:p>
       <w:pPr>
@@ -6881,7 +7035,7 @@
       <w:pPr>
         <w:pStyle w:val="Heading2"/>
       </w:pPr>
-      <w:bookmarkStart w:id="28" w:name="_Toc15042873"/>
+      <w:bookmarkStart w:id="29" w:name="_Toc15517203"/>
       <w:r>
         <w:t xml:space="preserve">SIIP </w:t>
       </w:r>
@@ -6891,7 +7045,7 @@
       <w:r>
         <w:t xml:space="preserve"> Script</w:t>
       </w:r>
-      <w:bookmarkEnd w:id="28"/>
+      <w:bookmarkEnd w:id="29"/>
     </w:p>
     <w:p>
       <w:pPr>
@@ -6905,12 +7059,12 @@
       <w:pPr>
         <w:pStyle w:val="Heading2"/>
       </w:pPr>
-      <w:bookmarkStart w:id="29" w:name="_Toc15042874"/>
+      <w:bookmarkStart w:id="30" w:name="_Toc15517204"/>
       <w:r>
         <w:lastRenderedPageBreak/>
         <w:t>Sub-Region Capsule</w:t>
       </w:r>
-      <w:bookmarkEnd w:id="29"/>
+      <w:bookmarkEnd w:id="30"/>
     </w:p>
     <w:p>
       <w:pPr>
@@ -6931,7 +7085,7 @@
           <w:sz w:val="36"/>
         </w:rPr>
       </w:pPr>
-      <w:bookmarkStart w:id="30" w:name="_Ref495047278"/>
+      <w:bookmarkStart w:id="31" w:name="_Ref495047278"/>
       <w:bookmarkEnd w:id="26"/>
     </w:p>
     <w:p>
@@ -6943,15 +7097,15 @@
           <w:rFonts w:cs="Intel Clear"/>
         </w:rPr>
       </w:pPr>
-      <w:bookmarkStart w:id="31" w:name="_Toc15042875"/>
-      <w:bookmarkEnd w:id="30"/>
+      <w:bookmarkStart w:id="32" w:name="_Toc15517205"/>
+      <w:bookmarkEnd w:id="31"/>
       <w:r>
         <w:rPr>
           <w:rFonts w:cs="Intel Clear"/>
         </w:rPr>
         <w:t>Known Issues</w:t>
       </w:r>
-      <w:bookmarkEnd w:id="31"/>
+      <w:bookmarkEnd w:id="32"/>
     </w:p>
     <w:p>
       <w:pPr>
@@ -6992,111 +7146,91 @@
         <w:rPr>
           <w:rFonts w:cs="Intel Clear"/>
         </w:rPr>
-        <w:t xml:space="preserve">[SIIP Stitch]: There’s </w:t>
+        <w:t>[SIIP Stitch]: There’s known</w:t>
       </w:r>
       <w:r>
         <w:rPr>
           <w:rFonts w:cs="Intel Clear"/>
         </w:rPr>
-        <w:t>known</w:t>
+        <w:t xml:space="preserve"> issue on</w:t>
       </w:r>
       <w:r>
         <w:rPr>
           <w:rFonts w:cs="Intel Clear"/>
         </w:rPr>
-        <w:t xml:space="preserve"> issue on</w:t>
+        <w:t xml:space="preserve"> </w:t>
       </w:r>
       <w:r>
         <w:rPr>
           <w:rFonts w:cs="Intel Clear"/>
         </w:rPr>
-        <w:t xml:space="preserve"> </w:t>
+        <w:t xml:space="preserve">time out </w:t>
       </w:r>
       <w:r>
         <w:rPr>
           <w:rFonts w:cs="Intel Clear"/>
         </w:rPr>
-        <w:t xml:space="preserve">time out </w:t>
+        <w:t>failure when execute siip_stitch</w:t>
       </w:r>
       <w:r>
         <w:rPr>
           <w:rFonts w:cs="Intel Clear"/>
         </w:rPr>
-        <w:t xml:space="preserve">failure when </w:t>
+        <w:t xml:space="preserve">.py to stitch </w:t>
       </w:r>
       <w:r>
         <w:rPr>
           <w:rFonts w:cs="Intel Clear"/>
         </w:rPr>
-        <w:t>execute siip_stitch</w:t>
+        <w:t>BIOS and PSE FW binaries</w:t>
       </w:r>
       <w:r>
         <w:rPr>
           <w:rFonts w:cs="Intel Clear"/>
         </w:rPr>
-        <w:t xml:space="preserve">.py to stitch </w:t>
+        <w:t>. T</w:t>
       </w:r>
       <w:r>
         <w:rPr>
           <w:rFonts w:cs="Intel Clear"/>
         </w:rPr>
-        <w:t>BIOS and PSE FW binaries</w:t>
+        <w:t xml:space="preserve">his is due to FMMT </w:t>
       </w:r>
       <w:r>
         <w:rPr>
           <w:rFonts w:cs="Intel Clear"/>
         </w:rPr>
-        <w:t>. T</w:t>
+        <w:t>require</w:t>
       </w:r>
       <w:r>
         <w:rPr>
           <w:rFonts w:cs="Intel Clear"/>
         </w:rPr>
-        <w:t xml:space="preserve">his is due to FMMT </w:t>
+        <w:t>s</w:t>
       </w:r>
       <w:r>
         <w:rPr>
           <w:rFonts w:cs="Intel Clear"/>
         </w:rPr>
-        <w:t>require</w:t>
+        <w:t xml:space="preserve"> more time to </w:t>
       </w:r>
       <w:r>
         <w:rPr>
           <w:rFonts w:cs="Intel Clear"/>
         </w:rPr>
-        <w:t>s</w:t>
+        <w:t xml:space="preserve">process checking </w:t>
       </w:r>
       <w:r>
         <w:rPr>
           <w:rFonts w:cs="Intel Clear"/>
         </w:rPr>
-        <w:t xml:space="preserve"> more time to </w:t>
+        <w:t>input file forma</w:t>
       </w:r>
       <w:r>
         <w:rPr>
           <w:rFonts w:cs="Intel Clear"/>
         </w:rPr>
-        <w:t xml:space="preserve">process checking </w:t>
-      </w:r>
-      <w:r>
-        <w:rPr>
-          <w:rFonts w:cs="Intel Clear"/>
-        </w:rPr>
-        <w:t>input file forma</w:t>
-      </w:r>
-      <w:r>
-        <w:rPr>
-          <w:rFonts w:cs="Intel Clear"/>
-        </w:rPr>
-        <w:t>t</w:t>
-      </w:r>
-      <w:bookmarkStart w:id="32" w:name="_GoBack"/>
-      <w:bookmarkEnd w:id="32"/>
-      <w:r>
-        <w:rPr>
-          <w:rFonts w:cs="Intel Clear"/>
-        </w:rPr>
-        <w:t xml:space="preserve">. </w:t>
+        <w:t xml:space="preserve">t. </w:t>
       </w:r>
     </w:p>
     <w:p>
@@ -7187,10 +7321,81 @@
     </w:p>
     <w:p>
       <w:pPr>
+        <w:pStyle w:val="Body"/>
+        <w:numPr>
+          <w:ilvl w:val="0"/>
+          <w:numId w:val="26"/>
+        </w:numPr>
+        <w:rPr>
+          <w:rFonts w:cs="Intel Clear"/>
+        </w:rPr>
+      </w:pPr>
+      <w:r>
+        <w:rPr>
+          <w:rFonts w:cs="Intel Clear"/>
+        </w:rPr>
+        <w:t xml:space="preserve">[SIIP Stitch]: </w:t>
+      </w:r>
+      <w:r>
+        <w:rPr>
+          <w:rFonts w:cs="Intel Clear"/>
+        </w:rPr>
+        <w:t xml:space="preserve">It’s required to follow </w:t>
+      </w:r>
+      <w:r>
+        <w:rPr>
+          <w:rFonts w:cs="Intel Clear"/>
+        </w:rPr>
+        <w:t xml:space="preserve">readme file on preparing RSA private key </w:t>
+      </w:r>
+      <w:r>
+        <w:rPr>
+          <w:rFonts w:cs="Intel Clear"/>
+        </w:rPr>
+        <w:t xml:space="preserve">and rename to </w:t>
+      </w:r>
+      <w:proofErr w:type="spellStart"/>
+      <w:r>
+        <w:rPr>
+          <w:rFonts w:cs="Intel Clear"/>
+        </w:rPr>
+        <w:t>privkey.pem</w:t>
+      </w:r>
+      <w:proofErr w:type="spellEnd"/>
+      <w:r>
+        <w:rPr>
+          <w:rFonts w:cs="Intel Clear"/>
+        </w:rPr>
+        <w:t xml:space="preserve"> into the same working directory</w:t>
+      </w:r>
+      <w:r>
+        <w:rPr>
+          <w:rFonts w:cs="Intel Clear"/>
+        </w:rPr>
+        <w:t xml:space="preserve">, or it will cause </w:t>
+      </w:r>
+      <w:r>
+        <w:rPr>
+          <w:rFonts w:cs="Intel Clear"/>
+        </w:rPr>
+        <w:t>stitching error and exit the process.</w:t>
+      </w:r>
+    </w:p>
+    <w:p>
+      <w:pPr>
+        <w:pStyle w:val="Body"/>
+        <w:ind w:left="1080"/>
+        <w:rPr>
+          <w:rFonts w:cs="Intel Clear"/>
+        </w:rPr>
+      </w:pPr>
+    </w:p>
+    <w:p>
+      <w:pPr>
         <w:pStyle w:val="Heading1"/>
         <w:pageBreakBefore w:val="0"/>
       </w:pPr>
-      <w:bookmarkStart w:id="33" w:name="_Toc15042876"/>
+      <w:bookmarkStart w:id="33" w:name="_Toc15517206"/>
       <w:r>
         <w:lastRenderedPageBreak/>
         <w:t>Related Documentation</w:t>
@@ -7236,7 +7441,7 @@
         <w:pStyle w:val="Heading1"/>
         <w:pageBreakBefore w:val="0"/>
       </w:pPr>
-      <w:bookmarkStart w:id="34" w:name="_Toc15042877"/>
+      <w:bookmarkStart w:id="34" w:name="_Toc15517207"/>
       <w:r>
         <w:t>Where to Find the Release</w:t>
       </w:r>
@@ -7272,7 +7477,7 @@
           <w:rFonts w:cs="Intel Clear"/>
         </w:rPr>
       </w:pPr>
-      <w:bookmarkStart w:id="35" w:name="_Toc15042878"/>
+      <w:bookmarkStart w:id="35" w:name="_Toc15517208"/>
       <w:r>
         <w:rPr>
           <w:rFonts w:cs="Intel Clear"/>
@@ -7292,7 +7497,7 @@
         <w:pStyle w:val="Heading2"/>
       </w:pPr>
       <w:bookmarkStart w:id="36" w:name="_Toc523136540"/>
-      <w:bookmarkStart w:id="37" w:name="_Toc15042879"/>
+      <w:bookmarkStart w:id="37" w:name="_Toc15517209"/>
       <w:r>
         <w:t>Component Revision Numbers</w:t>
       </w:r>
@@ -7304,7 +7509,7 @@
         <w:pStyle w:val="Caption"/>
         <w:keepLines/>
       </w:pPr>
-      <w:bookmarkStart w:id="38" w:name="_Toc15042218"/>
+      <w:bookmarkStart w:id="38" w:name="_Toc15517214"/>
       <w:r>
         <w:t xml:space="preserve">Table </w:t>
       </w:r>
@@ -7846,9 +8051,9 @@
           <w:noProof/>
         </w:rPr>
       </w:pPr>
-      <w:bookmarkStart w:id="39" w:name="_Toc15042219"/>
-      <w:bookmarkEnd w:id="3"/>
+      <w:bookmarkStart w:id="39" w:name="_Toc15517215"/>
       <w:bookmarkEnd w:id="4"/>
+      <w:bookmarkEnd w:id="5"/>
       <w:r>
         <w:t xml:space="preserve">Table </w:t>
       </w:r>
@@ -8082,7 +8287,7 @@
         <w:pStyle w:val="Caption"/>
         <w:keepLines/>
       </w:pPr>
-      <w:bookmarkStart w:id="40" w:name="_Toc15042220"/>
+      <w:bookmarkStart w:id="40" w:name="_Toc15517216"/>
       <w:r>
         <w:t xml:space="preserve">Table </w:t>
       </w:r>
@@ -8329,7 +8534,7 @@
         <w:pStyle w:val="Caption"/>
         <w:keepLines/>
       </w:pPr>
-      <w:bookmarkStart w:id="41" w:name="_Toc15042221"/>
+      <w:bookmarkStart w:id="41" w:name="_Toc15517217"/>
       <w:r>
         <w:t xml:space="preserve">Table </w:t>
       </w:r>
@@ -8693,7 +8898,7 @@
         <w:pStyle w:val="Caption"/>
         <w:keepLines/>
       </w:pPr>
-      <w:bookmarkStart w:id="42" w:name="_Toc15042222"/>
+      <w:bookmarkStart w:id="42" w:name="_Toc15517218"/>
       <w:r>
         <w:t xml:space="preserve">Table </w:t>
       </w:r>
@@ -8967,7 +9172,7 @@
           <w:rFonts w:cs="Intel Clear"/>
         </w:rPr>
       </w:pPr>
-      <w:bookmarkStart w:id="43" w:name="_Toc15042880"/>
+      <w:bookmarkStart w:id="43" w:name="_Toc15517210"/>
       <w:r>
         <w:rPr>
           <w:rFonts w:cs="Intel Clear"/>
@@ -8997,7 +9202,7 @@
           <w:rFonts w:cs="Intel Clear"/>
         </w:rPr>
       </w:pPr>
-      <w:bookmarkStart w:id="44" w:name="_Toc15042881"/>
+      <w:bookmarkStart w:id="44" w:name="_Toc15517211"/>
       <w:r>
         <w:rPr>
           <w:rFonts w:cs="Intel Clear"/>
@@ -9023,7 +9228,7 @@
           <w:rFonts w:cs="Intel Clear"/>
         </w:rPr>
       </w:pPr>
-      <w:bookmarkStart w:id="45" w:name="_Toc15042882"/>
+      <w:bookmarkStart w:id="45" w:name="_Toc15517212"/>
       <w:r>
         <w:rPr>
           <w:rFonts w:cs="Intel Clear"/>
@@ -9130,7 +9335,19 @@
       <w:rPr>
         <w:rStyle w:val="PageNumber"/>
       </w:rPr>
-      <w:t>Releasenoes</w:t>
+      <w:t>Releaseno</w:t>
+    </w:r>
+    <w:r>
+      <w:rPr>
+        <w:rStyle w:val="PageNumber"/>
+      </w:rPr>
+      <w:t>t</w:t>
+    </w:r>
+    <w:r>
+      <w:rPr>
+        <w:rStyle w:val="PageNumber"/>
+      </w:rPr>
+      <w:t>e</w:t>
     </w:r>
     <w:proofErr w:type="spellEnd"/>
     <w:r>
@@ -9244,7 +9461,7 @@
       <w:rPr>
         <w:rStyle w:val="PageNumber"/>
       </w:rPr>
-      <w:t>Releasenotes</w:t>
+      <w:t>Releasenote</w:t>
     </w:r>
     <w:proofErr w:type="spellEnd"/>
   </w:p>
@@ -9287,7 +9504,7 @@
       <w:rPr>
         <w:noProof/>
       </w:rPr>
-      <w:t>9</w:t>
+      <w:t>11</w:t>
     </w:r>
     <w:r>
       <w:fldChar w:fldCharType="end"/>
@@ -9838,7 +10055,7 @@
       <w:rPr>
         <w:noProof/>
       </w:rPr>
-      <w:t>Known Issues</w:t>
+      <w:t>Release Content</w:t>
     </w:r>
     <w:r>
       <w:rPr>
@@ -14842,18 +15059,18 @@
 </file>
 
 <file path=customXml/item1.xml><?xml version="1.0" encoding="utf-8"?>
-<p:properties xmlns:p="http://schemas.microsoft.com/office/2006/metadata/properties" xmlns:xsi="http://www.w3.org/2001/XMLSchema-instance" xmlns:pc="http://schemas.microsoft.com/office/infopath/2007/PartnerControls">
-  <documentManagement/>
-</p:properties>
-</file>
-
-<file path=customXml/item2.xml><?xml version="1.0" encoding="utf-8"?>
 <?mso-contentType ?>
 <FormTemplates xmlns="http://schemas.microsoft.com/sharepoint/v3/contenttype/forms">
   <Display>DocumentLibraryForm</Display>
   <Edit>DocumentLibraryForm</Edit>
   <New>DocumentLibraryForm</New>
 </FormTemplates>
+</file>
+
+<file path=customXml/item2.xml><?xml version="1.0" encoding="utf-8"?>
+<p:properties xmlns:p="http://schemas.microsoft.com/office/2006/metadata/properties" xmlns:xsi="http://www.w3.org/2001/XMLSchema-instance" xmlns:pc="http://schemas.microsoft.com/office/infopath/2007/PartnerControls">
+  <documentManagement/>
+</p:properties>
 </file>
 
 <file path=customXml/item3.xml><?xml version="1.0" encoding="utf-8"?>
@@ -14975,18 +15192,18 @@
 </file>
 
 <file path=customXml/itemProps1.xml><?xml version="1.0" encoding="utf-8"?>
-<ds:datastoreItem xmlns:ds="http://schemas.openxmlformats.org/officeDocument/2006/customXml" ds:itemID="{436D0695-2ED2-463A-A298-093991986D52}">
+<ds:datastoreItem xmlns:ds="http://schemas.openxmlformats.org/officeDocument/2006/customXml" ds:itemID="{8B1A8D28-8736-40B4-8FFF-03F1927B0994}">
   <ds:schemaRefs>
-    <ds:schemaRef ds:uri="http://schemas.microsoft.com/office/2006/metadata/properties"/>
-    <ds:schemaRef ds:uri="http://schemas.microsoft.com/office/infopath/2007/PartnerControls"/>
+    <ds:schemaRef ds:uri="http://schemas.microsoft.com/sharepoint/v3/contenttype/forms"/>
   </ds:schemaRefs>
 </ds:datastoreItem>
 </file>
 
 <file path=customXml/itemProps2.xml><?xml version="1.0" encoding="utf-8"?>
-<ds:datastoreItem xmlns:ds="http://schemas.openxmlformats.org/officeDocument/2006/customXml" ds:itemID="{8B1A8D28-8736-40B4-8FFF-03F1927B0994}">
+<ds:datastoreItem xmlns:ds="http://schemas.openxmlformats.org/officeDocument/2006/customXml" ds:itemID="{436D0695-2ED2-463A-A298-093991986D52}">
   <ds:schemaRefs>
-    <ds:schemaRef ds:uri="http://schemas.microsoft.com/sharepoint/v3/contenttype/forms"/>
+    <ds:schemaRef ds:uri="http://schemas.microsoft.com/office/2006/metadata/properties"/>
+    <ds:schemaRef ds:uri="http://schemas.microsoft.com/office/infopath/2007/PartnerControls"/>
   </ds:schemaRefs>
 </ds:datastoreItem>
 </file>
@@ -15008,7 +15225,7 @@
 </file>
 
 <file path=customXml/itemProps4.xml><?xml version="1.0" encoding="utf-8"?>
-<ds:datastoreItem xmlns:ds="http://schemas.openxmlformats.org/officeDocument/2006/customXml" ds:itemID="{74D13058-46CE-49E4-9950-7F334266E0CA}">
+<ds:datastoreItem xmlns:ds="http://schemas.openxmlformats.org/officeDocument/2006/customXml" ds:itemID="{2BE573E3-5DB8-4E46-97DD-F377F1EB8947}">
   <ds:schemaRefs>
     <ds:schemaRef ds:uri="http://schemas.openxmlformats.org/officeDocument/2006/bibliography"/>
   </ds:schemaRefs>

</xml_diff>